<commit_message>
To live555, add some read codes record.
</commit_message>
<xml_diff>
--- a/moDoc/OpenSourceCodesRead.docx
+++ b/moDoc/OpenSourceCodesRead.docx
@@ -38,6 +38,258 @@
       <w:pPr>
         <w:rPr>
           <w:rFonts w:hint="eastAsia"/>
+        </w:rPr>
+      </w:pPr>
+      <w:r>
+        <w:rPr>
+          <w:rFonts w:hint="eastAsia"/>
+        </w:rPr>
+        <w:t>.</w:t>
+      </w:r>
+    </w:p>
+    <w:p>
+      <w:pPr>
+        <w:rPr>
+          <w:rFonts w:hint="eastAsia"/>
+        </w:rPr>
+      </w:pPr>
+      <w:r>
+        <w:rPr>
+          <w:rFonts w:hint="eastAsia"/>
+        </w:rPr>
+        <w:t>├── BasicUsageEnvironment</w:t>
+      </w:r>
+    </w:p>
+    <w:p>
+      <w:pPr>
+        <w:rPr>
+          <w:rFonts w:hint="eastAsia"/>
+        </w:rPr>
+      </w:pPr>
+      <w:r>
+        <w:rPr>
+          <w:rFonts w:hint="eastAsia"/>
+        </w:rPr>
+        <w:t>├── groupsock</w:t>
+      </w:r>
+    </w:p>
+    <w:p>
+      <w:pPr>
+        <w:rPr>
+          <w:rFonts w:hint="eastAsia"/>
+        </w:rPr>
+      </w:pPr>
+      <w:r>
+        <w:rPr>
+          <w:rFonts w:hint="eastAsia"/>
+        </w:rPr>
+        <w:t>├── liveMedia</w:t>
+      </w:r>
+    </w:p>
+    <w:p>
+      <w:pPr>
+        <w:rPr>
+          <w:rFonts w:hint="eastAsia"/>
+        </w:rPr>
+      </w:pPr>
+      <w:r>
+        <w:rPr>
+          <w:rFonts w:hint="eastAsia"/>
+        </w:rPr>
+        <w:t>├── mediaServer</w:t>
+      </w:r>
+    </w:p>
+    <w:p>
+      <w:pPr>
+        <w:rPr>
+          <w:rFonts w:hint="eastAsia"/>
+        </w:rPr>
+      </w:pPr>
+      <w:r>
+        <w:rPr>
+          <w:rFonts w:hint="eastAsia"/>
+        </w:rPr>
+        <w:t>├── proxyServer</w:t>
+      </w:r>
+    </w:p>
+    <w:p>
+      <w:pPr>
+        <w:rPr>
+          <w:rFonts w:hint="eastAsia"/>
+        </w:rPr>
+      </w:pPr>
+      <w:r>
+        <w:rPr>
+          <w:rFonts w:hint="eastAsia"/>
+        </w:rPr>
+        <w:t>├── testProgs</w:t>
+      </w:r>
+    </w:p>
+    <w:p>
+      <w:pPr>
+        <w:rPr>
+          <w:rFonts w:hint="eastAsia"/>
+        </w:rPr>
+      </w:pPr>
+      <w:r>
+        <w:rPr>
+          <w:rFonts w:hint="eastAsia"/>
+        </w:rPr>
+        <w:t>├── UsageEnvironment</w:t>
+      </w:r>
+    </w:p>
+    <w:p>
+      <w:pPr>
+        <w:rPr>
+          <w:rFonts w:hint="eastAsia"/>
+        </w:rPr>
+      </w:pPr>
+      <w:r>
+        <w:rPr>
+          <w:rFonts w:hint="eastAsia"/>
+        </w:rPr>
+        <w:t>└── WindowsAudioInputDevice</w:t>
+      </w:r>
+    </w:p>
+    <w:p>
+      <w:pPr>
+        <w:rPr>
+          <w:rFonts w:hint="eastAsia"/>
+          <w:lang w:val="en-US" w:eastAsia="zh-CN"/>
+        </w:rPr>
+      </w:pPr>
+      <w:r>
+        <w:rPr>
+          <w:rFonts w:hint="eastAsia"/>
+          <w:lang w:val="en-US" w:eastAsia="zh-CN"/>
+        </w:rPr>
+        <w:t>顶层目录结构如上，概述如下：</w:t>
+      </w:r>
+    </w:p>
+    <w:p>
+      <w:pPr>
+        <w:numPr>
+          <w:ilvl w:val="0"/>
+          <w:numId w:val="1"/>
+        </w:numPr>
+        <w:ind w:left="840" w:leftChars="0" w:hanging="420" w:firstLineChars="0"/>
+        <w:rPr>
+          <w:rFonts w:hint="eastAsia"/>
+          <w:lang w:val="en-US" w:eastAsia="zh-CN"/>
+        </w:rPr>
+      </w:pPr>
+      <w:r>
+        <w:rPr>
+          <w:rFonts w:hint="eastAsia"/>
+          <w:lang w:val="en-US" w:eastAsia="zh-CN"/>
+        </w:rPr>
+        <w:t>UsageEnvironment和BasicUsageEnvironment两个目录中，定义了Live555运行时一定要使用的：UsageEnvironment和TaskScheduler两个功能模块；还定义了Live555中广泛应用的几个数据结构：HashTable，DelayQueue，HandlerSet；</w:t>
+      </w:r>
+    </w:p>
+    <w:p>
+      <w:pPr>
+        <w:numPr>
+          <w:ilvl w:val="0"/>
+          <w:numId w:val="1"/>
+        </w:numPr>
+        <w:ind w:left="840" w:leftChars="0" w:hanging="420" w:firstLineChars="0"/>
+        <w:rPr>
+          <w:rFonts w:hint="eastAsia"/>
+          <w:lang w:val="en-US" w:eastAsia="zh-CN"/>
+        </w:rPr>
+      </w:pPr>
+      <w:r>
+        <w:rPr>
+          <w:rFonts w:hint="eastAsia"/>
+          <w:lang w:val="en-US" w:eastAsia="zh-CN"/>
+        </w:rPr>
+        <w:t>groupSock目录主要定义了组播模块，当然也实现了一些通用的socket实现和封装；</w:t>
+      </w:r>
+    </w:p>
+    <w:p>
+      <w:pPr>
+        <w:numPr>
+          <w:ilvl w:val="0"/>
+          <w:numId w:val="1"/>
+        </w:numPr>
+        <w:ind w:left="840" w:leftChars="0" w:hanging="420" w:firstLineChars="0"/>
+        <w:rPr>
+          <w:rFonts w:hint="eastAsia"/>
+          <w:lang w:val="en-US" w:eastAsia="zh-CN"/>
+        </w:rPr>
+      </w:pPr>
+      <w:r>
+        <w:rPr>
+          <w:rFonts w:hint="eastAsia"/>
+          <w:lang w:val="en-US" w:eastAsia="zh-CN"/>
+        </w:rPr>
+        <w:t>liveMedia是媒体相关的主要实现部分，包含了live555支持的所有音视频媒体数据格式的解析、封装、发送等；</w:t>
+      </w:r>
+    </w:p>
+    <w:p>
+      <w:pPr>
+        <w:numPr>
+          <w:ilvl w:val="0"/>
+          <w:numId w:val="1"/>
+        </w:numPr>
+        <w:ind w:left="840" w:leftChars="0" w:hanging="420" w:firstLineChars="0"/>
+        <w:rPr>
+          <w:rFonts w:hint="eastAsia"/>
+          <w:lang w:val="en-US" w:eastAsia="zh-CN"/>
+        </w:rPr>
+      </w:pPr>
+      <w:r>
+        <w:rPr>
+          <w:rFonts w:hint="eastAsia"/>
+          <w:lang w:val="en-US" w:eastAsia="zh-CN"/>
+        </w:rPr>
+        <w:t>mediaServer实现了RTSP server的相关功能；</w:t>
+      </w:r>
+    </w:p>
+    <w:p>
+      <w:pPr>
+        <w:numPr>
+          <w:ilvl w:val="0"/>
+          <w:numId w:val="1"/>
+        </w:numPr>
+        <w:ind w:left="840" w:leftChars="0" w:hanging="420" w:firstLineChars="0"/>
+        <w:rPr>
+          <w:rFonts w:hint="eastAsia"/>
+          <w:lang w:val="en-US" w:eastAsia="zh-CN"/>
+        </w:rPr>
+      </w:pPr>
+      <w:r>
+        <w:rPr>
+          <w:rFonts w:hint="eastAsia"/>
+          <w:lang w:val="en-US" w:eastAsia="zh-CN"/>
+        </w:rPr>
+        <w:t>proxyServer实现了网络代理的相关功能；</w:t>
+      </w:r>
+    </w:p>
+    <w:p>
+      <w:pPr>
+        <w:numPr>
+          <w:ilvl w:val="0"/>
+          <w:numId w:val="1"/>
+        </w:numPr>
+        <w:ind w:left="840" w:leftChars="0" w:hanging="420" w:firstLineChars="0"/>
+        <w:rPr>
+          <w:rFonts w:hint="eastAsia"/>
+          <w:lang w:val="en-US" w:eastAsia="zh-CN"/>
+        </w:rPr>
+      </w:pPr>
+      <w:r>
+        <w:rPr>
+          <w:rFonts w:hint="eastAsia"/>
+          <w:lang w:val="en-US" w:eastAsia="zh-CN"/>
+        </w:rPr>
+        <w:t>WindowsAudioInputDevice</w:t>
+      </w:r>
+    </w:p>
+    <w:p>
+      <w:pPr>
+        <w:rPr>
+          <w:rFonts w:hint="eastAsia"/>
           <w:lang w:val="en-US" w:eastAsia="zh-CN"/>
         </w:rPr>
       </w:pPr>
@@ -60,6 +312,21 @@
     </w:p>
     <w:p>
       <w:pPr>
+        <w:rPr>
+          <w:rFonts w:hint="eastAsia"/>
+          <w:lang w:val="en-US" w:eastAsia="zh-CN"/>
+        </w:rPr>
+      </w:pPr>
+      <w:r>
+        <w:rPr>
+          <w:rFonts w:hint="eastAsia"/>
+          <w:lang w:val="en-US" w:eastAsia="zh-CN"/>
+        </w:rPr>
+        <w:t>本部分描述live555中实现的几个基础数据结构。</w:t>
+      </w:r>
+    </w:p>
+    <w:p>
+      <w:pPr>
         <w:pStyle w:val="5"/>
         <w:rPr>
           <w:rFonts w:hint="eastAsia"/>
@@ -81,6 +348,271 @@
           <w:lang w:val="en-US" w:eastAsia="zh-CN"/>
         </w:rPr>
       </w:pPr>
+      <w:r>
+        <w:rPr>
+          <w:rFonts w:hint="eastAsia"/>
+          <w:lang w:val="en-US" w:eastAsia="zh-CN"/>
+        </w:rPr>
+        <w:t>涉及到的源文件有:</w:t>
+      </w:r>
+    </w:p>
+    <w:p>
+      <w:pPr>
+        <w:numPr>
+          <w:ilvl w:val="0"/>
+          <w:numId w:val="2"/>
+        </w:numPr>
+        <w:ind w:left="840" w:leftChars="0" w:hanging="420" w:firstLineChars="0"/>
+        <w:rPr>
+          <w:rFonts w:hint="eastAsia"/>
+          <w:lang w:val="en-US" w:eastAsia="zh-CN"/>
+        </w:rPr>
+      </w:pPr>
+      <w:r>
+        <w:rPr>
+          <w:rFonts w:hint="eastAsia"/>
+        </w:rPr>
+        <w:t>UsageEnvironment</w:t>
+      </w:r>
+      <w:r>
+        <w:rPr>
+          <w:rFonts w:hint="eastAsia"/>
+          <w:lang w:val="en-US" w:eastAsia="zh-CN"/>
+        </w:rPr>
+        <w:t>/HashTable.cpp;</w:t>
+      </w:r>
+    </w:p>
+    <w:p>
+      <w:pPr>
+        <w:numPr>
+          <w:ilvl w:val="0"/>
+          <w:numId w:val="2"/>
+        </w:numPr>
+        <w:ind w:left="840" w:leftChars="0" w:hanging="420" w:firstLineChars="0"/>
+        <w:rPr>
+          <w:rFonts w:hint="eastAsia"/>
+          <w:lang w:val="en-US" w:eastAsia="zh-CN"/>
+        </w:rPr>
+      </w:pPr>
+      <w:r>
+        <w:rPr>
+          <w:rFonts w:hint="eastAsia"/>
+        </w:rPr>
+        <w:t>UsageEnvironment</w:t>
+      </w:r>
+      <w:r>
+        <w:rPr>
+          <w:rFonts w:hint="eastAsia"/>
+          <w:lang w:val="en-US" w:eastAsia="zh-CN"/>
+        </w:rPr>
+        <w:t>/include/HashTable.hh;</w:t>
+      </w:r>
+    </w:p>
+    <w:p>
+      <w:pPr>
+        <w:numPr>
+          <w:ilvl w:val="0"/>
+          <w:numId w:val="2"/>
+        </w:numPr>
+        <w:ind w:left="840" w:leftChars="0" w:hanging="420" w:firstLineChars="0"/>
+        <w:rPr>
+          <w:rFonts w:hint="eastAsia"/>
+          <w:lang w:val="en-US" w:eastAsia="zh-CN"/>
+        </w:rPr>
+      </w:pPr>
+      <w:r>
+        <w:rPr>
+          <w:rFonts w:hint="eastAsia"/>
+        </w:rPr>
+        <w:t>BasicUsageEnvironment</w:t>
+      </w:r>
+      <w:r>
+        <w:rPr>
+          <w:rFonts w:hint="eastAsia"/>
+          <w:lang w:val="en-US" w:eastAsia="zh-CN"/>
+        </w:rPr>
+        <w:t>/</w:t>
+      </w:r>
+      <w:r>
+        <w:rPr>
+          <w:rFonts w:hint="eastAsia"/>
+        </w:rPr>
+        <w:t>BasicHashTable</w:t>
+      </w:r>
+      <w:r>
+        <w:rPr>
+          <w:rFonts w:hint="eastAsia"/>
+          <w:lang w:val="en-US" w:eastAsia="zh-CN"/>
+        </w:rPr>
+        <w:t>.cpp;</w:t>
+      </w:r>
+    </w:p>
+    <w:p>
+      <w:pPr>
+        <w:numPr>
+          <w:ilvl w:val="0"/>
+          <w:numId w:val="2"/>
+        </w:numPr>
+        <w:ind w:left="840" w:leftChars="0" w:hanging="420" w:firstLineChars="0"/>
+        <w:rPr>
+          <w:rFonts w:hint="eastAsia"/>
+          <w:lang w:val="en-US" w:eastAsia="zh-CN"/>
+        </w:rPr>
+      </w:pPr>
+      <w:r>
+        <w:rPr>
+          <w:rFonts w:hint="eastAsia"/>
+        </w:rPr>
+        <w:t>BasicUsageEnvironment</w:t>
+      </w:r>
+      <w:r>
+        <w:rPr>
+          <w:rFonts w:hint="eastAsia"/>
+          <w:lang w:val="en-US" w:eastAsia="zh-CN"/>
+        </w:rPr>
+        <w:t>/include/</w:t>
+      </w:r>
+      <w:r>
+        <w:rPr>
+          <w:rFonts w:hint="eastAsia"/>
+        </w:rPr>
+        <w:t>BasicHashTable</w:t>
+      </w:r>
+      <w:r>
+        <w:rPr>
+          <w:rFonts w:hint="eastAsia"/>
+          <w:lang w:val="en-US" w:eastAsia="zh-CN"/>
+        </w:rPr>
+        <w:t>.hh;</w:t>
+      </w:r>
+    </w:p>
+    <w:p>
+      <w:pPr>
+        <w:rPr>
+          <w:rFonts w:hint="eastAsia"/>
+          <w:lang w:val="en-US" w:eastAsia="zh-CN"/>
+        </w:rPr>
+      </w:pPr>
+      <w:r>
+        <w:rPr>
+          <w:rFonts w:hint="eastAsia"/>
+          <w:lang w:val="en-US" w:eastAsia="zh-CN"/>
+        </w:rPr>
+        <w:t>其中HashTable是一个基类，BasicHashTable是负责实现具体方法的子类，类图如下：</w:t>
+      </w:r>
+    </w:p>
+    <w:p>
+      <w:pPr>
+        <w:widowControl w:val="0"/>
+        <w:wordWrap/>
+        <w:adjustRightInd/>
+        <w:snapToGrid/>
+        <w:spacing w:before="0" w:after="0" w:line="240" w:lineRule="auto"/>
+        <w:ind w:left="0" w:leftChars="0" w:right="0" w:firstLine="420" w:firstLineChars="200"/>
+        <w:jc w:val="center"/>
+        <w:textAlignment w:val="auto"/>
+        <w:outlineLvl w:val="9"/>
+        <w:rPr>
+          <w:rFonts w:hint="eastAsia"/>
+          <w:lang w:val="en-US" w:eastAsia="zh-CN"/>
+        </w:rPr>
+      </w:pPr>
+      <w:r>
+        <w:rPr>
+          <w:rFonts w:hint="eastAsia" w:ascii="Calibri" w:hAnsi="Calibri" w:eastAsia="宋体" w:cs="黑体"/>
+          <w:kern w:val="2"/>
+          <w:sz w:val="21"/>
+          <w:szCs w:val="21"/>
+          <w:lang w:val="en-US" w:eastAsia="zh-CN" w:bidi="ar-SA"/>
+        </w:rPr>
+        <w:pict>
+          <v:shape id="图片框 1" o:spid="_x0000_s1025" type="#_x0000_t75" style="height:393.25pt;width:325.45pt;rotation:0f;" o:ole="f" fillcolor="#FFFFFF" filled="f" o:preferrelative="t" stroked="f" coordorigin="0,0" coordsize="21600,21600">
+            <v:fill on="f" color2="#FFFFFF" focus="0%"/>
+            <v:imagedata gain="65536f" blacklevel="0f" gamma="0" o:title="HashTable" r:id="rId11"/>
+            <o:lock v:ext="edit" position="f" selection="f" grouping="f" rotation="f" cropping="f" text="f" aspectratio="t"/>
+            <w10:wrap type="none"/>
+            <w10:anchorlock/>
+          </v:shape>
+        </w:pict>
+      </w:r>
+    </w:p>
+    <w:p>
+      <w:pPr>
+        <w:rPr>
+          <w:rFonts w:hint="eastAsia"/>
+          <w:lang w:val="en-US" w:eastAsia="zh-CN"/>
+        </w:rPr>
+      </w:pPr>
+      <w:r>
+        <w:rPr>
+          <w:rFonts w:hint="eastAsia"/>
+          <w:lang w:val="en-US" w:eastAsia="zh-CN"/>
+        </w:rPr>
+        <w:t>虽然create创建实例的函数，存在在了HashTable中，但看一下它的实现：</w:t>
+      </w:r>
+    </w:p>
+    <w:p>
+      <w:pPr>
+        <w:rPr>
+          <w:rFonts w:hint="eastAsia"/>
+        </w:rPr>
+      </w:pPr>
+      <w:r>
+        <w:rPr>
+          <w:rFonts w:hint="eastAsia"/>
+        </w:rPr>
+        <w:t>HashTable* HashTable::create(int keyType) {</w:t>
+      </w:r>
+    </w:p>
+    <w:p>
+      <w:pPr>
+        <w:rPr>
+          <w:rFonts w:hint="eastAsia"/>
+        </w:rPr>
+      </w:pPr>
+      <w:r>
+        <w:rPr>
+          <w:rFonts w:hint="eastAsia"/>
+        </w:rPr>
+        <w:t xml:space="preserve">  return new BasicHashTable(keyType);</w:t>
+      </w:r>
+    </w:p>
+    <w:p>
+      <w:pPr>
+        <w:rPr>
+          <w:rFonts w:hint="eastAsia"/>
+          <w:lang w:val="en-US" w:eastAsia="zh-CN"/>
+        </w:rPr>
+      </w:pPr>
+      <w:r>
+        <w:rPr>
+          <w:rFonts w:hint="eastAsia"/>
+        </w:rPr>
+        <w:t>}</w:t>
+      </w:r>
+    </w:p>
+    <w:p>
+      <w:pPr>
+        <w:rPr>
+          <w:rFonts w:hint="eastAsia"/>
+          <w:lang w:val="en-US" w:eastAsia="zh-CN"/>
+        </w:rPr>
+      </w:pPr>
+      <w:r>
+        <w:rPr>
+          <w:rFonts w:hint="eastAsia"/>
+          <w:lang w:val="en-US" w:eastAsia="zh-CN"/>
+        </w:rPr>
+        <w:t>create的时候，创建的其实就是BasciHashTable的实例，所以实现的重点还是在BasicHashTable上。</w:t>
+      </w:r>
+    </w:p>
+    <w:p>
+      <w:pPr>
+        <w:rPr>
+          <w:rFonts w:hint="eastAsia"/>
+          <w:lang w:val="en-US" w:eastAsia="zh-CN"/>
+        </w:rPr>
+      </w:pPr>
     </w:p>
     <w:p>
       <w:pPr>
@@ -105,6 +637,71 @@
           <w:lang w:val="en-US" w:eastAsia="zh-CN"/>
         </w:rPr>
       </w:pPr>
+      <w:r>
+        <w:rPr>
+          <w:rFonts w:hint="eastAsia"/>
+          <w:lang w:val="en-US" w:eastAsia="zh-CN"/>
+        </w:rPr>
+        <w:t>其数据组织模型如下：</w:t>
+      </w:r>
+    </w:p>
+    <w:p>
+      <w:pPr>
+        <w:widowControl w:val="0"/>
+        <w:wordWrap/>
+        <w:adjustRightInd/>
+        <w:snapToGrid/>
+        <w:spacing w:before="0" w:after="0" w:line="240" w:lineRule="auto"/>
+        <w:ind w:left="0" w:leftChars="0" w:right="0" w:firstLine="420" w:firstLineChars="200"/>
+        <w:jc w:val="both"/>
+        <w:textAlignment w:val="auto"/>
+        <w:outlineLvl w:val="9"/>
+        <w:rPr>
+          <w:rFonts w:hint="eastAsia"/>
+          <w:lang w:val="en-US" w:eastAsia="zh-CN"/>
+        </w:rPr>
+      </w:pPr>
+      <w:r>
+        <w:rPr>
+          <w:rFonts w:hint="eastAsia" w:ascii="Calibri" w:hAnsi="Calibri" w:eastAsia="宋体" w:cs="黑体"/>
+          <w:kern w:val="2"/>
+          <w:sz w:val="21"/>
+          <w:szCs w:val="21"/>
+          <w:lang w:val="en-US" w:eastAsia="zh-CN" w:bidi="ar-SA"/>
+        </w:rPr>
+        <w:pict>
+          <v:shape id="图片框 4" o:spid="_x0000_s1026" type="#_x0000_t75" style="height:92.65pt;width:415.25pt;rotation:0f;" o:ole="f" fillcolor="#FFFFFF" filled="f" o:preferrelative="t" stroked="f" coordorigin="0,0" coordsize="21600,21600">
+            <v:fill on="f" color2="#FFFFFF" focus="0%"/>
+            <v:imagedata gain="65536f" blacklevel="0f" gamma="0" o:title="1555127733(1)" r:id="rId12"/>
+            <o:lock v:ext="edit" position="f" selection="f" grouping="f" rotation="f" cropping="f" text="f" aspectratio="t"/>
+            <w10:wrap type="none"/>
+            <w10:anchorlock/>
+          </v:shape>
+        </w:pict>
+      </w:r>
+    </w:p>
+    <w:p>
+      <w:pPr>
+        <w:rPr>
+          <w:rFonts w:hint="eastAsia"/>
+          <w:lang w:val="en-US" w:eastAsia="zh-CN"/>
+        </w:rPr>
+      </w:pPr>
+      <w:r>
+        <w:rPr>
+          <w:rFonts w:hint="eastAsia"/>
+          <w:lang w:val="en-US" w:eastAsia="zh-CN"/>
+        </w:rPr>
+        <w:t>与一般的hashTable相同，所有的key都会被以某种特定方式，计算后确定要分配到哪个bucket中(计算方式见2.1.2.章节)，每一个bucket又都是一个单向链表，存储了这个bucket中所有的键值对(TableEntry结构)。</w:t>
+      </w:r>
+    </w:p>
+    <w:p>
+      <w:pPr>
+        <w:rPr>
+          <w:rFonts w:hint="eastAsia"/>
+          <w:lang w:val="en-US" w:eastAsia="zh-CN"/>
+        </w:rPr>
+      </w:pPr>
     </w:p>
     <w:p>
       <w:pPr>
@@ -129,6 +726,485 @@
           <w:lang w:val="en-US" w:eastAsia="zh-CN"/>
         </w:rPr>
       </w:pPr>
+      <w:r>
+        <w:rPr>
+          <w:rFonts w:hint="eastAsia"/>
+          <w:lang w:val="en-US" w:eastAsia="zh-CN"/>
+        </w:rPr>
+        <w:t>live555提供了两种键值类型：</w:t>
+      </w:r>
+      <w:r>
+        <w:rPr>
+          <w:rFonts w:hint="eastAsia"/>
+        </w:rPr>
+        <w:t>STRING_HASH_KEYS</w:t>
+      </w:r>
+      <w:r>
+        <w:rPr>
+          <w:rFonts w:hint="eastAsia"/>
+          <w:lang w:val="en-US" w:eastAsia="zh-CN"/>
+        </w:rPr>
+        <w:t>和ONE_WORD</w:t>
+      </w:r>
+      <w:r>
+        <w:rPr>
+          <w:rFonts w:hint="eastAsia"/>
+        </w:rPr>
+        <w:t>_HASH_KEYS</w:t>
+      </w:r>
+      <w:r>
+        <w:rPr>
+          <w:rFonts w:hint="eastAsia"/>
+          <w:lang w:eastAsia="zh-CN"/>
+        </w:rPr>
+        <w:t>；</w:t>
+      </w:r>
+      <w:r>
+        <w:rPr>
+          <w:rFonts w:hint="eastAsia"/>
+          <w:lang w:val="en-US" w:eastAsia="zh-CN"/>
+        </w:rPr>
+        <w:t>相对应的，其键值(bucket)计算方式也不同。</w:t>
+      </w:r>
+    </w:p>
+    <w:p>
+      <w:pPr>
+        <w:pStyle w:val="9"/>
+        <w:rPr>
+          <w:rFonts w:hint="eastAsia"/>
+          <w:lang w:val="en-US" w:eastAsia="zh-CN"/>
+        </w:rPr>
+      </w:pPr>
+      <w:r>
+        <w:rPr>
+          <w:rFonts w:hint="eastAsia"/>
+          <w:lang w:val="en-US" w:eastAsia="zh-CN"/>
+        </w:rPr>
+        <w:t>STRING_HASH_KEYS : fKeyType=0</w:t>
+      </w:r>
+    </w:p>
+    <w:p>
+      <w:pPr>
+        <w:rPr>
+          <w:rFonts w:hint="eastAsia"/>
+          <w:lang w:val="en-US" w:eastAsia="zh-CN"/>
+        </w:rPr>
+      </w:pPr>
+      <w:r>
+        <w:rPr>
+          <w:rFonts w:hint="eastAsia"/>
+          <w:lang w:val="en-US" w:eastAsia="zh-CN"/>
+        </w:rPr>
+        <w:t>键值类型是一个string(char *)，bucket计算方式是：</w:t>
+      </w:r>
+    </w:p>
+    <w:p>
+      <w:pPr>
+        <w:ind w:left="420" w:leftChars="0"/>
+        <w:rPr>
+          <w:rFonts w:hint="eastAsia" w:eastAsia="宋体"/>
+          <w:lang w:val="en-US" w:eastAsia="zh-CN"/>
+        </w:rPr>
+      </w:pPr>
+      <w:r>
+        <w:rPr>
+          <w:rFonts w:hint="eastAsia"/>
+          <w:lang w:val="en-US" w:eastAsia="zh-CN"/>
+        </w:rPr>
+        <w:t>result = 0;</w:t>
+      </w:r>
+    </w:p>
+    <w:p>
+      <w:pPr>
+        <w:rPr>
+          <w:rFonts w:hint="eastAsia"/>
+        </w:rPr>
+      </w:pPr>
+      <w:r>
+        <w:rPr>
+          <w:rFonts w:hint="eastAsia"/>
+        </w:rPr>
+        <w:t xml:space="preserve">    while (1) {</w:t>
+      </w:r>
+    </w:p>
+    <w:p>
+      <w:pPr>
+        <w:rPr>
+          <w:rFonts w:hint="eastAsia"/>
+        </w:rPr>
+      </w:pPr>
+      <w:r>
+        <w:rPr>
+          <w:rFonts w:hint="eastAsia"/>
+        </w:rPr>
+        <w:t xml:space="preserve">      char c = *key++;</w:t>
+      </w:r>
+    </w:p>
+    <w:p>
+      <w:pPr>
+        <w:rPr>
+          <w:rFonts w:hint="eastAsia"/>
+        </w:rPr>
+      </w:pPr>
+      <w:r>
+        <w:rPr>
+          <w:rFonts w:hint="eastAsia"/>
+        </w:rPr>
+        <w:t xml:space="preserve">      if (c == 0) break;</w:t>
+      </w:r>
+    </w:p>
+    <w:p>
+      <w:pPr>
+        <w:rPr>
+          <w:rFonts w:hint="eastAsia"/>
+        </w:rPr>
+      </w:pPr>
+      <w:r>
+        <w:rPr>
+          <w:rFonts w:hint="eastAsia"/>
+        </w:rPr>
+        <w:t xml:space="preserve">      result += (result&lt;&lt;3) + (unsigned)c;</w:t>
+      </w:r>
+    </w:p>
+    <w:p>
+      <w:pPr>
+        <w:rPr>
+          <w:rFonts w:hint="eastAsia"/>
+        </w:rPr>
+      </w:pPr>
+      <w:r>
+        <w:rPr>
+          <w:rFonts w:hint="eastAsia"/>
+        </w:rPr>
+        <w:t xml:space="preserve">    }</w:t>
+      </w:r>
+    </w:p>
+    <w:p>
+      <w:pPr>
+        <w:rPr>
+          <w:rFonts w:hint="eastAsia"/>
+          <w:lang w:val="en-US" w:eastAsia="zh-CN"/>
+        </w:rPr>
+      </w:pPr>
+      <w:r>
+        <w:rPr>
+          <w:rFonts w:hint="eastAsia"/>
+        </w:rPr>
+        <w:t xml:space="preserve">    result &amp;= fMask;</w:t>
+      </w:r>
+    </w:p>
+    <w:p>
+      <w:pPr>
+        <w:ind w:left="420" w:leftChars="0"/>
+        <w:rPr>
+          <w:rFonts w:hint="eastAsia"/>
+          <w:lang w:val="en-US" w:eastAsia="zh-CN"/>
+        </w:rPr>
+      </w:pPr>
+      <w:r>
+        <w:rPr>
+          <w:rFonts w:hint="eastAsia"/>
+          <w:lang w:val="en-US" w:eastAsia="zh-CN"/>
+        </w:rPr>
+        <w:t>return result;</w:t>
+      </w:r>
+    </w:p>
+    <w:p>
+      <w:pPr>
+        <w:rPr>
+          <w:rFonts w:hint="eastAsia"/>
+          <w:lang w:val="en-US" w:eastAsia="zh-CN"/>
+        </w:rPr>
+      </w:pPr>
+      <w:r>
+        <w:rPr>
+          <w:rFonts w:hint="eastAsia"/>
+          <w:lang w:val="en-US" w:eastAsia="zh-CN"/>
+        </w:rPr>
+        <w:t>简单来说，就是逐字节的、3bit为一个单元的左移，左移到字符串结尾后，与fMask进行算术与操作，得到的结果就是bucket值。</w:t>
+      </w:r>
+    </w:p>
+    <w:p>
+      <w:pPr>
+        <w:rPr>
+          <w:rFonts w:hint="eastAsia"/>
+          <w:lang w:val="en-US" w:eastAsia="zh-CN"/>
+        </w:rPr>
+      </w:pPr>
+      <w:r>
+        <w:rPr>
+          <w:rFonts w:hint="eastAsia"/>
+          <w:lang w:val="en-US" w:eastAsia="zh-CN"/>
+        </w:rPr>
+        <w:t>fMask是与bucket的数量对应的，初始化的时候bucket数量是4(0 -- 3)，fMask设置的就是3，可以保证与其算术与后的结果，一定是一个有效的bucket；扩容(2.1.4章节)后，fMask也会随之变化，具体参见扩容实现策略。</w:t>
+      </w:r>
+    </w:p>
+    <w:p>
+      <w:pPr>
+        <w:rPr>
+          <w:rFonts w:hint="eastAsia"/>
+          <w:lang w:val="en-US" w:eastAsia="zh-CN"/>
+        </w:rPr>
+      </w:pPr>
+    </w:p>
+    <w:p>
+      <w:pPr>
+        <w:pStyle w:val="9"/>
+        <w:rPr>
+          <w:rFonts w:hint="eastAsia"/>
+          <w:lang w:val="en-US" w:eastAsia="zh-CN"/>
+        </w:rPr>
+      </w:pPr>
+      <w:r>
+        <w:rPr>
+          <w:rFonts w:hint="eastAsia"/>
+          <w:lang w:val="en-US" w:eastAsia="zh-CN"/>
+        </w:rPr>
+        <w:t>ONE_WORD_HASH_KEYS : fKeyType=1</w:t>
+      </w:r>
+    </w:p>
+    <w:p>
+      <w:pPr>
+        <w:rPr>
+          <w:rFonts w:hint="eastAsia"/>
+        </w:rPr>
+      </w:pPr>
+      <w:r>
+        <w:rPr>
+          <w:rFonts w:hint="eastAsia"/>
+          <w:lang w:val="en-US" w:eastAsia="zh-CN"/>
+        </w:rPr>
+        <w:t>键值类型是一个unsigned int，bucket计算方式是：randomIndex((unsigned int)key)，该函数的实现是：</w:t>
+      </w:r>
+    </w:p>
+    <w:p>
+      <w:pPr>
+        <w:rPr>
+          <w:rFonts w:hint="eastAsia"/>
+        </w:rPr>
+      </w:pPr>
+      <w:r>
+        <w:rPr>
+          <w:rFonts w:hint="eastAsia"/>
+        </w:rPr>
+        <w:t xml:space="preserve">  unsigned randomIndex(uintptr_t i) const {</w:t>
+      </w:r>
+    </w:p>
+    <w:p>
+      <w:pPr>
+        <w:rPr>
+          <w:rFonts w:hint="eastAsia"/>
+        </w:rPr>
+      </w:pPr>
+      <w:r>
+        <w:rPr>
+          <w:rFonts w:hint="eastAsia"/>
+        </w:rPr>
+        <w:t xml:space="preserve">    return (unsigned)(((i*1103515245) &gt;&gt; fDownShift) &amp; fMask);</w:t>
+      </w:r>
+    </w:p>
+    <w:p>
+      <w:pPr>
+        <w:rPr>
+          <w:rFonts w:hint="eastAsia"/>
+          <w:lang w:val="en-US" w:eastAsia="zh-CN"/>
+        </w:rPr>
+      </w:pPr>
+      <w:r>
+        <w:rPr>
+          <w:rFonts w:hint="eastAsia"/>
+        </w:rPr>
+        <w:t xml:space="preserve">  }</w:t>
+      </w:r>
+    </w:p>
+    <w:p>
+      <w:pPr>
+        <w:rPr>
+          <w:rFonts w:hint="eastAsia"/>
+          <w:lang w:val="en-US" w:eastAsia="zh-CN"/>
+        </w:rPr>
+      </w:pPr>
+      <w:r>
+        <w:rPr>
+          <w:rFonts w:hint="eastAsia"/>
+          <w:lang w:val="en-US" w:eastAsia="zh-CN"/>
+        </w:rPr>
+        <w:t>实现起来很简单，但</w:t>
+      </w:r>
+      <w:r>
+        <w:rPr>
+          <w:rFonts w:hint="eastAsia"/>
+        </w:rPr>
+        <w:t>1103515245</w:t>
+      </w:r>
+      <w:r>
+        <w:rPr>
+          <w:rFonts w:hint="eastAsia"/>
+          <w:lang w:val="en-US" w:eastAsia="zh-CN"/>
+        </w:rPr>
+        <w:t>的选择是否有什么技巧，是否为了避免一些哈希表常见的问题而采用的，我还并不明确。</w:t>
+      </w:r>
+    </w:p>
+    <w:p>
+      <w:pPr>
+        <w:rPr>
+          <w:rFonts w:hint="eastAsia"/>
+          <w:lang w:val="en-US" w:eastAsia="zh-CN"/>
+        </w:rPr>
+      </w:pPr>
+      <w:r>
+        <w:rPr>
+          <w:rFonts w:hint="eastAsia"/>
+          <w:lang w:val="en-US" w:eastAsia="zh-CN"/>
+        </w:rPr>
+        <w:t>fDownShift初值为28，伴随着扩容该值也会出现对应的修改，具体参见2.1.4.章节扩容的实现策略。</w:t>
+      </w:r>
+    </w:p>
+    <w:p>
+      <w:pPr>
+        <w:rPr>
+          <w:rFonts w:hint="eastAsia"/>
+          <w:lang w:val="en-US" w:eastAsia="zh-CN"/>
+        </w:rPr>
+      </w:pPr>
+    </w:p>
+    <w:p>
+      <w:pPr>
+        <w:pStyle w:val="9"/>
+        <w:rPr>
+          <w:rFonts w:hint="eastAsia"/>
+          <w:lang w:val="en-US" w:eastAsia="zh-CN"/>
+        </w:rPr>
+      </w:pPr>
+      <w:r>
+        <w:rPr>
+          <w:rFonts w:hint="eastAsia"/>
+          <w:lang w:val="en-US" w:eastAsia="zh-CN"/>
+        </w:rPr>
+        <w:t>其他类型 : fKeyType=其他值</w:t>
+      </w:r>
+    </w:p>
+    <w:p>
+      <w:pPr>
+        <w:rPr>
+          <w:rFonts w:hint="eastAsia"/>
+          <w:lang w:val="en-US" w:eastAsia="zh-CN"/>
+        </w:rPr>
+      </w:pPr>
+      <w:r>
+        <w:rPr>
+          <w:rFonts w:hint="eastAsia"/>
+          <w:lang w:val="en-US" w:eastAsia="zh-CN"/>
+        </w:rPr>
+        <w:t>虽然live555代码里对于除以上两种情况外，送入其他的fKeyType值也有处理策略，但并不完善，live555中本身并没有除去这两种情况的其他键值类型送入，因此这里只看一下代码实现。</w:t>
+      </w:r>
+    </w:p>
+    <w:p>
+      <w:pPr>
+        <w:rPr>
+          <w:rFonts w:hint="eastAsia"/>
+        </w:rPr>
+      </w:pPr>
+      <w:r>
+        <w:rPr>
+          <w:rFonts w:hint="eastAsia"/>
+        </w:rPr>
+        <w:t xml:space="preserve">    unsigned* k = (unsigned*)key;</w:t>
+      </w:r>
+    </w:p>
+    <w:p>
+      <w:pPr>
+        <w:rPr>
+          <w:rFonts w:hint="eastAsia"/>
+        </w:rPr>
+      </w:pPr>
+      <w:r>
+        <w:rPr>
+          <w:rFonts w:hint="eastAsia"/>
+        </w:rPr>
+        <w:t xml:space="preserve">    uintptr_t sum = 0;</w:t>
+      </w:r>
+    </w:p>
+    <w:p>
+      <w:pPr>
+        <w:rPr>
+          <w:rFonts w:hint="eastAsia"/>
+        </w:rPr>
+      </w:pPr>
+      <w:r>
+        <w:rPr>
+          <w:rFonts w:hint="eastAsia"/>
+        </w:rPr>
+        <w:t xml:space="preserve">    for (int i = 0; i &lt; fKeyType; ++i) {</w:t>
+      </w:r>
+    </w:p>
+    <w:p>
+      <w:pPr>
+        <w:rPr>
+          <w:rFonts w:hint="eastAsia"/>
+        </w:rPr>
+      </w:pPr>
+      <w:r>
+        <w:rPr>
+          <w:rFonts w:hint="eastAsia"/>
+        </w:rPr>
+        <w:t xml:space="preserve">      sum += k[i];</w:t>
+      </w:r>
+    </w:p>
+    <w:p>
+      <w:pPr>
+        <w:rPr>
+          <w:rFonts w:hint="eastAsia"/>
+        </w:rPr>
+      </w:pPr>
+      <w:r>
+        <w:rPr>
+          <w:rFonts w:hint="eastAsia"/>
+        </w:rPr>
+        <w:t xml:space="preserve">    }</w:t>
+      </w:r>
+    </w:p>
+    <w:p>
+      <w:pPr>
+        <w:rPr>
+          <w:rFonts w:hint="eastAsia"/>
+          <w:lang w:val="en-US" w:eastAsia="zh-CN"/>
+        </w:rPr>
+      </w:pPr>
+      <w:r>
+        <w:rPr>
+          <w:rFonts w:hint="eastAsia"/>
+        </w:rPr>
+        <w:t xml:space="preserve">    result = randomIndex(sum);</w:t>
+      </w:r>
+    </w:p>
+    <w:p>
+      <w:pPr>
+        <w:rPr>
+          <w:rFonts w:hint="eastAsia"/>
+          <w:lang w:val="en-US" w:eastAsia="zh-CN"/>
+        </w:rPr>
+      </w:pPr>
+      <w:bookmarkStart w:id="0" w:name="HashTable的fKeyType为其他值时的内存非法访问的bug"/>
+      <w:r>
+        <w:rPr>
+          <w:rFonts w:hint="eastAsia"/>
+          <w:b/>
+          <w:bCs/>
+          <w:u w:val="single" w:color="auto"/>
+          <w:lang w:val="en-US" w:eastAsia="zh-CN"/>
+        </w:rPr>
+        <w:t>可以看到，其他类型的情况下，live555将key认为是一个可以被unsigned int读取的数组，且有效数据长度一定要最少满足fKeyType的值。这里的隐患就是，如果送入的fKeyType是有效的，但是key的长度不足，那么就有非法内存访问的问题。</w:t>
+      </w:r>
+      <w:bookmarkEnd w:id="0"/>
+    </w:p>
+    <w:p>
+      <w:pPr>
+        <w:rPr>
+          <w:rFonts w:hint="eastAsia"/>
+          <w:lang w:val="en-US" w:eastAsia="zh-CN"/>
+        </w:rPr>
+      </w:pPr>
     </w:p>
     <w:p>
       <w:pPr>
@@ -153,6 +1229,36 @@
           <w:lang w:val="en-US" w:eastAsia="zh-CN"/>
         </w:rPr>
       </w:pPr>
+      <w:r>
+        <w:rPr>
+          <w:rFonts w:hint="eastAsia"/>
+          <w:lang w:val="en-US" w:eastAsia="zh-CN"/>
+        </w:rPr>
+        <w:t>fBuckets可以看作是包含了所有bucket的数组，通过它的index可以快速定位到每一个bucket，并借此遍历该bucket中的所有成员。</w:t>
+      </w:r>
+    </w:p>
+    <w:p>
+      <w:pPr>
+        <w:rPr>
+          <w:rFonts w:hint="eastAsia"/>
+          <w:lang w:val="en-US" w:eastAsia="zh-CN"/>
+        </w:rPr>
+      </w:pPr>
+      <w:r>
+        <w:rPr>
+          <w:rFonts w:hint="eastAsia"/>
+          <w:lang w:val="en-US" w:eastAsia="zh-CN"/>
+        </w:rPr>
+        <w:t>每一个bucket都指向了它对应的链表的第一个成员。在插入新成员到链表中时，采用的都是头部插入的方式，也就是说新来的成员作为链表头加入到链表中。</w:t>
+      </w:r>
+    </w:p>
+    <w:p>
+      <w:pPr>
+        <w:rPr>
+          <w:rFonts w:hint="eastAsia"/>
+          <w:lang w:val="en-US" w:eastAsia="zh-CN"/>
+        </w:rPr>
+      </w:pPr>
     </w:p>
     <w:p>
       <w:pPr>
@@ -193,6 +1299,150 @@
           <w:lang w:val="en-US" w:eastAsia="zh-CN"/>
         </w:rPr>
       </w:pPr>
+      <w:r>
+        <w:rPr>
+          <w:rFonts w:hint="eastAsia"/>
+          <w:lang w:val="en-US" w:eastAsia="zh-CN"/>
+        </w:rPr>
+        <w:t>live555的hashTable，初始化的时候采用了一个数组进行初始化，也就是：</w:t>
+      </w:r>
+    </w:p>
+    <w:p>
+      <w:pPr>
+        <w:rPr>
+          <w:rFonts w:hint="eastAsia"/>
+        </w:rPr>
+      </w:pPr>
+      <w:r>
+        <w:rPr>
+          <w:rFonts w:hint="eastAsia"/>
+        </w:rPr>
+        <w:t>TableEntry* fStaticBuckets[SMALL_HASH_TABLE_SIZE];// used for small tables</w:t>
+      </w:r>
+    </w:p>
+    <w:p>
+      <w:pPr>
+        <w:rPr>
+          <w:rFonts w:hint="eastAsia"/>
+        </w:rPr>
+      </w:pPr>
+      <w:r>
+        <w:rPr>
+          <w:rFonts w:hint="eastAsia"/>
+        </w:rPr>
+        <w:t>#define SMALL_HASH_TABLE_SIZE 4</w:t>
+      </w:r>
+    </w:p>
+    <w:p>
+      <w:pPr>
+        <w:rPr>
+          <w:rFonts w:hint="eastAsia"/>
+          <w:lang w:val="en-US" w:eastAsia="zh-CN"/>
+        </w:rPr>
+      </w:pPr>
+      <w:r>
+        <w:rPr>
+          <w:rFonts w:hint="eastAsia"/>
+          <w:lang w:val="en-US" w:eastAsia="zh-CN"/>
+        </w:rPr>
+        <w:t>可以看到，数组的size是4。初始化的时候，fBuckets被赋值为fStaticBuckets。</w:t>
+      </w:r>
+    </w:p>
+    <w:p>
+      <w:pPr>
+        <w:rPr>
+          <w:rFonts w:hint="eastAsia"/>
+          <w:lang w:val="en-US" w:eastAsia="zh-CN"/>
+        </w:rPr>
+      </w:pPr>
+    </w:p>
+    <w:p>
+      <w:pPr>
+        <w:rPr>
+          <w:rFonts w:hint="eastAsia"/>
+          <w:lang w:val="en-US" w:eastAsia="zh-CN"/>
+        </w:rPr>
+      </w:pPr>
+      <w:r>
+        <w:rPr>
+          <w:rFonts w:hint="eastAsia"/>
+          <w:lang w:val="en-US" w:eastAsia="zh-CN"/>
+        </w:rPr>
+        <w:t>什么时候需要扩容呢？</w:t>
+      </w:r>
+    </w:p>
+    <w:p>
+      <w:pPr>
+        <w:rPr>
+          <w:rFonts w:hint="eastAsia"/>
+          <w:lang w:val="en-US" w:eastAsia="zh-CN"/>
+        </w:rPr>
+      </w:pPr>
+      <w:r>
+        <w:rPr>
+          <w:rFonts w:hint="eastAsia"/>
+          <w:lang w:val="en-US" w:eastAsia="zh-CN"/>
+        </w:rPr>
+        <w:t>在插入一个元素到hashTable后，如果元素的总数量fNumEntries大于了fRebuildSize，就会调用rebuild函数进行扩容。</w:t>
+      </w:r>
+    </w:p>
+    <w:p>
+      <w:pPr>
+        <w:rPr>
+          <w:rFonts w:hint="eastAsia"/>
+          <w:lang w:val="en-US" w:eastAsia="zh-CN"/>
+        </w:rPr>
+      </w:pPr>
+      <w:r>
+        <w:rPr>
+          <w:rFonts w:hint="eastAsia"/>
+          <w:lang w:val="en-US" w:eastAsia="zh-CN"/>
+        </w:rPr>
+        <w:t>fRebuildSize初始化时赋值为：</w:t>
+      </w:r>
+      <w:r>
+        <w:rPr>
+          <w:rFonts w:hint="eastAsia"/>
+        </w:rPr>
+        <w:t>SMALL_HASH_TABLE_SIZE*REBUILD_MULTIPLIER</w:t>
+      </w:r>
+      <w:r>
+        <w:rPr>
+          <w:rFonts w:hint="eastAsia"/>
+          <w:lang w:eastAsia="zh-CN"/>
+        </w:rPr>
+        <w:t>，</w:t>
+      </w:r>
+      <w:r>
+        <w:rPr>
+          <w:rFonts w:hint="eastAsia"/>
+          <w:lang w:val="en-US" w:eastAsia="zh-CN"/>
+        </w:rPr>
+        <w:t>也就是4*3=12；</w:t>
+      </w:r>
+    </w:p>
+    <w:p>
+      <w:pPr>
+        <w:rPr>
+          <w:rFonts w:hint="eastAsia"/>
+          <w:lang w:val="en-US" w:eastAsia="zh-CN"/>
+        </w:rPr>
+      </w:pPr>
+      <w:r>
+        <w:rPr>
+          <w:rFonts w:hint="eastAsia"/>
+          <w:lang w:val="en-US" w:eastAsia="zh-CN"/>
+        </w:rPr>
+        <w:t>综上，初始化时，fBuckets只能创建0 -- 3之间的buckets组成的hashTable，一旦hashTable中的元素总数超过了12，就会触发rebuild函数进行扩容。</w:t>
+      </w:r>
+    </w:p>
+    <w:p>
+      <w:pPr>
+        <w:rPr>
+          <w:rFonts w:hint="eastAsia"/>
+          <w:lang w:val="en-US" w:eastAsia="zh-CN"/>
+        </w:rPr>
+      </w:pPr>
     </w:p>
     <w:p>
       <w:pPr>
@@ -207,16 +1457,938 @@
           <w:rFonts w:hint="eastAsia"/>
           <w:lang w:val="en-US" w:eastAsia="zh-CN"/>
         </w:rPr>
-        <w:t>扩容后原数据的载入方式</w:t>
-      </w:r>
-    </w:p>
-    <w:p>
-      <w:pPr>
-        <w:rPr>
-          <w:rFonts w:hint="eastAsia"/>
-          <w:lang w:val="en-US" w:eastAsia="zh-CN"/>
-        </w:rPr>
-      </w:pPr>
+        <w:t>rebuild函数</w:t>
+      </w:r>
+    </w:p>
+    <w:p>
+      <w:pPr>
+        <w:rPr>
+          <w:rFonts w:hint="eastAsia"/>
+          <w:lang w:val="en-US" w:eastAsia="zh-CN"/>
+        </w:rPr>
+      </w:pPr>
+      <w:r>
+        <w:rPr>
+          <w:rFonts w:hint="eastAsia"/>
+          <w:lang w:val="en-US" w:eastAsia="zh-CN"/>
+        </w:rPr>
+        <w:t>每次增加4倍的buckets数量，例如初始化时fNumBuckets的值是</w:t>
+      </w:r>
+      <w:r>
+        <w:rPr>
+          <w:rFonts w:hint="eastAsia"/>
+        </w:rPr>
+        <w:t>SMALL_HASH_TABLE_SIZE</w:t>
+      </w:r>
+      <w:r>
+        <w:rPr>
+          <w:rFonts w:hint="eastAsia"/>
+          <w:lang w:eastAsia="zh-CN"/>
+        </w:rPr>
+        <w:t>，</w:t>
+      </w:r>
+      <w:r>
+        <w:rPr>
+          <w:rFonts w:hint="eastAsia"/>
+          <w:lang w:val="en-US" w:eastAsia="zh-CN"/>
+        </w:rPr>
+        <w:t>第一次扩容时，就会将fNumBuckets扩容到：</w:t>
+      </w:r>
+      <w:r>
+        <w:rPr>
+          <w:rFonts w:hint="eastAsia"/>
+        </w:rPr>
+        <w:t>SMALL_HASH_TABLE_SIZE</w:t>
+      </w:r>
+      <w:r>
+        <w:rPr>
+          <w:rFonts w:hint="eastAsia"/>
+          <w:lang w:val="en-US" w:eastAsia="zh-CN"/>
+        </w:rPr>
+        <w:t xml:space="preserve"> * 4 = 16；</w:t>
+      </w:r>
+    </w:p>
+    <w:p>
+      <w:pPr>
+        <w:rPr>
+          <w:rFonts w:hint="eastAsia"/>
+          <w:lang w:val="en-US" w:eastAsia="zh-CN"/>
+        </w:rPr>
+      </w:pPr>
+      <w:r>
+        <w:rPr>
+          <w:rFonts w:hint="eastAsia"/>
+          <w:lang w:val="en-US" w:eastAsia="zh-CN"/>
+        </w:rPr>
+        <w:t>同样的，fRebuildSize也每次增加4倍。那么第一次扩容时，fRebuildSize就会从12扩容到：12*4 = 48；</w:t>
+      </w:r>
+    </w:p>
+    <w:p>
+      <w:pPr>
+        <w:rPr>
+          <w:rFonts w:hint="eastAsia"/>
+          <w:lang w:val="en-US" w:eastAsia="zh-CN"/>
+        </w:rPr>
+      </w:pPr>
+      <w:r>
+        <w:rPr>
+          <w:rFonts w:hint="eastAsia"/>
+          <w:lang w:val="en-US" w:eastAsia="zh-CN"/>
+        </w:rPr>
+        <w:t>最关键的，是fBuckets，会重新申请一次空间，申请fNumBuckets要求的空间；</w:t>
+      </w:r>
+    </w:p>
+    <w:p>
+      <w:pPr>
+        <w:rPr>
+          <w:rFonts w:hint="eastAsia"/>
+          <w:lang w:val="en-US" w:eastAsia="zh-CN"/>
+        </w:rPr>
+      </w:pPr>
+    </w:p>
+    <w:p>
+      <w:pPr>
+        <w:rPr>
+          <w:rFonts w:hint="eastAsia"/>
+          <w:lang w:val="en-US" w:eastAsia="zh-CN"/>
+        </w:rPr>
+      </w:pPr>
+      <w:r>
+        <w:rPr>
+          <w:rFonts w:hint="eastAsia"/>
+          <w:lang w:val="en-US" w:eastAsia="zh-CN"/>
+        </w:rPr>
+        <w:t>还有两个变量很关键，他们关系了HashTable的bucket键值计算，一个是fDownShift，一个是fMask。</w:t>
+      </w:r>
+    </w:p>
+    <w:p>
+      <w:pPr>
+        <w:rPr>
+          <w:rFonts w:hint="eastAsia"/>
+          <w:lang w:val="en-US" w:eastAsia="zh-CN"/>
+        </w:rPr>
+      </w:pPr>
+      <w:r>
+        <w:rPr>
+          <w:rFonts w:hint="eastAsia"/>
+          <w:lang w:val="en-US" w:eastAsia="zh-CN"/>
+        </w:rPr>
+        <w:t>fDownShift的值，每次rebuild会自减2；而fMask的处理方式是：</w:t>
+      </w:r>
+      <w:r>
+        <w:rPr>
+          <w:rFonts w:hint="eastAsia"/>
+        </w:rPr>
+        <w:t>fMask = (fMask&lt;&lt;2)|0x3;</w:t>
+      </w:r>
+      <w:r>
+        <w:rPr>
+          <w:rFonts w:hint="eastAsia"/>
+          <w:lang w:val="en-US" w:eastAsia="zh-CN"/>
+        </w:rPr>
+        <w:t>我们可以做个简单推演：fMask初值是3，也就是二进制的0000 0011，那么第一次扩容时，左移2位，就是0000 1100，再与3做算术或，值就更新成0000 1111，这样就可以将扩容后的所有整数值都覆盖到，作为bucket存在了。</w:t>
+      </w:r>
+    </w:p>
+    <w:p>
+      <w:pPr>
+        <w:rPr>
+          <w:rFonts w:hint="eastAsia"/>
+          <w:lang w:val="en-US" w:eastAsia="zh-CN"/>
+        </w:rPr>
+      </w:pPr>
+    </w:p>
+    <w:p>
+      <w:pPr>
+        <w:rPr>
+          <w:rFonts w:hint="eastAsia"/>
+          <w:lang w:val="en-US" w:eastAsia="zh-CN"/>
+        </w:rPr>
+      </w:pPr>
+      <w:bookmarkStart w:id="1" w:name="HashTable的fDownShift可能溢出错误的bug"/>
+      <w:r>
+        <w:rPr>
+          <w:rFonts w:hint="eastAsia"/>
+          <w:b/>
+          <w:bCs/>
+          <w:u w:val="single" w:color="auto"/>
+          <w:lang w:val="en-US" w:eastAsia="zh-CN"/>
+        </w:rPr>
+        <w:t>但是，要注意，极端情况下，伴随着HashTable的size持续增长，fDownShift是有可能变为无意义的值的。当然，在live555当前的数据量级，这个并不太可能出现。</w:t>
+      </w:r>
+      <w:bookmarkEnd w:id="1"/>
+    </w:p>
+    <w:p>
+      <w:pPr>
+        <w:rPr>
+          <w:rFonts w:hint="eastAsia"/>
+          <w:lang w:val="en-US" w:eastAsia="zh-CN"/>
+        </w:rPr>
+      </w:pPr>
+    </w:p>
+    <w:p>
+      <w:pPr>
+        <w:pStyle w:val="5"/>
+        <w:rPr>
+          <w:rFonts w:hint="eastAsia"/>
+          <w:lang w:val="en-US" w:eastAsia="zh-CN"/>
+        </w:rPr>
+      </w:pPr>
+      <w:r>
+        <w:rPr>
+          <w:rFonts w:hint="eastAsia"/>
+          <w:lang w:val="en-US" w:eastAsia="zh-CN"/>
+        </w:rPr>
+        <w:t>2.2.DelayQueue</w:t>
+      </w:r>
+    </w:p>
+    <w:p>
+      <w:pPr>
+        <w:rPr>
+          <w:rFonts w:hint="eastAsia"/>
+          <w:lang w:val="en-US" w:eastAsia="zh-CN"/>
+        </w:rPr>
+      </w:pPr>
+      <w:r>
+        <w:rPr>
+          <w:rFonts w:hint="eastAsia"/>
+          <w:lang w:val="en-US" w:eastAsia="zh-CN"/>
+        </w:rPr>
+        <w:t>涉及到的源文件有：</w:t>
+      </w:r>
+    </w:p>
+    <w:p>
+      <w:pPr>
+        <w:numPr>
+          <w:ilvl w:val="0"/>
+          <w:numId w:val="3"/>
+        </w:numPr>
+        <w:ind w:left="840" w:leftChars="0" w:hanging="420" w:firstLineChars="0"/>
+        <w:rPr>
+          <w:rFonts w:hint="eastAsia"/>
+          <w:lang w:val="en-US" w:eastAsia="zh-CN"/>
+        </w:rPr>
+      </w:pPr>
+      <w:r>
+        <w:rPr>
+          <w:rFonts w:hint="eastAsia"/>
+        </w:rPr>
+        <w:t>BasicUsageEnvironment</w:t>
+      </w:r>
+      <w:r>
+        <w:rPr>
+          <w:rFonts w:hint="eastAsia"/>
+          <w:lang w:val="en-US" w:eastAsia="zh-CN"/>
+        </w:rPr>
+        <w:t>/DelayQueue.cpp</w:t>
+      </w:r>
+    </w:p>
+    <w:p>
+      <w:pPr>
+        <w:numPr>
+          <w:ilvl w:val="0"/>
+          <w:numId w:val="3"/>
+        </w:numPr>
+        <w:ind w:left="840" w:leftChars="0" w:hanging="420" w:firstLineChars="0"/>
+        <w:rPr>
+          <w:rFonts w:hint="eastAsia"/>
+          <w:lang w:val="en-US" w:eastAsia="zh-CN"/>
+        </w:rPr>
+      </w:pPr>
+      <w:r>
+        <w:rPr>
+          <w:rFonts w:hint="eastAsia"/>
+        </w:rPr>
+        <w:t>BasicUsageEnvironment</w:t>
+      </w:r>
+      <w:r>
+        <w:rPr>
+          <w:rFonts w:hint="eastAsia"/>
+          <w:lang w:val="en-US" w:eastAsia="zh-CN"/>
+        </w:rPr>
+        <w:t>/include/DelayQueue.hh</w:t>
+      </w:r>
+    </w:p>
+    <w:p>
+      <w:pPr>
+        <w:rPr>
+          <w:rFonts w:hint="eastAsia"/>
+          <w:lang w:val="en-US" w:eastAsia="zh-CN"/>
+        </w:rPr>
+      </w:pPr>
+    </w:p>
+    <w:p>
+      <w:pPr>
+        <w:pStyle w:val="7"/>
+        <w:rPr>
+          <w:rFonts w:hint="eastAsia"/>
+          <w:lang w:val="en-US" w:eastAsia="zh-CN"/>
+        </w:rPr>
+      </w:pPr>
+      <w:r>
+        <w:rPr>
+          <w:rFonts w:hint="eastAsia"/>
+          <w:lang w:val="en-US" w:eastAsia="zh-CN"/>
+        </w:rPr>
+        <w:t>2.2.1.TimeVal及其子类</w:t>
+      </w:r>
+    </w:p>
+    <w:p>
+      <w:pPr>
+        <w:rPr>
+          <w:rFonts w:hint="eastAsia"/>
+          <w:lang w:val="en-US" w:eastAsia="zh-CN"/>
+        </w:rPr>
+      </w:pPr>
+      <w:r>
+        <w:rPr>
+          <w:rFonts w:hint="eastAsia"/>
+          <w:lang w:val="en-US" w:eastAsia="zh-CN"/>
+        </w:rPr>
+        <w:t>live555中封装了一个TimeVal类，包含的数据成员同样也是tv_sec和tv_usec两个，但不同的是，这个类的定位是：既可以表示绝对时间，也可以表示相对时间。这在延时队列中很重要。</w:t>
+      </w:r>
+    </w:p>
+    <w:p>
+      <w:pPr>
+        <w:rPr>
+          <w:rFonts w:hint="eastAsia"/>
+          <w:lang w:val="en-US" w:eastAsia="zh-CN"/>
+        </w:rPr>
+      </w:pPr>
+      <w:r>
+        <w:rPr>
+          <w:rFonts w:hint="eastAsia"/>
+          <w:lang w:val="en-US" w:eastAsia="zh-CN"/>
+        </w:rPr>
+        <w:t>该类提供了运算符重载，常见的比较、算术运算符都经过重载可以直接使用。</w:t>
+      </w:r>
+    </w:p>
+    <w:p>
+      <w:pPr>
+        <w:widowControl w:val="0"/>
+        <w:wordWrap/>
+        <w:adjustRightInd/>
+        <w:snapToGrid/>
+        <w:spacing w:before="0" w:after="0" w:line="240" w:lineRule="auto"/>
+        <w:ind w:left="0" w:leftChars="0" w:right="0" w:firstLine="420" w:firstLineChars="200"/>
+        <w:jc w:val="center"/>
+        <w:textAlignment w:val="auto"/>
+        <w:outlineLvl w:val="9"/>
+        <w:rPr>
+          <w:rFonts w:hint="eastAsia"/>
+          <w:lang w:val="en-US" w:eastAsia="zh-CN"/>
+        </w:rPr>
+      </w:pPr>
+      <w:r>
+        <w:rPr>
+          <w:rFonts w:hint="eastAsia" w:ascii="Calibri" w:hAnsi="Calibri" w:eastAsia="宋体" w:cs="黑体"/>
+          <w:kern w:val="2"/>
+          <w:sz w:val="21"/>
+          <w:szCs w:val="21"/>
+          <w:lang w:val="en-US" w:eastAsia="zh-CN" w:bidi="ar-SA"/>
+        </w:rPr>
+        <w:pict>
+          <v:shape id="图片框 7" o:spid="_x0000_s1027" type="#_x0000_t75" style="height:198.05pt;width:283.55pt;rotation:0f;" o:ole="f" fillcolor="#FFFFFF" filled="f" o:preferrelative="t" stroked="f" coordorigin="0,0" coordsize="21600,21600">
+            <v:fill on="f" color2="#FFFFFF" focus="0%"/>
+            <v:imagedata gain="65536f" blacklevel="0f" gamma="0" o:title="1555142851(1)" r:id="rId13"/>
+            <o:lock v:ext="edit" position="f" selection="f" grouping="f" rotation="f" cropping="f" text="f" aspectratio="t"/>
+            <w10:wrap type="none"/>
+            <w10:anchorlock/>
+          </v:shape>
+        </w:pict>
+      </w:r>
+    </w:p>
+    <w:p>
+      <w:pPr>
+        <w:rPr>
+          <w:rFonts w:hint="eastAsia"/>
+          <w:lang w:val="en-US" w:eastAsia="zh-CN"/>
+        </w:rPr>
+      </w:pPr>
+      <w:r>
+        <w:rPr>
+          <w:rFonts w:hint="eastAsia"/>
+          <w:lang w:val="en-US" w:eastAsia="zh-CN"/>
+        </w:rPr>
+        <w:t>如上图，Timeval有2个子类，一个是DelayInteval，一个是_EventTime.</w:t>
+      </w:r>
+    </w:p>
+    <w:p>
+      <w:pPr>
+        <w:rPr>
+          <w:rFonts w:hint="eastAsia"/>
+          <w:lang w:val="en-US" w:eastAsia="zh-CN"/>
+        </w:rPr>
+      </w:pPr>
+      <w:r>
+        <w:rPr>
+          <w:rFonts w:hint="eastAsia"/>
+          <w:lang w:val="en-US" w:eastAsia="zh-CN"/>
+        </w:rPr>
+        <w:t>DelayInteval定位是相对时间，或者说是相对于其他时间的时间间隔；_EventTime定位是1970年开始的时间戳。</w:t>
+      </w:r>
+    </w:p>
+    <w:p>
+      <w:pPr>
+        <w:rPr>
+          <w:rFonts w:hint="eastAsia"/>
+        </w:rPr>
+      </w:pPr>
+    </w:p>
+    <w:p>
+      <w:pPr>
+        <w:rPr>
+          <w:rFonts w:hint="eastAsia" w:eastAsia="宋体"/>
+          <w:lang w:val="en-US" w:eastAsia="zh-CN"/>
+        </w:rPr>
+      </w:pPr>
+      <w:r>
+        <w:rPr>
+          <w:rFonts w:hint="eastAsia"/>
+          <w:lang w:val="en-US" w:eastAsia="zh-CN"/>
+        </w:rPr>
+        <w:t>对于DelayInteval，我们看一下它定义的几个参数值，就很明白的知道它的定位了：</w:t>
+      </w:r>
+    </w:p>
+    <w:p>
+      <w:pPr>
+        <w:rPr>
+          <w:rFonts w:hint="eastAsia"/>
+        </w:rPr>
+      </w:pPr>
+      <w:r>
+        <w:rPr>
+          <w:rFonts w:hint="eastAsia"/>
+        </w:rPr>
+        <w:t>extern DelayInterval const DELAY_ZERO;</w:t>
+      </w:r>
+      <w:r>
+        <w:rPr>
+          <w:rFonts w:hint="eastAsia"/>
+          <w:lang w:val="en-US" w:eastAsia="zh-CN"/>
+        </w:rPr>
+        <w:tab/>
+        <w:t/>
+      </w:r>
+      <w:r>
+        <w:rPr>
+          <w:rFonts w:hint="eastAsia"/>
+          <w:lang w:val="en-US" w:eastAsia="zh-CN"/>
+        </w:rPr>
+        <w:tab/>
+        <w:t>//</w:t>
+      </w:r>
+      <w:r>
+        <w:rPr>
+          <w:rFonts w:hint="eastAsia"/>
+        </w:rPr>
+        <w:t>DELAY_ZERO(0, 0);</w:t>
+      </w:r>
+    </w:p>
+    <w:p>
+      <w:pPr>
+        <w:rPr>
+          <w:rFonts w:hint="eastAsia"/>
+        </w:rPr>
+      </w:pPr>
+      <w:r>
+        <w:rPr>
+          <w:rFonts w:hint="eastAsia"/>
+        </w:rPr>
+        <w:t>extern DelayInterval const DELAY_SECOND;</w:t>
+      </w:r>
+      <w:r>
+        <w:rPr>
+          <w:rFonts w:hint="eastAsia"/>
+          <w:lang w:val="en-US" w:eastAsia="zh-CN"/>
+        </w:rPr>
+        <w:tab/>
+        <w:t/>
+      </w:r>
+      <w:r>
+        <w:rPr>
+          <w:rFonts w:hint="eastAsia"/>
+          <w:lang w:val="en-US" w:eastAsia="zh-CN"/>
+        </w:rPr>
+        <w:tab/>
+        <w:t>//</w:t>
+      </w:r>
+      <w:r>
+        <w:rPr>
+          <w:rFonts w:hint="eastAsia"/>
+        </w:rPr>
+        <w:t>DELAY_</w:t>
+      </w:r>
+      <w:r>
+        <w:rPr>
+          <w:rFonts w:hint="eastAsia"/>
+          <w:lang w:val="en-US" w:eastAsia="zh-CN"/>
+        </w:rPr>
+        <w:t>SECOND</w:t>
+      </w:r>
+      <w:r>
+        <w:rPr>
+          <w:rFonts w:hint="eastAsia"/>
+        </w:rPr>
+        <w:t>(</w:t>
+      </w:r>
+      <w:r>
+        <w:rPr>
+          <w:rFonts w:hint="eastAsia"/>
+          <w:lang w:val="en-US" w:eastAsia="zh-CN"/>
+        </w:rPr>
+        <w:t>1</w:t>
+      </w:r>
+      <w:r>
+        <w:rPr>
+          <w:rFonts w:hint="eastAsia"/>
+        </w:rPr>
+        <w:t>, 0);</w:t>
+      </w:r>
+    </w:p>
+    <w:p>
+      <w:pPr>
+        <w:rPr>
+          <w:rFonts w:hint="eastAsia"/>
+        </w:rPr>
+      </w:pPr>
+      <w:r>
+        <w:rPr>
+          <w:rFonts w:hint="eastAsia"/>
+        </w:rPr>
+        <w:t>extern DelayInterval const DELAY_MINUTE;</w:t>
+      </w:r>
+      <w:r>
+        <w:rPr>
+          <w:rFonts w:hint="eastAsia"/>
+          <w:lang w:val="en-US" w:eastAsia="zh-CN"/>
+        </w:rPr>
+        <w:tab/>
+        <w:t/>
+      </w:r>
+      <w:r>
+        <w:rPr>
+          <w:rFonts w:hint="eastAsia"/>
+          <w:lang w:val="en-US" w:eastAsia="zh-CN"/>
+        </w:rPr>
+        <w:tab/>
+        <w:t>//</w:t>
+      </w:r>
+      <w:r>
+        <w:rPr>
+          <w:rFonts w:hint="eastAsia"/>
+        </w:rPr>
+        <w:t>DELAY_</w:t>
+      </w:r>
+      <w:r>
+        <w:rPr>
+          <w:rFonts w:hint="eastAsia"/>
+          <w:lang w:val="en-US" w:eastAsia="zh-CN"/>
+        </w:rPr>
+        <w:t>MINUTE=60*DELAY_SECOND;</w:t>
+      </w:r>
+    </w:p>
+    <w:p>
+      <w:pPr>
+        <w:rPr>
+          <w:rFonts w:hint="eastAsia"/>
+        </w:rPr>
+      </w:pPr>
+      <w:r>
+        <w:rPr>
+          <w:rFonts w:hint="eastAsia"/>
+        </w:rPr>
+        <w:t>extern DelayInterval const DELAY_HOUR;</w:t>
+      </w:r>
+      <w:r>
+        <w:rPr>
+          <w:rFonts w:hint="eastAsia"/>
+          <w:lang w:val="en-US" w:eastAsia="zh-CN"/>
+        </w:rPr>
+        <w:tab/>
+        <w:t/>
+      </w:r>
+      <w:r>
+        <w:rPr>
+          <w:rFonts w:hint="eastAsia"/>
+          <w:lang w:val="en-US" w:eastAsia="zh-CN"/>
+        </w:rPr>
+        <w:tab/>
+        <w:t>//</w:t>
+      </w:r>
+      <w:r>
+        <w:rPr>
+          <w:rFonts w:hint="eastAsia"/>
+        </w:rPr>
+        <w:t>DELAY_HOUR = 60*DELAY_MINUTE</w:t>
+      </w:r>
+      <w:r>
+        <w:rPr>
+          <w:rFonts w:hint="eastAsia"/>
+          <w:lang w:val="en-US" w:eastAsia="zh-CN"/>
+        </w:rPr>
+        <w:t>;</w:t>
+      </w:r>
+    </w:p>
+    <w:p>
+      <w:pPr>
+        <w:rPr>
+          <w:rFonts w:hint="eastAsia"/>
+        </w:rPr>
+      </w:pPr>
+      <w:r>
+        <w:rPr>
+          <w:rFonts w:hint="eastAsia"/>
+        </w:rPr>
+        <w:t>extern DelayInterval const DELAY_DAY;</w:t>
+      </w:r>
+      <w:r>
+        <w:rPr>
+          <w:rFonts w:hint="eastAsia"/>
+          <w:lang w:val="en-US" w:eastAsia="zh-CN"/>
+        </w:rPr>
+        <w:tab/>
+        <w:t/>
+      </w:r>
+      <w:r>
+        <w:rPr>
+          <w:rFonts w:hint="eastAsia"/>
+          <w:lang w:val="en-US" w:eastAsia="zh-CN"/>
+        </w:rPr>
+        <w:tab/>
+        <w:t/>
+      </w:r>
+      <w:r>
+        <w:rPr>
+          <w:rFonts w:hint="eastAsia"/>
+          <w:lang w:val="en-US" w:eastAsia="zh-CN"/>
+        </w:rPr>
+        <w:tab/>
+        <w:t>//</w:t>
+      </w:r>
+      <w:r>
+        <w:rPr>
+          <w:rFonts w:hint="eastAsia"/>
+        </w:rPr>
+        <w:t>DELAY_</w:t>
+      </w:r>
+      <w:r>
+        <w:rPr>
+          <w:rFonts w:hint="eastAsia"/>
+          <w:lang w:val="en-US" w:eastAsia="zh-CN"/>
+        </w:rPr>
+        <w:t>DAY</w:t>
+      </w:r>
+      <w:r>
+        <w:rPr>
+          <w:rFonts w:hint="eastAsia"/>
+        </w:rPr>
+        <w:t xml:space="preserve"> = </w:t>
+      </w:r>
+      <w:r>
+        <w:rPr>
+          <w:rFonts w:hint="eastAsia"/>
+          <w:lang w:val="en-US" w:eastAsia="zh-CN"/>
+        </w:rPr>
+        <w:t>24</w:t>
+      </w:r>
+      <w:r>
+        <w:rPr>
+          <w:rFonts w:hint="eastAsia"/>
+        </w:rPr>
+        <w:t>*DELAY_</w:t>
+      </w:r>
+      <w:r>
+        <w:rPr>
+          <w:rFonts w:hint="eastAsia"/>
+          <w:lang w:val="en-US" w:eastAsia="zh-CN"/>
+        </w:rPr>
+        <w:t>HOUR</w:t>
+      </w:r>
+    </w:p>
+    <w:p>
+      <w:pPr>
+        <w:rPr>
+          <w:rFonts w:hint="eastAsia"/>
+          <w:lang w:val="en-US" w:eastAsia="zh-CN"/>
+        </w:rPr>
+      </w:pPr>
+      <w:r>
+        <w:rPr>
+          <w:rFonts w:hint="eastAsia"/>
+          <w:lang w:val="en-US" w:eastAsia="zh-CN"/>
+        </w:rPr>
+        <w:t>这是典型的时间间隔计数方式。</w:t>
+      </w:r>
+    </w:p>
+    <w:p>
+      <w:pPr>
+        <w:rPr>
+          <w:rFonts w:hint="eastAsia"/>
+          <w:lang w:val="en-US" w:eastAsia="zh-CN"/>
+        </w:rPr>
+      </w:pPr>
+    </w:p>
+    <w:p>
+      <w:pPr>
+        <w:rPr>
+          <w:rFonts w:hint="eastAsia"/>
+          <w:lang w:val="en-US" w:eastAsia="zh-CN"/>
+        </w:rPr>
+      </w:pPr>
+      <w:r>
+        <w:rPr>
+          <w:rFonts w:hint="eastAsia"/>
+          <w:lang w:val="en-US" w:eastAsia="zh-CN"/>
+        </w:rPr>
+        <w:t>对于_EventTime，看一下它的一个定义：</w:t>
+      </w:r>
+    </w:p>
+    <w:p>
+      <w:pPr>
+        <w:rPr>
+          <w:rFonts w:hint="eastAsia"/>
+        </w:rPr>
+      </w:pPr>
+      <w:r>
+        <w:rPr>
+          <w:rFonts w:hint="eastAsia"/>
+        </w:rPr>
+        <w:t>_EventTime TimeNow() {</w:t>
+      </w:r>
+    </w:p>
+    <w:p>
+      <w:pPr>
+        <w:rPr>
+          <w:rFonts w:hint="eastAsia"/>
+        </w:rPr>
+      </w:pPr>
+      <w:r>
+        <w:rPr>
+          <w:rFonts w:hint="eastAsia"/>
+        </w:rPr>
+        <w:t xml:space="preserve">  struct timeval tvNow;</w:t>
+      </w:r>
+    </w:p>
+    <w:p>
+      <w:pPr>
+        <w:rPr>
+          <w:rFonts w:hint="eastAsia"/>
+        </w:rPr>
+      </w:pPr>
+      <w:r>
+        <w:rPr>
+          <w:rFonts w:hint="eastAsia"/>
+        </w:rPr>
+        <w:t xml:space="preserve">  gettimeofday(&amp;tvNow, NULL);</w:t>
+      </w:r>
+    </w:p>
+    <w:p>
+      <w:pPr>
+        <w:rPr>
+          <w:rFonts w:hint="eastAsia"/>
+        </w:rPr>
+      </w:pPr>
+      <w:r>
+        <w:rPr>
+          <w:rFonts w:hint="eastAsia"/>
+        </w:rPr>
+        <w:t xml:space="preserve">  return _EventTime(tvNow.tv_sec, tvNow.tv_usec);</w:t>
+      </w:r>
+    </w:p>
+    <w:p>
+      <w:pPr>
+        <w:rPr>
+          <w:rFonts w:hint="eastAsia"/>
+          <w:lang w:val="en-US" w:eastAsia="zh-CN"/>
+        </w:rPr>
+      </w:pPr>
+      <w:r>
+        <w:rPr>
+          <w:rFonts w:hint="eastAsia"/>
+        </w:rPr>
+        <w:t>}</w:t>
+      </w:r>
+    </w:p>
+    <w:p>
+      <w:pPr>
+        <w:rPr>
+          <w:rFonts w:hint="eastAsia"/>
+          <w:lang w:val="en-US" w:eastAsia="zh-CN"/>
+        </w:rPr>
+      </w:pPr>
+      <w:r>
+        <w:rPr>
+          <w:rFonts w:hint="eastAsia"/>
+          <w:lang w:val="en-US" w:eastAsia="zh-CN"/>
+        </w:rPr>
+        <w:t>很显然，它通过gettimeofday函数拿到的是系统时间戳。</w:t>
+      </w:r>
+    </w:p>
+    <w:p>
+      <w:pPr>
+        <w:rPr>
+          <w:rFonts w:hint="eastAsia"/>
+          <w:lang w:val="en-US" w:eastAsia="zh-CN"/>
+        </w:rPr>
+      </w:pPr>
+    </w:p>
+    <w:p>
+      <w:pPr>
+        <w:pStyle w:val="7"/>
+        <w:rPr>
+          <w:rFonts w:hint="eastAsia"/>
+          <w:lang w:val="en-US" w:eastAsia="zh-CN"/>
+        </w:rPr>
+      </w:pPr>
+      <w:r>
+        <w:rPr>
+          <w:rFonts w:hint="eastAsia"/>
+          <w:lang w:val="en-US" w:eastAsia="zh-CN"/>
+        </w:rPr>
+        <w:t>2.2.2.DelayQueueEntry</w:t>
+      </w:r>
+    </w:p>
+    <w:p>
+      <w:pPr>
+        <w:widowControl w:val="0"/>
+        <w:wordWrap/>
+        <w:adjustRightInd/>
+        <w:snapToGrid/>
+        <w:spacing w:before="0" w:after="0" w:line="240" w:lineRule="auto"/>
+        <w:ind w:left="0" w:leftChars="0" w:right="0" w:firstLine="420" w:firstLineChars="200"/>
+        <w:jc w:val="center"/>
+        <w:textAlignment w:val="auto"/>
+        <w:outlineLvl w:val="9"/>
+        <w:rPr>
+          <w:rFonts w:hint="eastAsia"/>
+          <w:lang w:val="en-US" w:eastAsia="zh-CN"/>
+        </w:rPr>
+      </w:pPr>
+      <w:r>
+        <w:rPr>
+          <w:rFonts w:hint="eastAsia" w:ascii="Calibri" w:hAnsi="Calibri" w:eastAsia="宋体" w:cs="黑体"/>
+          <w:kern w:val="2"/>
+          <w:sz w:val="21"/>
+          <w:szCs w:val="21"/>
+          <w:lang w:val="en-US" w:eastAsia="zh-CN" w:bidi="ar-SA"/>
+        </w:rPr>
+        <w:pict>
+          <v:shape id="图片框 9" o:spid="_x0000_s1028" type="#_x0000_t75" style="height:338.3pt;width:247.55pt;rotation:0f;" o:ole="f" fillcolor="#FFFFFF" filled="f" o:preferrelative="t" stroked="f" coordorigin="0,0" coordsize="21600,21600">
+            <v:fill on="f" color2="#FFFFFF" focus="0%"/>
+            <v:imagedata gain="65536f" blacklevel="0f" gamma="0" o:title="1555143646(1)" r:id="rId14"/>
+            <o:lock v:ext="edit" position="f" selection="f" grouping="f" rotation="f" cropping="f" text="f" aspectratio="t"/>
+            <w10:wrap type="none"/>
+            <w10:anchorlock/>
+          </v:shape>
+        </w:pict>
+      </w:r>
+    </w:p>
+    <w:p>
+      <w:pPr>
+        <w:rPr>
+          <w:rFonts w:hint="eastAsia"/>
+          <w:lang w:val="en-US" w:eastAsia="zh-CN"/>
+        </w:rPr>
+      </w:pPr>
+      <w:r>
+        <w:rPr>
+          <w:rFonts w:hint="eastAsia"/>
+          <w:lang w:val="en-US" w:eastAsia="zh-CN"/>
+        </w:rPr>
+        <w:t>DelayQueueEntry是DelayQueue的父类，其数据成员中的fNext和fPrev显然是组织双向链表时需要用到的指针。</w:t>
+      </w:r>
+    </w:p>
+    <w:p>
+      <w:pPr>
+        <w:rPr>
+          <w:rFonts w:hint="eastAsia"/>
+          <w:lang w:val="en-US" w:eastAsia="zh-CN"/>
+        </w:rPr>
+      </w:pPr>
+      <w:r>
+        <w:rPr>
+          <w:rFonts w:hint="eastAsia"/>
+          <w:lang w:val="en-US" w:eastAsia="zh-CN"/>
+        </w:rPr>
+        <w:t>fDeltaTimeRemaining是一个DelayInteval类型的对象，代表了距离当前时间还要多久就该调用到这个延时任务了。</w:t>
+      </w:r>
+    </w:p>
+    <w:p>
+      <w:pPr>
+        <w:rPr>
+          <w:rFonts w:hint="eastAsia"/>
+          <w:lang w:val="en-US" w:eastAsia="zh-CN"/>
+        </w:rPr>
+      </w:pPr>
+      <w:r>
+        <w:rPr>
+          <w:rFonts w:hint="eastAsia"/>
+          <w:lang w:val="en-US" w:eastAsia="zh-CN"/>
+        </w:rPr>
+        <w:t>tokenCounter是一个static类型的变量，初值为0，每当一个DelayQueueEntry类型的对象创建时，该值自增1，标记的是对象个数。</w:t>
+      </w:r>
+    </w:p>
+    <w:p>
+      <w:pPr>
+        <w:rPr>
+          <w:rFonts w:hint="eastAsia"/>
+          <w:lang w:val="en-US" w:eastAsia="zh-CN"/>
+        </w:rPr>
+      </w:pPr>
+      <w:r>
+        <w:rPr>
+          <w:rFonts w:hint="eastAsia"/>
+          <w:lang w:val="en-US" w:eastAsia="zh-CN"/>
+        </w:rPr>
+        <w:t>每个DelayQueueEntry对象中都有fToken变量，各个对象该值不同，标记每个不同的变量。</w:t>
+      </w:r>
+    </w:p>
+    <w:p>
+      <w:pPr>
+        <w:rPr>
+          <w:rFonts w:hint="eastAsia"/>
+          <w:b/>
+          <w:bCs/>
+          <w:u w:val="single" w:color="auto"/>
+          <w:lang w:val="en-US" w:eastAsia="zh-CN"/>
+        </w:rPr>
+      </w:pPr>
+      <w:bookmarkStart w:id="2" w:name="tokenCount没使用，但对象删除时没有自减的bug"/>
+      <w:r>
+        <w:rPr>
+          <w:rFonts w:hint="eastAsia"/>
+          <w:b/>
+          <w:bCs/>
+          <w:u w:val="single" w:color="auto"/>
+          <w:lang w:val="en-US" w:eastAsia="zh-CN"/>
+        </w:rPr>
+        <w:t>这里tokenCounter其实没有被外部使用到，外部只是使用到了：通过fToken的值能够定位到特定的DelayQueueEntry对象这个特性。其实tokenCounter是有问题的，在每一个DelayQueuEntry对象销毁的时候，tokenCounter应该自减1。但由于没有使用到，所以没有出现任何问题。</w:t>
+      </w:r>
+      <w:bookmarkEnd w:id="2"/>
+    </w:p>
+    <w:p>
+      <w:pPr>
+        <w:rPr>
+          <w:rFonts w:hint="eastAsia"/>
+          <w:lang w:val="en-US" w:eastAsia="zh-CN"/>
+        </w:rPr>
+      </w:pPr>
+    </w:p>
+    <w:p>
+      <w:pPr>
+        <w:pStyle w:val="7"/>
+        <w:rPr>
+          <w:rFonts w:hint="eastAsia"/>
+          <w:lang w:val="en-US" w:eastAsia="zh-CN"/>
+        </w:rPr>
+      </w:pPr>
+      <w:r>
+        <w:rPr>
+          <w:rFonts w:hint="eastAsia"/>
+          <w:lang w:val="en-US" w:eastAsia="zh-CN"/>
+        </w:rPr>
+        <w:t>2.2.3.DeleyQueue</w:t>
+      </w:r>
     </w:p>
     <w:p>
       <w:pPr>
@@ -231,7 +2403,514 @@
           <w:rFonts w:hint="eastAsia"/>
           <w:lang w:val="en-US" w:eastAsia="zh-CN"/>
         </w:rPr>
-        <w:t>扩容后的bucket键值计算方法</w:t>
+        <w:t>数据组织方式</w:t>
+      </w:r>
+    </w:p>
+    <w:p>
+      <w:pPr>
+        <w:rPr>
+          <w:rFonts w:hint="eastAsia"/>
+          <w:lang w:val="en-US" w:eastAsia="zh-CN"/>
+        </w:rPr>
+      </w:pPr>
+      <w:r>
+        <w:rPr>
+          <w:rFonts w:hint="eastAsia"/>
+          <w:lang w:val="en-US" w:eastAsia="zh-CN"/>
+        </w:rPr>
+        <w:t>DelayQueue是一个按照相对延时时间排列的双向链表。</w:t>
+      </w:r>
+    </w:p>
+    <w:p>
+      <w:pPr>
+        <w:rPr>
+          <w:rFonts w:hint="eastAsia"/>
+          <w:lang w:val="en-US" w:eastAsia="zh-CN"/>
+        </w:rPr>
+      </w:pPr>
+      <w:r>
+        <w:rPr>
+          <w:rFonts w:hint="eastAsia"/>
+          <w:lang w:val="en-US" w:eastAsia="zh-CN"/>
+        </w:rPr>
+        <w:t>假设有2个延时任务，一个相对于当前时间的3秒之后执行，一个相对于当前时间的5s之后执行，那么在DelayQueue中，就会有2个节点：</w:t>
+      </w:r>
+    </w:p>
+    <w:p>
+      <w:pPr>
+        <w:numPr>
+          <w:ilvl w:val="0"/>
+          <w:numId w:val="4"/>
+        </w:numPr>
+        <w:ind w:left="840" w:leftChars="0" w:hanging="420" w:firstLineChars="0"/>
+        <w:rPr>
+          <w:rFonts w:hint="eastAsia"/>
+          <w:lang w:val="en-US" w:eastAsia="zh-CN"/>
+        </w:rPr>
+      </w:pPr>
+      <w:r>
+        <w:rPr>
+          <w:rFonts w:hint="eastAsia"/>
+          <w:lang w:val="en-US" w:eastAsia="zh-CN"/>
+        </w:rPr>
+        <w:t>第一个节点是相对于当前时间的延时时间，是3s，没有异议；</w:t>
+      </w:r>
+    </w:p>
+    <w:p>
+      <w:pPr>
+        <w:numPr>
+          <w:ilvl w:val="0"/>
+          <w:numId w:val="4"/>
+        </w:numPr>
+        <w:ind w:left="840" w:leftChars="0" w:hanging="420" w:firstLineChars="0"/>
+        <w:rPr>
+          <w:rFonts w:hint="eastAsia"/>
+          <w:lang w:val="en-US" w:eastAsia="zh-CN"/>
+        </w:rPr>
+      </w:pPr>
+      <w:r>
+        <w:rPr>
+          <w:rFonts w:hint="eastAsia"/>
+          <w:lang w:val="en-US" w:eastAsia="zh-CN"/>
+        </w:rPr>
+        <w:t>第二个节点并不是相对于当前时间的5s，而是相对于第一个节点的相对时间，或者说，第一个节点的任务执行完之后多久，第二个节点才执行，那么显然这里第二个节点的值，就是5-3 = 2s了；</w:t>
+      </w:r>
+    </w:p>
+    <w:p>
+      <w:pPr>
+        <w:rPr>
+          <w:rFonts w:hint="eastAsia"/>
+          <w:lang w:val="en-US" w:eastAsia="zh-CN"/>
+        </w:rPr>
+      </w:pPr>
+    </w:p>
+    <w:p>
+      <w:pPr>
+        <w:pStyle w:val="9"/>
+        <w:rPr>
+          <w:rFonts w:hint="eastAsia"/>
+          <w:lang w:val="en-US" w:eastAsia="zh-CN"/>
+        </w:rPr>
+      </w:pPr>
+      <w:r>
+        <w:rPr>
+          <w:rFonts w:hint="eastAsia"/>
+          <w:lang w:val="en-US" w:eastAsia="zh-CN"/>
+        </w:rPr>
+        <w:t>延时时间更新策略</w:t>
+      </w:r>
+    </w:p>
+    <w:p>
+      <w:pPr>
+        <w:rPr>
+          <w:rFonts w:hint="eastAsia"/>
+          <w:lang w:val="en-US" w:eastAsia="zh-CN"/>
+        </w:rPr>
+      </w:pPr>
+      <w:r>
+        <w:rPr>
+          <w:rFonts w:hint="eastAsia"/>
+          <w:lang w:val="en-US" w:eastAsia="zh-CN"/>
+        </w:rPr>
+        <w:t>如果系统时间被改变了，或者时间发生了变化(秒级)，都会通过调用synchronize函数，更新整个DelayQueue中的所有节点的延时时间。更新算法描述如下：</w:t>
+      </w:r>
+    </w:p>
+    <w:p>
+      <w:pPr>
+        <w:numPr>
+          <w:ilvl w:val="0"/>
+          <w:numId w:val="5"/>
+        </w:numPr>
+        <w:ind w:left="845" w:leftChars="0" w:hanging="425" w:firstLineChars="0"/>
+        <w:rPr>
+          <w:rFonts w:hint="eastAsia"/>
+          <w:lang w:val="en-US" w:eastAsia="zh-CN"/>
+        </w:rPr>
+      </w:pPr>
+      <w:r>
+        <w:rPr>
+          <w:rFonts w:hint="eastAsia"/>
+          <w:lang w:val="en-US" w:eastAsia="zh-CN"/>
+        </w:rPr>
+        <w:t>获取当前系统时间timeNow，注意，这里拿的是相对于1970年的绝对时间；</w:t>
+      </w:r>
+    </w:p>
+    <w:p>
+      <w:pPr>
+        <w:numPr>
+          <w:ilvl w:val="0"/>
+          <w:numId w:val="5"/>
+        </w:numPr>
+        <w:ind w:left="845" w:leftChars="0" w:hanging="425" w:firstLineChars="0"/>
+        <w:rPr>
+          <w:rFonts w:hint="eastAsia"/>
+          <w:lang w:val="en-US" w:eastAsia="zh-CN"/>
+        </w:rPr>
+      </w:pPr>
+      <w:r>
+        <w:rPr>
+          <w:rFonts w:hint="eastAsia"/>
+          <w:lang w:val="en-US" w:eastAsia="zh-CN"/>
+        </w:rPr>
+        <w:t>如果fLastSyncTime大于timeNow，说明系统时间被手动向回调整过，例如从2点调整到1点这种，那么将fLastSyncTime更新为timeNow，退出函数；</w:t>
+      </w:r>
+    </w:p>
+    <w:p>
+      <w:pPr>
+        <w:numPr>
+          <w:ilvl w:val="0"/>
+          <w:numId w:val="5"/>
+        </w:numPr>
+        <w:ind w:left="845" w:leftChars="0" w:hanging="425" w:firstLineChars="0"/>
+        <w:rPr>
+          <w:rFonts w:hint="eastAsia"/>
+          <w:lang w:val="en-US" w:eastAsia="zh-CN"/>
+        </w:rPr>
+      </w:pPr>
+      <w:r>
+        <w:rPr>
+          <w:rFonts w:hint="eastAsia"/>
+          <w:lang w:val="en-US" w:eastAsia="zh-CN"/>
+        </w:rPr>
+        <w:t>变量timeSinceLastSync=</w:t>
+      </w:r>
+      <w:r>
+        <w:rPr>
+          <w:rFonts w:hint="eastAsia"/>
+        </w:rPr>
+        <w:t>timeNow - fLastSyncTime</w:t>
+      </w:r>
+      <w:r>
+        <w:rPr>
+          <w:rFonts w:hint="eastAsia"/>
+          <w:lang w:eastAsia="zh-CN"/>
+        </w:rPr>
+        <w:t>，</w:t>
+      </w:r>
+      <w:r>
+        <w:rPr>
+          <w:rFonts w:hint="eastAsia"/>
+          <w:lang w:val="en-US" w:eastAsia="zh-CN"/>
+        </w:rPr>
+        <w:t>定义的是上次更新到现在经历了多少秒；</w:t>
+      </w:r>
+    </w:p>
+    <w:p>
+      <w:pPr>
+        <w:numPr>
+          <w:ilvl w:val="0"/>
+          <w:numId w:val="5"/>
+        </w:numPr>
+        <w:ind w:left="845" w:leftChars="0" w:hanging="425" w:firstLineChars="0"/>
+        <w:rPr>
+          <w:rFonts w:hint="eastAsia"/>
+          <w:lang w:val="en-US" w:eastAsia="zh-CN"/>
+        </w:rPr>
+      </w:pPr>
+      <w:r>
+        <w:rPr>
+          <w:rFonts w:hint="eastAsia"/>
+          <w:lang w:val="en-US" w:eastAsia="zh-CN"/>
+        </w:rPr>
+        <w:t>DelayQueue中每个成员：</w:t>
+      </w:r>
+    </w:p>
+    <w:p>
+      <w:pPr>
+        <w:numPr>
+          <w:ilvl w:val="1"/>
+          <w:numId w:val="5"/>
+        </w:numPr>
+        <w:ind w:left="1265" w:leftChars="0" w:hanging="425" w:firstLineChars="0"/>
+        <w:rPr>
+          <w:rFonts w:hint="eastAsia"/>
+          <w:lang w:val="en-US" w:eastAsia="zh-CN"/>
+        </w:rPr>
+      </w:pPr>
+      <w:r>
+        <w:rPr>
+          <w:rFonts w:hint="eastAsia"/>
+          <w:lang w:val="en-US" w:eastAsia="zh-CN"/>
+        </w:rPr>
+        <w:t>如果其fDeltaTimeRemaining小于timeSinceLastSync，说明已经超过了其该执行的时间还未执行，直接将fDeltaTimeRemaining置零，后续将直接执行该任务；</w:t>
+      </w:r>
+    </w:p>
+    <w:p>
+      <w:pPr>
+        <w:numPr>
+          <w:ilvl w:val="0"/>
+          <w:numId w:val="5"/>
+        </w:numPr>
+        <w:ind w:left="845" w:leftChars="0" w:hanging="425" w:firstLineChars="0"/>
+        <w:rPr>
+          <w:rFonts w:hint="eastAsia"/>
+          <w:lang w:val="en-US" w:eastAsia="zh-CN"/>
+        </w:rPr>
+      </w:pPr>
+      <w:r>
+        <w:rPr>
+          <w:rFonts w:hint="eastAsia"/>
+          <w:lang w:val="en-US" w:eastAsia="zh-CN"/>
+        </w:rPr>
+        <w:t>执行完step4之后，找到了第一个</w:t>
+      </w:r>
+      <w:r>
+        <w:rPr>
+          <w:rFonts w:hint="eastAsia"/>
+        </w:rPr>
+        <w:t xml:space="preserve">fDeltaTimeRemaining </w:t>
+      </w:r>
+      <w:r>
+        <w:rPr>
+          <w:rFonts w:hint="eastAsia"/>
+          <w:lang w:val="en-US" w:eastAsia="zh-CN"/>
+        </w:rPr>
+        <w:t>大于timeSinceLastSync的成员，对其：</w:t>
+      </w:r>
+      <w:r>
+        <w:rPr>
+          <w:rFonts w:hint="eastAsia"/>
+        </w:rPr>
+        <w:t>fDeltaTimeRemaining -= timeSinceLastSync;</w:t>
+      </w:r>
+      <w:r>
+        <w:rPr>
+          <w:rFonts w:hint="eastAsia"/>
+          <w:lang w:val="en-US" w:eastAsia="zh-CN"/>
+        </w:rPr>
+        <w:t>更新其fDeltaTimeRemaining。</w:t>
+      </w:r>
+      <w:r>
+        <w:rPr>
+          <w:rFonts w:hint="eastAsia"/>
+          <w:b/>
+          <w:bCs/>
+          <w:lang w:val="en-US" w:eastAsia="zh-CN"/>
+        </w:rPr>
+        <w:t>退出程序</w:t>
+      </w:r>
+      <w:r>
+        <w:rPr>
+          <w:rFonts w:hint="eastAsia"/>
+          <w:lang w:val="en-US" w:eastAsia="zh-CN"/>
+        </w:rPr>
+        <w:t>。</w:t>
+      </w:r>
+    </w:p>
+    <w:p>
+      <w:pPr>
+        <w:rPr>
+          <w:rFonts w:hint="eastAsia"/>
+          <w:lang w:val="en-US" w:eastAsia="zh-CN"/>
+        </w:rPr>
+      </w:pPr>
+      <w:r>
+        <w:rPr>
+          <w:rFonts w:hint="eastAsia"/>
+          <w:lang w:val="en-US" w:eastAsia="zh-CN"/>
+        </w:rPr>
+        <w:t>要注意，step5并不是将后面的所有成员的时间都更新，而是只更新第一个</w:t>
+      </w:r>
+      <w:r>
+        <w:rPr>
+          <w:rFonts w:hint="eastAsia"/>
+        </w:rPr>
+        <w:t xml:space="preserve">fDeltaTimeRemaining </w:t>
+      </w:r>
+      <w:r>
+        <w:rPr>
+          <w:rFonts w:hint="eastAsia"/>
+          <w:lang w:val="en-US" w:eastAsia="zh-CN"/>
+        </w:rPr>
+        <w:t>大于timeSinceLastSync的成员的就可以。</w:t>
+      </w:r>
+    </w:p>
+    <w:p>
+      <w:pPr>
+        <w:rPr>
+          <w:rFonts w:hint="eastAsia"/>
+          <w:lang w:val="en-US" w:eastAsia="zh-CN"/>
+        </w:rPr>
+      </w:pPr>
+    </w:p>
+    <w:p>
+      <w:pPr>
+        <w:rPr>
+          <w:rFonts w:hint="eastAsia"/>
+          <w:lang w:val="en-US" w:eastAsia="zh-CN"/>
+        </w:rPr>
+      </w:pPr>
+      <w:r>
+        <w:rPr>
+          <w:rFonts w:hint="eastAsia"/>
+          <w:lang w:val="en-US" w:eastAsia="zh-CN"/>
+        </w:rPr>
+        <w:t>还是以上面的例子为例说明：</w:t>
+      </w:r>
+    </w:p>
+    <w:p>
+      <w:pPr>
+        <w:numPr>
+          <w:ilvl w:val="0"/>
+          <w:numId w:val="6"/>
+        </w:numPr>
+        <w:ind w:left="845" w:leftChars="0" w:hanging="425" w:firstLineChars="0"/>
+        <w:rPr>
+          <w:rFonts w:hint="eastAsia"/>
+          <w:lang w:val="en-US" w:eastAsia="zh-CN"/>
+        </w:rPr>
+      </w:pPr>
+      <w:r>
+        <w:rPr>
+          <w:rFonts w:hint="eastAsia"/>
+          <w:lang w:val="en-US" w:eastAsia="zh-CN"/>
+        </w:rPr>
+        <w:t>开始的时候，2个节点，一个是3s，第二个是2s；</w:t>
+      </w:r>
+    </w:p>
+    <w:p>
+      <w:pPr>
+        <w:numPr>
+          <w:ilvl w:val="0"/>
+          <w:numId w:val="6"/>
+        </w:numPr>
+        <w:ind w:left="845" w:leftChars="0" w:hanging="425" w:firstLineChars="0"/>
+        <w:rPr>
+          <w:rFonts w:hint="eastAsia"/>
+          <w:lang w:val="en-US" w:eastAsia="zh-CN"/>
+        </w:rPr>
+      </w:pPr>
+      <w:r>
+        <w:rPr>
+          <w:rFonts w:hint="eastAsia"/>
+          <w:lang w:val="en-US" w:eastAsia="zh-CN"/>
+        </w:rPr>
+        <w:t>假设1s后，更新函数被调用，那么2个节点的时间，分别更新为2s，2s；</w:t>
+      </w:r>
+    </w:p>
+    <w:p>
+      <w:pPr>
+        <w:numPr>
+          <w:ilvl w:val="0"/>
+          <w:numId w:val="6"/>
+        </w:numPr>
+        <w:ind w:left="845" w:leftChars="0" w:hanging="425" w:firstLineChars="0"/>
+        <w:rPr>
+          <w:rFonts w:hint="eastAsia"/>
+          <w:lang w:val="en-US" w:eastAsia="zh-CN"/>
+        </w:rPr>
+      </w:pPr>
+      <w:r>
+        <w:rPr>
+          <w:rFonts w:hint="eastAsia"/>
+          <w:lang w:val="en-US" w:eastAsia="zh-CN"/>
+        </w:rPr>
+        <w:t>1s后，更新为：1s，2s；</w:t>
+      </w:r>
+    </w:p>
+    <w:p>
+      <w:pPr>
+        <w:numPr>
+          <w:ilvl w:val="0"/>
+          <w:numId w:val="6"/>
+        </w:numPr>
+        <w:ind w:left="845" w:leftChars="0" w:hanging="425" w:firstLineChars="0"/>
+        <w:rPr>
+          <w:rFonts w:hint="eastAsia"/>
+          <w:lang w:val="en-US" w:eastAsia="zh-CN"/>
+        </w:rPr>
+      </w:pPr>
+      <w:r>
+        <w:rPr>
+          <w:rFonts w:hint="eastAsia"/>
+          <w:lang w:val="en-US" w:eastAsia="zh-CN"/>
+        </w:rPr>
+        <w:t>1s后，第一个任务执行，第二个任务成为第一个任务，2s后被执行。</w:t>
+      </w:r>
+    </w:p>
+    <w:p>
+      <w:pPr>
+        <w:rPr>
+          <w:rFonts w:hint="eastAsia"/>
+          <w:lang w:val="en-US" w:eastAsia="zh-CN"/>
+        </w:rPr>
+      </w:pPr>
+    </w:p>
+    <w:p>
+      <w:pPr>
+        <w:rPr>
+          <w:rFonts w:hint="eastAsia"/>
+          <w:b/>
+          <w:bCs/>
+          <w:u w:val="single" w:color="auto"/>
+          <w:lang w:val="en-US" w:eastAsia="zh-CN"/>
+        </w:rPr>
+      </w:pPr>
+      <w:bookmarkStart w:id="3" w:name="delayQueue对于修改系统时间的可能bug"/>
+      <w:r>
+        <w:rPr>
+          <w:rFonts w:hint="eastAsia"/>
+          <w:b/>
+          <w:bCs/>
+          <w:u w:val="single" w:color="auto"/>
+          <w:lang w:val="en-US" w:eastAsia="zh-CN"/>
+        </w:rPr>
+        <w:t>这里要注意，由于判断相对延时时间，使用的都是gettimeofday的绝对时间，因此对于设备修改系统时间的情况，可能会造成延时任务长时间不被执行，更多时候，这其实不是业务调用者的本意！！</w:t>
+      </w:r>
+      <w:bookmarkEnd w:id="3"/>
+    </w:p>
+    <w:p>
+      <w:pPr>
+        <w:rPr>
+          <w:rFonts w:hint="eastAsia"/>
+          <w:lang w:val="en-US" w:eastAsia="zh-CN"/>
+        </w:rPr>
+      </w:pPr>
+    </w:p>
+    <w:p>
+      <w:pPr>
+        <w:pStyle w:val="9"/>
+        <w:rPr>
+          <w:rFonts w:hint="eastAsia"/>
+          <w:lang w:val="en-US" w:eastAsia="zh-CN"/>
+        </w:rPr>
+      </w:pPr>
+      <w:r>
+        <w:rPr>
+          <w:rFonts w:hint="eastAsia"/>
+          <w:lang w:val="en-US" w:eastAsia="zh-CN"/>
+        </w:rPr>
+        <w:t>任务执行入口 -- handleAlarm</w:t>
+      </w:r>
+    </w:p>
+    <w:p>
+      <w:pPr>
+        <w:rPr>
+          <w:rFonts w:hint="eastAsia"/>
+          <w:lang w:val="en-US" w:eastAsia="zh-CN"/>
+        </w:rPr>
+      </w:pPr>
+      <w:r>
+        <w:rPr>
+          <w:rFonts w:hint="eastAsia"/>
+          <w:lang w:val="en-US" w:eastAsia="zh-CN"/>
+        </w:rPr>
+        <w:t>DelayQueue的任务，如果fDeltaTimeRemaining等于DELAY_ZERO，说明应该马上执行了，这时候会调用该节点的handleTimeout函数执行具体操作。</w:t>
+      </w:r>
+    </w:p>
+    <w:p>
+      <w:pPr>
+        <w:rPr>
+          <w:rFonts w:hint="eastAsia"/>
+          <w:lang w:val="en-US" w:eastAsia="zh-CN"/>
+        </w:rPr>
+      </w:pPr>
+      <w:r>
+        <w:rPr>
+          <w:rFonts w:hint="eastAsia"/>
+          <w:lang w:val="en-US" w:eastAsia="zh-CN"/>
+        </w:rPr>
+        <w:t>DelayQueueEntry的handleTimeout函数，默认情况下只会删除其占用的内存空间，并不会做其他业务操作；但是我们可以延伸一下，看看任务调度器中的实现。任务调度器中，实现了AlarmHandler，它是DelayQueueEntry的子类，它重写了handleTimeout函数，在其中就加入了自己的业务函数。</w:t>
       </w:r>
     </w:p>
     <w:p>
@@ -255,181 +2934,6 @@
           <w:rFonts w:hint="eastAsia"/>
           <w:lang w:val="en-US" w:eastAsia="zh-CN"/>
         </w:rPr>
-        <w:t>2.2.DelayQueue</w:t>
-      </w:r>
-    </w:p>
-    <w:p>
-      <w:pPr>
-        <w:rPr>
-          <w:rFonts w:hint="eastAsia"/>
-          <w:lang w:val="en-US" w:eastAsia="zh-CN"/>
-        </w:rPr>
-      </w:pPr>
-    </w:p>
-    <w:p>
-      <w:pPr>
-        <w:pStyle w:val="7"/>
-        <w:rPr>
-          <w:rFonts w:hint="eastAsia"/>
-          <w:lang w:val="en-US" w:eastAsia="zh-CN"/>
-        </w:rPr>
-      </w:pPr>
-      <w:r>
-        <w:rPr>
-          <w:rFonts w:hint="eastAsia"/>
-          <w:lang w:val="en-US" w:eastAsia="zh-CN"/>
-        </w:rPr>
-        <w:t>2.2.1.TimeVal及其子类</w:t>
-      </w:r>
-    </w:p>
-    <w:p>
-      <w:pPr>
-        <w:rPr>
-          <w:rFonts w:hint="eastAsia"/>
-          <w:lang w:val="en-US" w:eastAsia="zh-CN"/>
-        </w:rPr>
-      </w:pPr>
-    </w:p>
-    <w:p>
-      <w:pPr>
-        <w:pStyle w:val="7"/>
-        <w:rPr>
-          <w:rFonts w:hint="eastAsia"/>
-          <w:lang w:val="en-US" w:eastAsia="zh-CN"/>
-        </w:rPr>
-      </w:pPr>
-      <w:r>
-        <w:rPr>
-          <w:rFonts w:hint="eastAsia"/>
-          <w:lang w:val="en-US" w:eastAsia="zh-CN"/>
-        </w:rPr>
-        <w:t>2.2.2.DelayQueueEntry</w:t>
-      </w:r>
-    </w:p>
-    <w:p>
-      <w:pPr>
-        <w:rPr>
-          <w:rFonts w:hint="eastAsia"/>
-          <w:lang w:val="en-US" w:eastAsia="zh-CN"/>
-        </w:rPr>
-      </w:pPr>
-    </w:p>
-    <w:p>
-      <w:pPr>
-        <w:pStyle w:val="7"/>
-        <w:rPr>
-          <w:rFonts w:hint="eastAsia"/>
-          <w:lang w:val="en-US" w:eastAsia="zh-CN"/>
-        </w:rPr>
-      </w:pPr>
-      <w:r>
-        <w:rPr>
-          <w:rFonts w:hint="eastAsia"/>
-          <w:lang w:val="en-US" w:eastAsia="zh-CN"/>
-        </w:rPr>
-        <w:t>2.2.3.DeleyQueue</w:t>
-      </w:r>
-    </w:p>
-    <w:p>
-      <w:pPr>
-        <w:pStyle w:val="9"/>
-        <w:rPr>
-          <w:rFonts w:hint="eastAsia"/>
-          <w:lang w:val="en-US" w:eastAsia="zh-CN"/>
-        </w:rPr>
-      </w:pPr>
-      <w:r>
-        <w:rPr>
-          <w:rFonts w:hint="eastAsia"/>
-          <w:lang w:val="en-US" w:eastAsia="zh-CN"/>
-        </w:rPr>
-        <w:t>数据组织方式</w:t>
-      </w:r>
-    </w:p>
-    <w:p>
-      <w:pPr>
-        <w:rPr>
-          <w:rFonts w:hint="eastAsia"/>
-          <w:lang w:val="en-US" w:eastAsia="zh-CN"/>
-        </w:rPr>
-      </w:pPr>
-      <w:r>
-        <w:rPr>
-          <w:rFonts w:hint="eastAsia"/>
-          <w:lang w:val="en-US" w:eastAsia="zh-CN"/>
-        </w:rPr>
-        <w:t>延时时间排序的双向链表</w:t>
-      </w:r>
-    </w:p>
-    <w:p>
-      <w:pPr>
-        <w:rPr>
-          <w:rFonts w:hint="eastAsia"/>
-          <w:lang w:val="en-US" w:eastAsia="zh-CN"/>
-        </w:rPr>
-      </w:pPr>
-    </w:p>
-    <w:p>
-      <w:pPr>
-        <w:pStyle w:val="9"/>
-        <w:rPr>
-          <w:rFonts w:hint="eastAsia"/>
-          <w:lang w:val="en-US" w:eastAsia="zh-CN"/>
-        </w:rPr>
-      </w:pPr>
-      <w:r>
-        <w:rPr>
-          <w:rFonts w:hint="eastAsia"/>
-          <w:lang w:val="en-US" w:eastAsia="zh-CN"/>
-        </w:rPr>
-        <w:t>延时时间更新策略</w:t>
-      </w:r>
-    </w:p>
-    <w:p>
-      <w:pPr>
-        <w:rPr>
-          <w:rFonts w:hint="eastAsia"/>
-          <w:lang w:val="en-US" w:eastAsia="zh-CN"/>
-        </w:rPr>
-      </w:pPr>
-    </w:p>
-    <w:p>
-      <w:pPr>
-        <w:pStyle w:val="9"/>
-        <w:rPr>
-          <w:rFonts w:hint="eastAsia"/>
-          <w:lang w:val="en-US" w:eastAsia="zh-CN"/>
-        </w:rPr>
-      </w:pPr>
-      <w:r>
-        <w:rPr>
-          <w:rFonts w:hint="eastAsia"/>
-          <w:lang w:val="en-US" w:eastAsia="zh-CN"/>
-        </w:rPr>
-        <w:t>任务执行入口</w:t>
-      </w:r>
-    </w:p>
-    <w:p>
-      <w:pPr>
-        <w:rPr>
-          <w:rFonts w:hint="eastAsia"/>
-          <w:lang w:val="en-US" w:eastAsia="zh-CN"/>
-        </w:rPr>
-      </w:pPr>
-    </w:p>
-    <w:p>
-      <w:pPr>
-        <w:pStyle w:val="5"/>
-        <w:rPr>
-          <w:rFonts w:hint="eastAsia"/>
-          <w:lang w:val="en-US" w:eastAsia="zh-CN"/>
-        </w:rPr>
-      </w:pPr>
-      <w:r>
-        <w:rPr>
-          <w:rFonts w:hint="eastAsia"/>
-          <w:lang w:val="en-US" w:eastAsia="zh-CN"/>
-        </w:rPr>
         <w:t>2.3.HandlerSet</w:t>
       </w:r>
     </w:p>
@@ -440,30 +2944,253 @@
           <w:lang w:val="en-US" w:eastAsia="zh-CN"/>
         </w:rPr>
       </w:pPr>
-    </w:p>
-    <w:p>
-      <w:pPr>
-        <w:pStyle w:val="7"/>
-        <w:rPr>
-          <w:rFonts w:hint="eastAsia"/>
-          <w:lang w:val="en-US" w:eastAsia="zh-CN"/>
-        </w:rPr>
-      </w:pPr>
-      <w:r>
-        <w:rPr>
-          <w:rFonts w:hint="eastAsia"/>
-          <w:lang w:val="en-US" w:eastAsia="zh-CN"/>
-        </w:rPr>
-        <w:t>2.3.1.</w:t>
-      </w:r>
-      <w:bookmarkStart w:id="0" w:name="_GoBack"/>
-      <w:bookmarkEnd w:id="0"/>
-      <w:r>
-        <w:rPr>
-          <w:rFonts w:hint="eastAsia"/>
-          <w:lang w:val="en-US" w:eastAsia="zh-CN"/>
-        </w:rPr>
-        <w:t>数据组织方式</w:t>
+      <w:r>
+        <w:rPr>
+          <w:rFonts w:hint="eastAsia"/>
+          <w:lang w:val="en-US" w:eastAsia="zh-CN"/>
+        </w:rPr>
+        <w:t>涉及到的文件：</w:t>
+      </w:r>
+    </w:p>
+    <w:p>
+      <w:pPr>
+        <w:numPr>
+          <w:ilvl w:val="0"/>
+          <w:numId w:val="7"/>
+        </w:numPr>
+        <w:ind w:left="840" w:leftChars="0" w:hanging="420" w:firstLineChars="0"/>
+        <w:rPr>
+          <w:rFonts w:hint="eastAsia"/>
+          <w:lang w:val="en-US" w:eastAsia="zh-CN"/>
+        </w:rPr>
+      </w:pPr>
+      <w:r>
+        <w:rPr>
+          <w:rFonts w:hint="eastAsia"/>
+        </w:rPr>
+        <w:t>BasicUsageEnvironment</w:t>
+      </w:r>
+      <w:r>
+        <w:rPr>
+          <w:rFonts w:hint="eastAsia"/>
+          <w:lang w:val="en-US" w:eastAsia="zh-CN"/>
+        </w:rPr>
+        <w:t>/</w:t>
+      </w:r>
+      <w:r>
+        <w:rPr>
+          <w:rFonts w:hint="eastAsia"/>
+        </w:rPr>
+        <w:t>BasicTaskScheduler0</w:t>
+      </w:r>
+      <w:r>
+        <w:rPr>
+          <w:rFonts w:hint="eastAsia"/>
+          <w:lang w:val="en-US" w:eastAsia="zh-CN"/>
+        </w:rPr>
+        <w:t>.cpp;</w:t>
+      </w:r>
+    </w:p>
+    <w:p>
+      <w:pPr>
+        <w:numPr>
+          <w:ilvl w:val="0"/>
+          <w:numId w:val="7"/>
+        </w:numPr>
+        <w:ind w:left="840" w:leftChars="0" w:hanging="420" w:firstLineChars="0"/>
+        <w:rPr>
+          <w:rFonts w:hint="eastAsia"/>
+          <w:lang w:val="en-US" w:eastAsia="zh-CN"/>
+        </w:rPr>
+      </w:pPr>
+      <w:r>
+        <w:rPr>
+          <w:rFonts w:hint="eastAsia"/>
+        </w:rPr>
+        <w:t>BasicUsageEnvironment</w:t>
+      </w:r>
+      <w:r>
+        <w:rPr>
+          <w:rFonts w:hint="eastAsia"/>
+          <w:lang w:val="en-US" w:eastAsia="zh-CN"/>
+        </w:rPr>
+        <w:t>/include/HandlerSet.hh;</w:t>
+      </w:r>
+    </w:p>
+    <w:p>
+      <w:pPr>
+        <w:rPr>
+          <w:rFonts w:hint="eastAsia"/>
+          <w:lang w:val="en-US" w:eastAsia="zh-CN"/>
+        </w:rPr>
+      </w:pPr>
+    </w:p>
+    <w:p>
+      <w:pPr>
+        <w:rPr>
+          <w:rFonts w:hint="eastAsia"/>
+          <w:lang w:val="en-US" w:eastAsia="zh-CN"/>
+        </w:rPr>
+      </w:pPr>
+      <w:r>
+        <w:rPr>
+          <w:rFonts w:hint="eastAsia"/>
+          <w:lang w:val="en-US" w:eastAsia="zh-CN"/>
+        </w:rPr>
+        <w:t>HanlderSet的数据结构，是一个set(集合)。定位是存储所有socket相关的请求。</w:t>
+      </w:r>
+    </w:p>
+    <w:p>
+      <w:pPr>
+        <w:widowControl w:val="0"/>
+        <w:wordWrap/>
+        <w:adjustRightInd/>
+        <w:snapToGrid/>
+        <w:spacing w:before="0" w:after="0" w:line="240" w:lineRule="auto"/>
+        <w:ind w:left="0" w:leftChars="0" w:right="0" w:firstLine="420" w:firstLineChars="200"/>
+        <w:jc w:val="both"/>
+        <w:textAlignment w:val="auto"/>
+        <w:outlineLvl w:val="9"/>
+        <w:rPr>
+          <w:rFonts w:hint="eastAsia"/>
+          <w:lang w:val="en-US" w:eastAsia="zh-CN"/>
+        </w:rPr>
+      </w:pPr>
+      <w:r>
+        <w:rPr>
+          <w:rFonts w:hint="eastAsia" w:ascii="Calibri" w:hAnsi="Calibri" w:eastAsia="宋体" w:cs="黑体"/>
+          <w:kern w:val="2"/>
+          <w:sz w:val="21"/>
+          <w:szCs w:val="21"/>
+          <w:lang w:val="en-US" w:eastAsia="zh-CN" w:bidi="ar-SA"/>
+        </w:rPr>
+        <w:pict>
+          <v:shape id="图片框 10" o:spid="_x0000_s1029" type="#_x0000_t75" style="height:167.8pt;width:415.1pt;rotation:0f;" o:ole="f" fillcolor="#FFFFFF" filled="f" o:preferrelative="t" stroked="f" coordorigin="0,0" coordsize="21600,21600">
+            <v:fill on="f" color2="#FFFFFF" focus="0%"/>
+            <v:imagedata gain="65536f" blacklevel="0f" gamma="0" o:title="1555146856(1)" r:id="rId15"/>
+            <o:lock v:ext="edit" position="f" selection="f" grouping="f" rotation="f" cropping="f" text="f" aspectratio="t"/>
+            <w10:wrap type="none"/>
+            <w10:anchorlock/>
+          </v:shape>
+        </w:pict>
+      </w:r>
+    </w:p>
+    <w:p>
+      <w:pPr>
+        <w:rPr>
+          <w:rFonts w:hint="eastAsia"/>
+          <w:lang w:val="en-US" w:eastAsia="zh-CN"/>
+        </w:rPr>
+      </w:pPr>
+      <w:r>
+        <w:rPr>
+          <w:rFonts w:hint="eastAsia"/>
+          <w:lang w:val="en-US" w:eastAsia="zh-CN"/>
+        </w:rPr>
+        <w:t>HanlderDescriptor类，包含了一个socket连接所需要的所有参数：</w:t>
+      </w:r>
+    </w:p>
+    <w:p>
+      <w:pPr>
+        <w:numPr>
+          <w:ilvl w:val="0"/>
+          <w:numId w:val="8"/>
+        </w:numPr>
+        <w:ind w:left="840" w:leftChars="0" w:hanging="420" w:firstLineChars="0"/>
+        <w:rPr>
+          <w:rFonts w:hint="eastAsia"/>
+          <w:lang w:val="en-US" w:eastAsia="zh-CN"/>
+        </w:rPr>
+      </w:pPr>
+      <w:r>
+        <w:rPr>
+          <w:rFonts w:hint="eastAsia"/>
+          <w:lang w:val="en-US" w:eastAsia="zh-CN"/>
+        </w:rPr>
+        <w:t>socketNum：socket的id；</w:t>
+      </w:r>
+    </w:p>
+    <w:p>
+      <w:pPr>
+        <w:numPr>
+          <w:ilvl w:val="0"/>
+          <w:numId w:val="8"/>
+        </w:numPr>
+        <w:ind w:left="840" w:leftChars="0" w:hanging="420" w:firstLineChars="0"/>
+        <w:rPr>
+          <w:rFonts w:hint="eastAsia"/>
+          <w:lang w:val="en-US" w:eastAsia="zh-CN"/>
+        </w:rPr>
+      </w:pPr>
+      <w:r>
+        <w:rPr>
+          <w:rFonts w:hint="eastAsia"/>
+          <w:lang w:val="en-US" w:eastAsia="zh-CN"/>
+        </w:rPr>
+        <w:t>conditionSet：socket的condition，例如可读、可写、异常等；</w:t>
+      </w:r>
+    </w:p>
+    <w:p>
+      <w:pPr>
+        <w:numPr>
+          <w:ilvl w:val="0"/>
+          <w:numId w:val="8"/>
+        </w:numPr>
+        <w:ind w:left="840" w:leftChars="0" w:hanging="420" w:firstLineChars="0"/>
+        <w:rPr>
+          <w:rFonts w:hint="eastAsia"/>
+          <w:lang w:val="en-US" w:eastAsia="zh-CN"/>
+        </w:rPr>
+      </w:pPr>
+      <w:r>
+        <w:rPr>
+          <w:rFonts w:hint="eastAsia"/>
+          <w:lang w:val="en-US" w:eastAsia="zh-CN"/>
+        </w:rPr>
+        <w:t>handlerProc：socket接收到事件后要调用的函数；</w:t>
+      </w:r>
+    </w:p>
+    <w:p>
+      <w:pPr>
+        <w:numPr>
+          <w:ilvl w:val="0"/>
+          <w:numId w:val="8"/>
+        </w:numPr>
+        <w:ind w:left="840" w:leftChars="0" w:hanging="420" w:firstLineChars="0"/>
+        <w:rPr>
+          <w:rFonts w:hint="eastAsia"/>
+          <w:lang w:val="en-US" w:eastAsia="zh-CN"/>
+        </w:rPr>
+      </w:pPr>
+      <w:r>
+        <w:rPr>
+          <w:rFonts w:hint="eastAsia"/>
+          <w:lang w:val="en-US" w:eastAsia="zh-CN"/>
+        </w:rPr>
+        <w:t>clientData：传递给handlerProc的参数；</w:t>
+      </w:r>
+    </w:p>
+    <w:p>
+      <w:pPr>
+        <w:rPr>
+          <w:rFonts w:hint="eastAsia"/>
+          <w:lang w:val="en-US" w:eastAsia="zh-CN"/>
+        </w:rPr>
+      </w:pPr>
+    </w:p>
+    <w:p>
+      <w:pPr>
+        <w:rPr>
+          <w:rFonts w:hint="eastAsia"/>
+          <w:lang w:val="en-US" w:eastAsia="zh-CN"/>
+        </w:rPr>
+      </w:pPr>
+      <w:r>
+        <w:rPr>
+          <w:rFonts w:hint="eastAsia"/>
+          <w:lang w:val="en-US" w:eastAsia="zh-CN"/>
+        </w:rPr>
+        <w:t>HandlerSet则是以一个双向链表的形式，将所有注册来的Handler组织起来，等待任务管理器在接收到对应的socket请求的时候，进行处理。</w:t>
       </w:r>
     </w:p>
     <w:p>
@@ -488,6 +3215,40 @@
           <w:lang w:val="en-US" w:eastAsia="zh-CN"/>
         </w:rPr>
         <w:t>3.基础环境和任务调度器</w:t>
+      </w:r>
+    </w:p>
+    <w:p>
+      <w:pPr>
+        <w:rPr>
+          <w:rFonts w:hint="eastAsia"/>
+          <w:lang w:val="en-US" w:eastAsia="zh-CN"/>
+        </w:rPr>
+      </w:pPr>
+      <w:bookmarkStart w:id="4" w:name="_GoBack"/>
+      <w:bookmarkEnd w:id="4"/>
+    </w:p>
+    <w:p>
+      <w:pPr>
+        <w:rPr>
+          <w:rFonts w:hint="eastAsia"/>
+          <w:lang w:val="en-US" w:eastAsia="zh-CN"/>
+        </w:rPr>
+      </w:pPr>
+    </w:p>
+    <w:p>
+      <w:pPr>
+        <w:pStyle w:val="2"/>
+        <w:rPr>
+          <w:rFonts w:hint="eastAsia"/>
+          <w:lang w:val="en-US" w:eastAsia="zh-CN"/>
+        </w:rPr>
+      </w:pPr>
+      <w:r>
+        <w:rPr>
+          <w:rFonts w:hint="eastAsia"/>
+          <w:lang w:val="en-US" w:eastAsia="zh-CN"/>
+        </w:rPr>
+        <w:t>4.组播协议实现</w:t>
       </w:r>
     </w:p>
     <w:p>
@@ -610,6 +3371,315 @@
     </w:pPr>
   </w:p>
 </w:hdr>
+</file>
+
+<file path=word/numbering.xml><?xml version="1.0" encoding="utf-8"?>
+<w:numbering xmlns:wpc="http://schemas.microsoft.com/office/word/2010/wordprocessingCanvas" xmlns:mc="http://schemas.openxmlformats.org/markup-compatibility/2006" xmlns:o="urn:schemas-microsoft-com:office:office" xmlns:r="http://schemas.openxmlformats.org/officeDocument/2006/relationships" xmlns:m="http://schemas.openxmlformats.org/officeDocument/2006/math" xmlns:v="urn:schemas-microsoft-com:vml" xmlns:wp14="http://schemas.microsoft.com/office/word/2010/wordprocessingDrawing" xmlns:wp="http://schemas.openxmlformats.org/drawingml/2006/wordprocessingDrawing" xmlns:w10="urn:schemas-microsoft-com:office:word" xmlns:w="http://schemas.openxmlformats.org/wordprocessingml/2006/main" xmlns:w14="http://schemas.microsoft.com/office/word/2010/wordml" xmlns:wpg="http://schemas.microsoft.com/office/word/2010/wordprocessingGroup" xmlns:wpi="http://schemas.microsoft.com/office/word/2010/wordprocessingInk" xmlns:wne="http://schemas.microsoft.com/office/word/2006/wordml" xmlns:wps="http://schemas.microsoft.com/office/word/2010/wordprocessingShape" mc:Ignorable="w14 wp14">
+  <w:abstractNum w:abstractNumId="10">
+    <w:nsid w:val="0000000A"/>
+    <w:multiLevelType w:val="singleLevel"/>
+    <w:tmpl w:val="0000000A"/>
+    <w:lvl w:ilvl="0" w:tentative="1">
+      <w:start w:val="1"/>
+      <w:numFmt w:val="bullet"/>
+      <w:lvlText w:val=""/>
+      <w:lvlJc w:val="left"/>
+      <w:pPr>
+        <w:tabs>
+          <w:tab w:val="left" w:pos="840"/>
+        </w:tabs>
+        <w:ind w:left="420" w:leftChars="0" w:hanging="420" w:firstLineChars="0"/>
+      </w:pPr>
+      <w:rPr>
+        <w:rFonts w:hint="default" w:ascii="Wingdings" w:hAnsi="Wingdings"/>
+      </w:rPr>
+    </w:lvl>
+  </w:abstractNum>
+  <w:abstractNum w:abstractNumId="11">
+    <w:nsid w:val="0000000B"/>
+    <w:multiLevelType w:val="singleLevel"/>
+    <w:tmpl w:val="0000000B"/>
+    <w:lvl w:ilvl="0" w:tentative="1">
+      <w:start w:val="1"/>
+      <w:numFmt w:val="bullet"/>
+      <w:lvlText w:val=""/>
+      <w:lvlJc w:val="left"/>
+      <w:pPr>
+        <w:tabs>
+          <w:tab w:val="left" w:pos="840"/>
+        </w:tabs>
+        <w:ind w:left="420" w:leftChars="0" w:hanging="420" w:firstLineChars="0"/>
+      </w:pPr>
+      <w:rPr>
+        <w:rFonts w:hint="default" w:ascii="Wingdings" w:hAnsi="Wingdings"/>
+      </w:rPr>
+    </w:lvl>
+  </w:abstractNum>
+  <w:abstractNum w:abstractNumId="12">
+    <w:nsid w:val="0000000C"/>
+    <w:multiLevelType w:val="singleLevel"/>
+    <w:tmpl w:val="0000000C"/>
+    <w:lvl w:ilvl="0" w:tentative="1">
+      <w:start w:val="1"/>
+      <w:numFmt w:val="bullet"/>
+      <w:lvlText w:val=""/>
+      <w:lvlJc w:val="left"/>
+      <w:pPr>
+        <w:tabs>
+          <w:tab w:val="left" w:pos="840"/>
+        </w:tabs>
+        <w:ind w:left="420" w:leftChars="0" w:hanging="420" w:firstLineChars="0"/>
+      </w:pPr>
+      <w:rPr>
+        <w:rFonts w:hint="default" w:ascii="Wingdings" w:hAnsi="Wingdings"/>
+      </w:rPr>
+    </w:lvl>
+  </w:abstractNum>
+  <w:abstractNum w:abstractNumId="13">
+    <w:nsid w:val="0000000D"/>
+    <w:multiLevelType w:val="singleLevel"/>
+    <w:tmpl w:val="0000000D"/>
+    <w:lvl w:ilvl="0" w:tentative="1">
+      <w:start w:val="1"/>
+      <w:numFmt w:val="bullet"/>
+      <w:lvlText w:val=""/>
+      <w:lvlJc w:val="left"/>
+      <w:pPr>
+        <w:tabs>
+          <w:tab w:val="left" w:pos="840"/>
+        </w:tabs>
+        <w:ind w:left="420" w:hanging="420"/>
+      </w:pPr>
+      <w:rPr>
+        <w:rFonts w:hint="default" w:ascii="Wingdings" w:hAnsi="Wingdings"/>
+      </w:rPr>
+    </w:lvl>
+  </w:abstractNum>
+  <w:abstractNum w:abstractNumId="14">
+    <w:nsid w:val="0000000E"/>
+    <w:multiLevelType w:val="singleLevel"/>
+    <w:tmpl w:val="0000000E"/>
+    <w:lvl w:ilvl="0" w:tentative="1">
+      <w:start w:val="1"/>
+      <w:numFmt w:val="bullet"/>
+      <w:lvlText w:val=""/>
+      <w:lvlJc w:val="left"/>
+      <w:pPr>
+        <w:tabs>
+          <w:tab w:val="left" w:pos="840"/>
+        </w:tabs>
+        <w:ind w:left="420" w:leftChars="0" w:hanging="420" w:firstLineChars="0"/>
+      </w:pPr>
+      <w:rPr>
+        <w:rFonts w:hint="default" w:ascii="Wingdings" w:hAnsi="Wingdings"/>
+      </w:rPr>
+    </w:lvl>
+  </w:abstractNum>
+  <w:abstractNum w:abstractNumId="15">
+    <w:nsid w:val="0000000F"/>
+    <w:multiLevelType w:val="multilevel"/>
+    <w:tmpl w:val="0000000F"/>
+    <w:lvl w:ilvl="0" w:tentative="1">
+      <w:start w:val="1"/>
+      <w:numFmt w:val="decimal"/>
+      <w:lvlText w:val="%1."/>
+      <w:lvlJc w:val="left"/>
+      <w:pPr>
+        <w:tabs>
+          <w:tab w:val="left" w:pos="845"/>
+        </w:tabs>
+        <w:ind w:left="425" w:leftChars="0" w:hanging="425" w:firstLineChars="0"/>
+      </w:pPr>
+      <w:rPr>
+        <w:rFonts w:hint="default"/>
+      </w:rPr>
+    </w:lvl>
+    <w:lvl w:ilvl="1" w:tentative="1">
+      <w:start w:val="1"/>
+      <w:numFmt w:val="lowerLetter"/>
+      <w:lvlText w:val="%2)"/>
+      <w:lvlJc w:val="left"/>
+      <w:pPr>
+        <w:tabs>
+          <w:tab w:val="left" w:pos="840"/>
+        </w:tabs>
+        <w:ind w:left="840" w:leftChars="0" w:hanging="420" w:firstLineChars="0"/>
+      </w:pPr>
+      <w:rPr>
+        <w:rFonts w:hint="default"/>
+      </w:rPr>
+    </w:lvl>
+    <w:lvl w:ilvl="2" w:tentative="1">
+      <w:start w:val="1"/>
+      <w:numFmt w:val="lowerRoman"/>
+      <w:lvlText w:val="%3."/>
+      <w:lvlJc w:val="left"/>
+      <w:pPr>
+        <w:tabs>
+          <w:tab w:val="left" w:pos="1260"/>
+        </w:tabs>
+        <w:ind w:left="1260" w:leftChars="0" w:hanging="420" w:firstLineChars="0"/>
+      </w:pPr>
+      <w:rPr>
+        <w:rFonts w:hint="default"/>
+      </w:rPr>
+    </w:lvl>
+    <w:lvl w:ilvl="3" w:tentative="1">
+      <w:start w:val="1"/>
+      <w:numFmt w:val="decimal"/>
+      <w:lvlText w:val="%4."/>
+      <w:lvlJc w:val="left"/>
+      <w:pPr>
+        <w:tabs>
+          <w:tab w:val="left" w:pos="1680"/>
+        </w:tabs>
+        <w:ind w:left="1680" w:leftChars="0" w:hanging="420" w:firstLineChars="0"/>
+      </w:pPr>
+      <w:rPr>
+        <w:rFonts w:hint="default"/>
+      </w:rPr>
+    </w:lvl>
+    <w:lvl w:ilvl="4" w:tentative="1">
+      <w:start w:val="1"/>
+      <w:numFmt w:val="lowerLetter"/>
+      <w:lvlText w:val="%5)"/>
+      <w:lvlJc w:val="left"/>
+      <w:pPr>
+        <w:tabs>
+          <w:tab w:val="left" w:pos="2100"/>
+        </w:tabs>
+        <w:ind w:left="2100" w:leftChars="0" w:hanging="420" w:firstLineChars="0"/>
+      </w:pPr>
+      <w:rPr>
+        <w:rFonts w:hint="default"/>
+      </w:rPr>
+    </w:lvl>
+    <w:lvl w:ilvl="5" w:tentative="1">
+      <w:start w:val="1"/>
+      <w:numFmt w:val="lowerRoman"/>
+      <w:lvlText w:val="%6."/>
+      <w:lvlJc w:val="left"/>
+      <w:pPr>
+        <w:tabs>
+          <w:tab w:val="left" w:pos="2520"/>
+        </w:tabs>
+        <w:ind w:left="2520" w:leftChars="0" w:hanging="420" w:firstLineChars="0"/>
+      </w:pPr>
+      <w:rPr>
+        <w:rFonts w:hint="default"/>
+      </w:rPr>
+    </w:lvl>
+    <w:lvl w:ilvl="6" w:tentative="1">
+      <w:start w:val="1"/>
+      <w:numFmt w:val="decimal"/>
+      <w:lvlText w:val="%7."/>
+      <w:lvlJc w:val="left"/>
+      <w:pPr>
+        <w:tabs>
+          <w:tab w:val="left" w:pos="2940"/>
+        </w:tabs>
+        <w:ind w:left="2940" w:leftChars="0" w:hanging="420" w:firstLineChars="0"/>
+      </w:pPr>
+      <w:rPr>
+        <w:rFonts w:hint="default"/>
+      </w:rPr>
+    </w:lvl>
+    <w:lvl w:ilvl="7" w:tentative="1">
+      <w:start w:val="1"/>
+      <w:numFmt w:val="lowerLetter"/>
+      <w:lvlText w:val="%8)"/>
+      <w:lvlJc w:val="left"/>
+      <w:pPr>
+        <w:tabs>
+          <w:tab w:val="left" w:pos="3360"/>
+        </w:tabs>
+        <w:ind w:left="3360" w:leftChars="0" w:hanging="420" w:firstLineChars="0"/>
+      </w:pPr>
+      <w:rPr>
+        <w:rFonts w:hint="default"/>
+      </w:rPr>
+    </w:lvl>
+    <w:lvl w:ilvl="8" w:tentative="1">
+      <w:start w:val="1"/>
+      <w:numFmt w:val="lowerRoman"/>
+      <w:lvlText w:val="%9."/>
+      <w:lvlJc w:val="left"/>
+      <w:pPr>
+        <w:tabs>
+          <w:tab w:val="left" w:pos="3780"/>
+        </w:tabs>
+        <w:ind w:left="3780" w:leftChars="0" w:hanging="420" w:firstLineChars="0"/>
+      </w:pPr>
+      <w:rPr>
+        <w:rFonts w:hint="default"/>
+      </w:rPr>
+    </w:lvl>
+  </w:abstractNum>
+  <w:abstractNum w:abstractNumId="16">
+    <w:nsid w:val="00000010"/>
+    <w:multiLevelType w:val="singleLevel"/>
+    <w:tmpl w:val="00000010"/>
+    <w:lvl w:ilvl="0" w:tentative="1">
+      <w:start w:val="1"/>
+      <w:numFmt w:val="decimal"/>
+      <w:lvlText w:val="%1)"/>
+      <w:lvlJc w:val="left"/>
+      <w:pPr>
+        <w:tabs>
+          <w:tab w:val="left" w:pos="845"/>
+        </w:tabs>
+        <w:ind w:left="425" w:leftChars="0" w:hanging="425" w:firstLineChars="0"/>
+      </w:pPr>
+      <w:rPr>
+        <w:rFonts w:hint="default"/>
+      </w:rPr>
+    </w:lvl>
+  </w:abstractNum>
+  <w:abstractNum w:abstractNumId="17">
+    <w:nsid w:val="00000011"/>
+    <w:multiLevelType w:val="singleLevel"/>
+    <w:tmpl w:val="00000011"/>
+    <w:lvl w:ilvl="0" w:tentative="1">
+      <w:start w:val="1"/>
+      <w:numFmt w:val="bullet"/>
+      <w:lvlText w:val=""/>
+      <w:lvlJc w:val="left"/>
+      <w:pPr>
+        <w:tabs>
+          <w:tab w:val="left" w:pos="840"/>
+        </w:tabs>
+        <w:ind w:left="420" w:leftChars="0" w:hanging="420" w:firstLineChars="0"/>
+      </w:pPr>
+      <w:rPr>
+        <w:rFonts w:hint="default" w:ascii="Wingdings" w:hAnsi="Wingdings"/>
+      </w:rPr>
+    </w:lvl>
+  </w:abstractNum>
+  <w:num w:numId="1">
+    <w:abstractNumId w:val="12"/>
+  </w:num>
+  <w:num w:numId="2">
+    <w:abstractNumId w:val="13"/>
+  </w:num>
+  <w:num w:numId="3">
+    <w:abstractNumId w:val="17"/>
+  </w:num>
+  <w:num w:numId="4">
+    <w:abstractNumId w:val="14"/>
+  </w:num>
+  <w:num w:numId="5">
+    <w:abstractNumId w:val="15"/>
+  </w:num>
+  <w:num w:numId="6">
+    <w:abstractNumId w:val="16"/>
+  </w:num>
+  <w:num w:numId="7">
+    <w:abstractNumId w:val="10"/>
+  </w:num>
+  <w:num w:numId="8">
+    <w:abstractNumId w:val="11"/>
+  </w:num>
+</w:numbering>
 </file>
 
 <file path=word/styles.xml><?xml version="1.0" encoding="utf-8"?>

</xml_diff>

<commit_message>
Add some new codes read record to LIVE555.
</commit_message>
<xml_diff>
--- a/moDoc/OpenSourceCodesRead.docx
+++ b/moDoc/OpenSourceCodesRead.docx
@@ -323,6 +323,47 @@
           <w:lang w:val="en-US" w:eastAsia="zh-CN"/>
         </w:rPr>
         <w:t>本部分描述live555中实现的几个基础数据结构。</w:t>
+      </w:r>
+    </w:p>
+    <w:p>
+      <w:pPr>
+        <w:rPr>
+          <w:rFonts w:hint="eastAsia"/>
+          <w:lang w:val="en-US" w:eastAsia="zh-CN"/>
+        </w:rPr>
+      </w:pPr>
+      <w:r>
+        <w:rPr>
+          <w:rFonts w:hint="eastAsia"/>
+          <w:lang w:val="en-US" w:eastAsia="zh-CN"/>
+        </w:rPr>
+        <w:t>基础数据结构，定义在：</w:t>
+      </w:r>
+      <w:r>
+        <w:rPr>
+          <w:rFonts w:hint="eastAsia"/>
+        </w:rPr>
+        <w:t>UsageEnvironment</w:t>
+      </w:r>
+      <w:r>
+        <w:rPr>
+          <w:rFonts w:hint="eastAsia"/>
+          <w:lang w:val="en-US" w:eastAsia="zh-CN"/>
+        </w:rPr>
+        <w:t>和Basic</w:t>
+      </w:r>
+      <w:r>
+        <w:rPr>
+          <w:rFonts w:hint="eastAsia"/>
+        </w:rPr>
+        <w:t>UsageEnvironment</w:t>
+      </w:r>
+      <w:r>
+        <w:rPr>
+          <w:rFonts w:hint="eastAsia"/>
+          <w:lang w:val="en-US" w:eastAsia="zh-CN"/>
+        </w:rPr>
+        <w:t>两个目录中。</w:t>
       </w:r>
     </w:p>
     <w:p>
@@ -1867,7 +1908,6 @@
           <w:lang w:val="en-US" w:eastAsia="zh-CN"/>
         </w:rPr>
         <w:tab/>
-        <w:t/>
       </w:r>
       <w:r>
         <w:rPr>
@@ -1875,6 +1915,12 @@
           <w:lang w:val="en-US" w:eastAsia="zh-CN"/>
         </w:rPr>
         <w:tab/>
+      </w:r>
+      <w:r>
+        <w:rPr>
+          <w:rFonts w:hint="eastAsia"/>
+          <w:lang w:val="en-US" w:eastAsia="zh-CN"/>
+        </w:rPr>
         <w:t>//</w:t>
       </w:r>
       <w:r>
@@ -1902,7 +1948,6 @@
           <w:lang w:val="en-US" w:eastAsia="zh-CN"/>
         </w:rPr>
         <w:tab/>
-        <w:t/>
       </w:r>
       <w:r>
         <w:rPr>
@@ -1910,6 +1955,12 @@
           <w:lang w:val="en-US" w:eastAsia="zh-CN"/>
         </w:rPr>
         <w:tab/>
+      </w:r>
+      <w:r>
+        <w:rPr>
+          <w:rFonts w:hint="eastAsia"/>
+          <w:lang w:val="en-US" w:eastAsia="zh-CN"/>
+        </w:rPr>
         <w:t>//</w:t>
       </w:r>
       <w:r>
@@ -1963,7 +2014,6 @@
           <w:lang w:val="en-US" w:eastAsia="zh-CN"/>
         </w:rPr>
         <w:tab/>
-        <w:t/>
       </w:r>
       <w:r>
         <w:rPr>
@@ -1971,6 +2021,12 @@
           <w:lang w:val="en-US" w:eastAsia="zh-CN"/>
         </w:rPr>
         <w:tab/>
+      </w:r>
+      <w:r>
+        <w:rPr>
+          <w:rFonts w:hint="eastAsia"/>
+          <w:lang w:val="en-US" w:eastAsia="zh-CN"/>
+        </w:rPr>
         <w:t>//</w:t>
       </w:r>
       <w:r>
@@ -2005,7 +2061,6 @@
           <w:lang w:val="en-US" w:eastAsia="zh-CN"/>
         </w:rPr>
         <w:tab/>
-        <w:t/>
       </w:r>
       <w:r>
         <w:rPr>
@@ -2013,6 +2068,12 @@
           <w:lang w:val="en-US" w:eastAsia="zh-CN"/>
         </w:rPr>
         <w:tab/>
+      </w:r>
+      <w:r>
+        <w:rPr>
+          <w:rFonts w:hint="eastAsia"/>
+          <w:lang w:val="en-US" w:eastAsia="zh-CN"/>
+        </w:rPr>
         <w:t>//</w:t>
       </w:r>
       <w:r>
@@ -2047,7 +2108,6 @@
           <w:lang w:val="en-US" w:eastAsia="zh-CN"/>
         </w:rPr>
         <w:tab/>
-        <w:t/>
       </w:r>
       <w:r>
         <w:rPr>
@@ -2055,7 +2115,6 @@
           <w:lang w:val="en-US" w:eastAsia="zh-CN"/>
         </w:rPr>
         <w:tab/>
-        <w:t/>
       </w:r>
       <w:r>
         <w:rPr>
@@ -2063,6 +2122,12 @@
           <w:lang w:val="en-US" w:eastAsia="zh-CN"/>
         </w:rPr>
         <w:tab/>
+      </w:r>
+      <w:r>
+        <w:rPr>
+          <w:rFonts w:hint="eastAsia"/>
+          <w:lang w:val="en-US" w:eastAsia="zh-CN"/>
+        </w:rPr>
         <w:t>//</w:t>
       </w:r>
       <w:r>
@@ -3224,8 +3289,801 @@
           <w:lang w:val="en-US" w:eastAsia="zh-CN"/>
         </w:rPr>
       </w:pPr>
-      <w:bookmarkStart w:id="4" w:name="_GoBack"/>
+      <w:r>
+        <w:rPr>
+          <w:rFonts w:hint="eastAsia"/>
+          <w:lang w:val="en-US" w:eastAsia="zh-CN"/>
+        </w:rPr>
+        <w:t>基础环境和任务调度器的实现，在</w:t>
+      </w:r>
+      <w:r>
+        <w:rPr>
+          <w:rFonts w:hint="eastAsia"/>
+        </w:rPr>
+        <w:t>UsageEnvironment</w:t>
+      </w:r>
+      <w:r>
+        <w:rPr>
+          <w:rFonts w:hint="eastAsia"/>
+          <w:lang w:val="en-US" w:eastAsia="zh-CN"/>
+        </w:rPr>
+        <w:t>和Basic</w:t>
+      </w:r>
+      <w:r>
+        <w:rPr>
+          <w:rFonts w:hint="eastAsia"/>
+        </w:rPr>
+        <w:t>UsageEnvironment</w:t>
+      </w:r>
+      <w:r>
+        <w:rPr>
+          <w:rFonts w:hint="eastAsia"/>
+          <w:lang w:val="en-US" w:eastAsia="zh-CN"/>
+        </w:rPr>
+        <w:t>目录下。</w:t>
+      </w:r>
+    </w:p>
+    <w:p>
+      <w:pPr>
+        <w:rPr>
+          <w:rFonts w:hint="eastAsia"/>
+          <w:lang w:val="en-US" w:eastAsia="zh-CN"/>
+        </w:rPr>
+      </w:pPr>
+      <w:r>
+        <w:rPr>
+          <w:rFonts w:hint="eastAsia"/>
+          <w:lang w:val="en-US" w:eastAsia="zh-CN"/>
+        </w:rPr>
+        <w:t>涉及到的类如下：</w:t>
+      </w:r>
+    </w:p>
+    <w:p>
+      <w:pPr>
+        <w:widowControl w:val="0"/>
+        <w:wordWrap/>
+        <w:adjustRightInd/>
+        <w:snapToGrid/>
+        <w:spacing w:before="0" w:after="0" w:line="240" w:lineRule="auto"/>
+        <w:ind w:left="0" w:leftChars="0" w:right="0" w:firstLine="420" w:firstLineChars="200"/>
+        <w:jc w:val="center"/>
+        <w:textAlignment w:val="auto"/>
+        <w:outlineLvl w:val="9"/>
+        <w:rPr>
+          <w:rFonts w:hint="eastAsia"/>
+          <w:lang w:val="en-US" w:eastAsia="zh-CN"/>
+        </w:rPr>
+      </w:pPr>
+      <w:r>
+        <w:rPr>
+          <w:rFonts w:hint="eastAsia" w:ascii="Calibri" w:hAnsi="Calibri" w:eastAsia="宋体" w:cs="黑体"/>
+          <w:kern w:val="2"/>
+          <w:sz w:val="21"/>
+          <w:szCs w:val="21"/>
+          <w:lang w:val="en-US" w:eastAsia="zh-CN" w:bidi="ar-SA"/>
+        </w:rPr>
+        <w:pict>
+          <v:shape id="图片框 6" o:spid="_x0000_s1030" type="#_x0000_t75" style="height:486.35pt;width:415pt;rotation:0f;" o:ole="f" fillcolor="#FFFFFF" filled="f" o:preferrelative="t" stroked="f" coordorigin="0,0" coordsize="21600,21600">
+            <v:fill on="f" color2="#FFFFFF" focus="0%"/>
+            <v:imagedata gain="65536f" blacklevel="0f" gamma="0" o:title="1555329405(1)" r:id="rId16"/>
+            <o:lock v:ext="edit" position="f" selection="f" grouping="f" rotation="f" cropping="f" text="f" aspectratio="t"/>
+            <w10:wrap type="none"/>
+            <w10:anchorlock/>
+          </v:shape>
+        </w:pict>
+      </w:r>
+    </w:p>
+    <w:p>
+      <w:pPr>
+        <w:pStyle w:val="5"/>
+        <w:rPr>
+          <w:rFonts w:hint="eastAsia"/>
+          <w:lang w:val="en-US" w:eastAsia="zh-CN"/>
+        </w:rPr>
+      </w:pPr>
+      <w:r>
+        <w:rPr>
+          <w:rFonts w:hint="eastAsia"/>
+          <w:lang w:val="en-US" w:eastAsia="zh-CN"/>
+        </w:rPr>
+        <w:t>3.1.基础环境</w:t>
+      </w:r>
+    </w:p>
+    <w:p>
+      <w:pPr>
+        <w:rPr>
+          <w:rFonts w:hint="eastAsia"/>
+          <w:lang w:val="en-US" w:eastAsia="zh-CN"/>
+        </w:rPr>
+      </w:pPr>
+      <w:r>
+        <w:rPr>
+          <w:rFonts w:hint="eastAsia"/>
+          <w:lang w:val="en-US" w:eastAsia="zh-CN"/>
+        </w:rPr>
+        <w:t>涉及到的源文件有：</w:t>
+      </w:r>
+    </w:p>
+    <w:p>
+      <w:pPr>
+        <w:numPr>
+          <w:ilvl w:val="0"/>
+          <w:numId w:val="9"/>
+        </w:numPr>
+        <w:ind w:left="840" w:leftChars="0" w:hanging="420" w:firstLineChars="0"/>
+        <w:rPr>
+          <w:rFonts w:hint="eastAsia"/>
+          <w:lang w:val="en-US" w:eastAsia="zh-CN"/>
+        </w:rPr>
+      </w:pPr>
+      <w:r>
+        <w:rPr>
+          <w:rFonts w:hint="eastAsia"/>
+          <w:lang w:val="en-US" w:eastAsia="zh-CN"/>
+        </w:rPr>
+        <w:t>UsageEnvironment/include/UsageEnvironment.hh;</w:t>
+      </w:r>
+    </w:p>
+    <w:p>
+      <w:pPr>
+        <w:numPr>
+          <w:ilvl w:val="0"/>
+          <w:numId w:val="9"/>
+        </w:numPr>
+        <w:ind w:left="840" w:leftChars="0" w:hanging="420" w:firstLineChars="0"/>
+        <w:rPr>
+          <w:rFonts w:hint="eastAsia"/>
+          <w:lang w:val="en-US" w:eastAsia="zh-CN"/>
+        </w:rPr>
+      </w:pPr>
+      <w:r>
+        <w:rPr>
+          <w:rFonts w:hint="eastAsia"/>
+          <w:lang w:val="en-US" w:eastAsia="zh-CN"/>
+        </w:rPr>
+        <w:t>UsageEnvironment/UsageEnvironment.cpp;</w:t>
+      </w:r>
+    </w:p>
+    <w:p>
+      <w:pPr>
+        <w:numPr>
+          <w:ilvl w:val="0"/>
+          <w:numId w:val="9"/>
+        </w:numPr>
+        <w:ind w:left="840" w:leftChars="0" w:hanging="420" w:firstLineChars="0"/>
+        <w:rPr>
+          <w:rFonts w:hint="eastAsia"/>
+          <w:lang w:val="en-US" w:eastAsia="zh-CN"/>
+        </w:rPr>
+      </w:pPr>
+      <w:r>
+        <w:rPr>
+          <w:rFonts w:hint="eastAsia"/>
+          <w:lang w:val="en-US" w:eastAsia="zh-CN"/>
+        </w:rPr>
+        <w:t>BasicUsageEnvironment/include/BasicUsageEnvironment.hh;</w:t>
+      </w:r>
+    </w:p>
+    <w:p>
+      <w:pPr>
+        <w:numPr>
+          <w:ilvl w:val="0"/>
+          <w:numId w:val="9"/>
+        </w:numPr>
+        <w:ind w:left="840" w:leftChars="0" w:hanging="420" w:firstLineChars="0"/>
+        <w:rPr>
+          <w:rFonts w:hint="eastAsia"/>
+          <w:lang w:val="en-US" w:eastAsia="zh-CN"/>
+        </w:rPr>
+      </w:pPr>
+      <w:r>
+        <w:rPr>
+          <w:rFonts w:hint="eastAsia"/>
+          <w:lang w:val="en-US" w:eastAsia="zh-CN"/>
+        </w:rPr>
+        <w:t>BasicUsageEnvironment/BasicUsageEnvironment.cpp;</w:t>
+      </w:r>
+    </w:p>
+    <w:p>
+      <w:pPr>
+        <w:numPr>
+          <w:ilvl w:val="0"/>
+          <w:numId w:val="9"/>
+        </w:numPr>
+        <w:ind w:left="840" w:leftChars="0" w:hanging="420" w:firstLineChars="0"/>
+        <w:rPr>
+          <w:rFonts w:hint="eastAsia"/>
+          <w:lang w:val="en-US" w:eastAsia="zh-CN"/>
+        </w:rPr>
+      </w:pPr>
+      <w:r>
+        <w:rPr>
+          <w:rFonts w:hint="eastAsia"/>
+          <w:lang w:val="en-US" w:eastAsia="zh-CN"/>
+        </w:rPr>
+        <w:t>BasicUsageEnvironment/include/BasicUsageEnvironment0.hh;</w:t>
+      </w:r>
+    </w:p>
+    <w:p>
+      <w:pPr>
+        <w:numPr>
+          <w:ilvl w:val="0"/>
+          <w:numId w:val="9"/>
+        </w:numPr>
+        <w:ind w:left="840" w:leftChars="0" w:hanging="420" w:firstLineChars="0"/>
+        <w:rPr>
+          <w:rFonts w:hint="eastAsia"/>
+          <w:lang w:val="en-US" w:eastAsia="zh-CN"/>
+        </w:rPr>
+      </w:pPr>
+      <w:r>
+        <w:rPr>
+          <w:rFonts w:hint="eastAsia"/>
+          <w:lang w:val="en-US" w:eastAsia="zh-CN"/>
+        </w:rPr>
+        <w:t>BasicUsageEnvironment/BasicUsageEnvironment0.cpp;</w:t>
+      </w:r>
+    </w:p>
+    <w:p>
+      <w:pPr>
+        <w:rPr>
+          <w:rFonts w:hint="eastAsia"/>
+          <w:lang w:val="en-US" w:eastAsia="zh-CN"/>
+        </w:rPr>
+      </w:pPr>
+    </w:p>
+    <w:p>
+      <w:pPr>
+        <w:rPr>
+          <w:rFonts w:hint="eastAsia"/>
+          <w:lang w:val="en-US" w:eastAsia="zh-CN"/>
+        </w:rPr>
+      </w:pPr>
+      <w:r>
+        <w:rPr>
+          <w:rFonts w:hint="eastAsia"/>
+          <w:lang w:val="en-US" w:eastAsia="zh-CN"/>
+        </w:rPr>
+        <w:t>基础环境主要由：UsageEnvironment及其子类组成。</w:t>
+      </w:r>
+    </w:p>
+    <w:p>
+      <w:pPr>
+        <w:rPr>
+          <w:rFonts w:hint="eastAsia"/>
+          <w:lang w:val="en-US" w:eastAsia="zh-CN"/>
+        </w:rPr>
+      </w:pPr>
+      <w:r>
+        <w:rPr>
+          <w:rFonts w:hint="eastAsia"/>
+          <w:lang w:val="en-US" w:eastAsia="zh-CN"/>
+        </w:rPr>
+        <w:t>UsageEnvironment包含一个成员变量：fScheduler，该变量是TaskScheduler对象，是基础环境中包含的调度器对象。</w:t>
+      </w:r>
+    </w:p>
+    <w:p>
+      <w:pPr>
+        <w:rPr>
+          <w:rFonts w:hint="eastAsia"/>
+          <w:lang w:val="en-US" w:eastAsia="zh-CN"/>
+        </w:rPr>
+      </w:pPr>
+    </w:p>
+    <w:p>
+      <w:pPr>
+        <w:pStyle w:val="5"/>
+        <w:rPr>
+          <w:rFonts w:hint="eastAsia"/>
+          <w:lang w:val="en-US" w:eastAsia="zh-CN"/>
+        </w:rPr>
+      </w:pPr>
+      <w:r>
+        <w:rPr>
+          <w:rFonts w:hint="eastAsia"/>
+          <w:lang w:val="en-US" w:eastAsia="zh-CN"/>
+        </w:rPr>
+        <w:t>3.2.任务调度器</w:t>
+      </w:r>
+    </w:p>
+    <w:p>
+      <w:pPr>
+        <w:rPr>
+          <w:rFonts w:hint="eastAsia"/>
+          <w:lang w:val="en-US" w:eastAsia="zh-CN"/>
+        </w:rPr>
+      </w:pPr>
+      <w:r>
+        <w:rPr>
+          <w:rFonts w:hint="eastAsia"/>
+          <w:lang w:val="en-US" w:eastAsia="zh-CN"/>
+        </w:rPr>
+        <w:t>涉及到的源文件有：</w:t>
+      </w:r>
+    </w:p>
+    <w:p>
+      <w:pPr>
+        <w:numPr>
+          <w:ilvl w:val="0"/>
+          <w:numId w:val="9"/>
+        </w:numPr>
+        <w:ind w:left="840" w:leftChars="0" w:hanging="420" w:firstLineChars="0"/>
+        <w:rPr>
+          <w:rFonts w:hint="eastAsia"/>
+          <w:lang w:val="en-US" w:eastAsia="zh-CN"/>
+        </w:rPr>
+      </w:pPr>
+      <w:r>
+        <w:rPr>
+          <w:rFonts w:hint="eastAsia"/>
+          <w:lang w:val="en-US" w:eastAsia="zh-CN"/>
+        </w:rPr>
+        <w:t>UsageEnvironment/include/UsageEnvironment.hh;</w:t>
+      </w:r>
+    </w:p>
+    <w:p>
+      <w:pPr>
+        <w:numPr>
+          <w:ilvl w:val="0"/>
+          <w:numId w:val="9"/>
+        </w:numPr>
+        <w:ind w:left="840" w:leftChars="0" w:hanging="420" w:firstLineChars="0"/>
+        <w:rPr>
+          <w:rFonts w:hint="eastAsia"/>
+          <w:lang w:val="en-US" w:eastAsia="zh-CN"/>
+        </w:rPr>
+      </w:pPr>
+      <w:r>
+        <w:rPr>
+          <w:rFonts w:hint="eastAsia"/>
+          <w:lang w:val="en-US" w:eastAsia="zh-CN"/>
+        </w:rPr>
+        <w:t>UsageEnvironment/UsageEnvironment.cpp;</w:t>
+      </w:r>
+    </w:p>
+    <w:p>
+      <w:pPr>
+        <w:numPr>
+          <w:ilvl w:val="0"/>
+          <w:numId w:val="9"/>
+        </w:numPr>
+        <w:ind w:left="840" w:leftChars="0" w:hanging="420" w:firstLineChars="0"/>
+        <w:rPr>
+          <w:rFonts w:hint="eastAsia"/>
+          <w:lang w:val="en-US" w:eastAsia="zh-CN"/>
+        </w:rPr>
+      </w:pPr>
+      <w:r>
+        <w:rPr>
+          <w:rFonts w:hint="eastAsia"/>
+          <w:lang w:val="en-US" w:eastAsia="zh-CN"/>
+        </w:rPr>
+        <w:t>BasicUsageEnvironment/include/BasicUsageEnvironment.hh;</w:t>
+      </w:r>
+    </w:p>
+    <w:p>
+      <w:pPr>
+        <w:numPr>
+          <w:ilvl w:val="0"/>
+          <w:numId w:val="9"/>
+        </w:numPr>
+        <w:ind w:left="840" w:leftChars="0" w:hanging="420" w:firstLineChars="0"/>
+        <w:rPr>
+          <w:rFonts w:hint="eastAsia"/>
+          <w:lang w:val="en-US" w:eastAsia="zh-CN"/>
+        </w:rPr>
+      </w:pPr>
+      <w:r>
+        <w:rPr>
+          <w:rFonts w:hint="eastAsia"/>
+          <w:lang w:val="en-US" w:eastAsia="zh-CN"/>
+        </w:rPr>
+        <w:t>BasicUsageEnvironment/BasicUsageEnvironment.cpp;</w:t>
+      </w:r>
+    </w:p>
+    <w:p>
+      <w:pPr>
+        <w:numPr>
+          <w:ilvl w:val="0"/>
+          <w:numId w:val="9"/>
+        </w:numPr>
+        <w:ind w:left="840" w:leftChars="0" w:hanging="420" w:firstLineChars="0"/>
+        <w:rPr>
+          <w:rFonts w:hint="eastAsia"/>
+          <w:lang w:val="en-US" w:eastAsia="zh-CN"/>
+        </w:rPr>
+      </w:pPr>
+      <w:r>
+        <w:rPr>
+          <w:rFonts w:hint="eastAsia"/>
+          <w:lang w:val="en-US" w:eastAsia="zh-CN"/>
+        </w:rPr>
+        <w:t>BasicUsageEnvironment/include/BasicUsageEnvironment0.hh;</w:t>
+      </w:r>
+    </w:p>
+    <w:p>
+      <w:pPr>
+        <w:numPr>
+          <w:ilvl w:val="0"/>
+          <w:numId w:val="9"/>
+        </w:numPr>
+        <w:ind w:left="840" w:leftChars="0" w:hanging="420" w:firstLineChars="0"/>
+        <w:rPr>
+          <w:rFonts w:hint="eastAsia"/>
+          <w:lang w:val="en-US" w:eastAsia="zh-CN"/>
+        </w:rPr>
+      </w:pPr>
+      <w:r>
+        <w:rPr>
+          <w:rFonts w:hint="eastAsia"/>
+          <w:lang w:val="en-US" w:eastAsia="zh-CN"/>
+        </w:rPr>
+        <w:t>BasicUsageEnvironment/BasicUsageEnvironment0.cpp;</w:t>
+      </w:r>
+    </w:p>
+    <w:p>
+      <w:pPr>
+        <w:rPr>
+          <w:rFonts w:hint="eastAsia"/>
+          <w:lang w:val="en-US" w:eastAsia="zh-CN"/>
+        </w:rPr>
+      </w:pPr>
+    </w:p>
+    <w:p>
+      <w:pPr>
+        <w:rPr>
+          <w:rFonts w:hint="eastAsia"/>
+          <w:lang w:val="en-US" w:eastAsia="zh-CN"/>
+        </w:rPr>
+      </w:pPr>
+      <w:r>
+        <w:rPr>
+          <w:rFonts w:hint="eastAsia"/>
+          <w:lang w:val="en-US" w:eastAsia="zh-CN"/>
+        </w:rPr>
+        <w:t>任务调度器主要由：TaskScheduler及其子类组成。</w:t>
+      </w:r>
+    </w:p>
+    <w:p>
+      <w:pPr>
+        <w:pStyle w:val="7"/>
+        <w:rPr>
+          <w:rFonts w:hint="eastAsia"/>
+          <w:lang w:val="en-US" w:eastAsia="zh-CN"/>
+        </w:rPr>
+      </w:pPr>
+      <w:r>
+        <w:rPr>
+          <w:rFonts w:hint="eastAsia"/>
+          <w:lang w:val="en-US" w:eastAsia="zh-CN"/>
+        </w:rPr>
+        <w:t>3.2.1.任务类型</w:t>
+      </w:r>
+    </w:p>
+    <w:p>
+      <w:pPr>
+        <w:rPr>
+          <w:rFonts w:hint="eastAsia"/>
+          <w:lang w:val="en-US" w:eastAsia="zh-CN"/>
+        </w:rPr>
+      </w:pPr>
+      <w:r>
+        <w:rPr>
+          <w:rFonts w:hint="eastAsia"/>
+          <w:lang w:val="en-US" w:eastAsia="zh-CN"/>
+        </w:rPr>
+        <w:t>live555中任务调度器调度的任务类型，分为三类：延时任务，IO 请求(socket)，事件。通过观察TaskScheduler的接口可以看出这几类任务：</w:t>
+      </w:r>
+    </w:p>
+    <w:p>
+      <w:pPr>
+        <w:numPr>
+          <w:ilvl w:val="0"/>
+          <w:numId w:val="10"/>
+        </w:numPr>
+        <w:ind w:left="840" w:leftChars="0" w:hanging="420" w:firstLineChars="0"/>
+        <w:rPr>
+          <w:rFonts w:hint="eastAsia"/>
+          <w:lang w:val="en-US" w:eastAsia="zh-CN"/>
+        </w:rPr>
+      </w:pPr>
+      <w:r>
+        <w:rPr>
+          <w:rFonts w:hint="eastAsia"/>
+          <w:lang w:val="en-US" w:eastAsia="zh-CN"/>
+        </w:rPr>
+        <w:t>scheduleDelayedTask、unscheduleDelayedTask、rescheduleDelayedTask等几个接口，处理的是延时任务；</w:t>
+      </w:r>
+    </w:p>
+    <w:p>
+      <w:pPr>
+        <w:numPr>
+          <w:ilvl w:val="0"/>
+          <w:numId w:val="10"/>
+        </w:numPr>
+        <w:ind w:left="840" w:leftChars="0" w:hanging="420" w:firstLineChars="0"/>
+        <w:rPr>
+          <w:rFonts w:hint="eastAsia"/>
+          <w:lang w:val="en-US" w:eastAsia="zh-CN"/>
+        </w:rPr>
+      </w:pPr>
+      <w:r>
+        <w:rPr>
+          <w:rFonts w:hint="eastAsia"/>
+          <w:lang w:val="en-US" w:eastAsia="zh-CN"/>
+        </w:rPr>
+        <w:t>setBackgroundHandling、disableBackgroundHandling、moveBackgroundHandling等几个接口，处理的是后台IO请求(主要是socket请求)；</w:t>
+      </w:r>
+    </w:p>
+    <w:p>
+      <w:pPr>
+        <w:numPr>
+          <w:ilvl w:val="0"/>
+          <w:numId w:val="10"/>
+        </w:numPr>
+        <w:ind w:left="840" w:leftChars="0" w:hanging="420" w:firstLineChars="0"/>
+        <w:rPr>
+          <w:rFonts w:hint="eastAsia"/>
+          <w:lang w:val="en-US" w:eastAsia="zh-CN"/>
+        </w:rPr>
+      </w:pPr>
+      <w:r>
+        <w:rPr>
+          <w:rFonts w:hint="eastAsia"/>
+          <w:lang w:val="en-US" w:eastAsia="zh-CN"/>
+        </w:rPr>
+        <w:t>createEventTrigger、deleteEventTrigger、triggerEvent等几个接口，处理的主要是事件；</w:t>
+      </w:r>
+    </w:p>
+    <w:p>
+      <w:pPr>
+        <w:numPr>
+          <w:ilvl w:val="0"/>
+          <w:numId w:val="10"/>
+        </w:numPr>
+        <w:ind w:left="840" w:leftChars="0" w:hanging="420" w:firstLineChars="0"/>
+        <w:rPr>
+          <w:rFonts w:hint="eastAsia"/>
+          <w:lang w:val="en-US" w:eastAsia="zh-CN"/>
+        </w:rPr>
+      </w:pPr>
+      <w:r>
+        <w:rPr>
+          <w:rFonts w:hint="eastAsia"/>
+          <w:lang w:val="en-US" w:eastAsia="zh-CN"/>
+        </w:rPr>
+        <w:t>turnOnBackgroundReadHandling、turnOffBackgroundReadHandling两个接口是已经过时了的接口，现阶段都鼓励使用前面的IO接口，而不再是这两个接口；</w:t>
+      </w:r>
+    </w:p>
+    <w:p>
+      <w:pPr>
+        <w:rPr>
+          <w:rFonts w:hint="eastAsia"/>
+          <w:lang w:val="en-US" w:eastAsia="zh-CN"/>
+        </w:rPr>
+      </w:pPr>
+    </w:p>
+    <w:p>
+      <w:pPr>
+        <w:pStyle w:val="7"/>
+        <w:rPr>
+          <w:rFonts w:hint="eastAsia"/>
+          <w:lang w:val="en-US" w:eastAsia="zh-CN"/>
+        </w:rPr>
+      </w:pPr>
+      <w:r>
+        <w:rPr>
+          <w:rFonts w:hint="eastAsia"/>
+          <w:lang w:val="en-US" w:eastAsia="zh-CN"/>
+        </w:rPr>
+        <w:t>3.2.2.调度器入口</w:t>
+      </w:r>
+    </w:p>
+    <w:p>
+      <w:pPr>
+        <w:rPr>
+          <w:rFonts w:hint="eastAsia"/>
+          <w:lang w:val="en-US" w:eastAsia="zh-CN"/>
+        </w:rPr>
+      </w:pPr>
+      <w:r>
+        <w:rPr>
+          <w:rFonts w:hint="eastAsia"/>
+          <w:lang w:val="en-US" w:eastAsia="zh-CN"/>
+        </w:rPr>
+        <w:t>调度器的入口函数，在TaskScheduler的doEventLoop方法。</w:t>
+      </w:r>
+    </w:p>
+    <w:p>
+      <w:pPr>
+        <w:rPr>
+          <w:rFonts w:hint="eastAsia"/>
+          <w:lang w:val="en-US" w:eastAsia="zh-CN"/>
+        </w:rPr>
+      </w:pPr>
+      <w:r>
+        <w:rPr>
+          <w:rFonts w:hint="eastAsia"/>
+          <w:lang w:val="en-US" w:eastAsia="zh-CN"/>
+        </w:rPr>
+        <w:t>但该方法是一个纯虚的方法，在BasicTaskScheduler0类中，实现了该方法：</w:t>
+      </w:r>
+    </w:p>
+    <w:p>
+      <w:pPr>
+        <w:rPr>
+          <w:rFonts w:hint="eastAsia"/>
+        </w:rPr>
+      </w:pPr>
+      <w:r>
+        <w:rPr>
+          <w:rFonts w:hint="eastAsia"/>
+        </w:rPr>
+        <w:t>void BasicTaskScheduler0::doEventLoop(char volatile* watchVariable) {</w:t>
+      </w:r>
+    </w:p>
+    <w:p>
+      <w:pPr>
+        <w:rPr>
+          <w:rFonts w:hint="eastAsia"/>
+        </w:rPr>
+      </w:pPr>
+      <w:r>
+        <w:rPr>
+          <w:rFonts w:hint="eastAsia"/>
+        </w:rPr>
+        <w:t xml:space="preserve">  // Repeatedly loop, handling readble sockets and timed events:</w:t>
+      </w:r>
+    </w:p>
+    <w:p>
+      <w:pPr>
+        <w:rPr>
+          <w:rFonts w:hint="eastAsia"/>
+        </w:rPr>
+      </w:pPr>
+      <w:r>
+        <w:rPr>
+          <w:rFonts w:hint="eastAsia"/>
+        </w:rPr>
+        <w:t xml:space="preserve">  while (1) {</w:t>
+      </w:r>
+    </w:p>
+    <w:p>
+      <w:pPr>
+        <w:rPr>
+          <w:rFonts w:hint="eastAsia"/>
+        </w:rPr>
+      </w:pPr>
+      <w:r>
+        <w:rPr>
+          <w:rFonts w:hint="eastAsia"/>
+        </w:rPr>
+        <w:t xml:space="preserve">    if (watchVariable != NULL &amp;&amp; *watchVariable != 0) break;</w:t>
+      </w:r>
+    </w:p>
+    <w:p>
+      <w:pPr>
+        <w:rPr>
+          <w:rFonts w:hint="eastAsia"/>
+        </w:rPr>
+      </w:pPr>
+      <w:r>
+        <w:rPr>
+          <w:rFonts w:hint="eastAsia"/>
+        </w:rPr>
+        <w:t xml:space="preserve">    SingleStep();</w:t>
+      </w:r>
+    </w:p>
+    <w:p>
+      <w:pPr>
+        <w:rPr>
+          <w:rFonts w:hint="eastAsia"/>
+        </w:rPr>
+      </w:pPr>
+      <w:r>
+        <w:rPr>
+          <w:rFonts w:hint="eastAsia"/>
+        </w:rPr>
+        <w:t xml:space="preserve">  }</w:t>
+      </w:r>
+    </w:p>
+    <w:p>
+      <w:pPr>
+        <w:rPr>
+          <w:rFonts w:hint="eastAsia"/>
+          <w:lang w:val="en-US" w:eastAsia="zh-CN"/>
+        </w:rPr>
+      </w:pPr>
+      <w:r>
+        <w:rPr>
+          <w:rFonts w:hint="eastAsia"/>
+        </w:rPr>
+        <w:t>}</w:t>
+      </w:r>
+    </w:p>
+    <w:p>
+      <w:pPr>
+        <w:rPr>
+          <w:rFonts w:hint="eastAsia"/>
+          <w:lang w:val="en-US" w:eastAsia="zh-CN"/>
+        </w:rPr>
+      </w:pPr>
+      <w:r>
+        <w:rPr>
+          <w:rFonts w:hint="eastAsia"/>
+          <w:lang w:val="en-US" w:eastAsia="zh-CN"/>
+        </w:rPr>
+        <w:t>可以看出，watchVariable变量是用来终止线程的；而真正的任务调度过程，是在SingleStep函数中完成的。</w:t>
+      </w:r>
+    </w:p>
+    <w:p>
+      <w:pPr>
+        <w:rPr>
+          <w:rFonts w:hint="eastAsia"/>
+          <w:lang w:val="en-US" w:eastAsia="zh-CN"/>
+        </w:rPr>
+      </w:pPr>
+      <w:bookmarkStart w:id="4" w:name="单线程的任务调度"/>
+      <w:r>
+        <w:rPr>
+          <w:rFonts w:hint="eastAsia"/>
+          <w:b/>
+          <w:bCs/>
+          <w:u w:val="single" w:color="auto"/>
+          <w:lang w:val="en-US" w:eastAsia="zh-CN"/>
+        </w:rPr>
+        <w:t>也可以看到，任务调度器的单线程属性，就是在这里定义的。</w:t>
+      </w:r>
       <w:bookmarkEnd w:id="4"/>
+      <w:bookmarkStart w:id="5" w:name="_GoBack"/>
+      <w:bookmarkEnd w:id="5"/>
+    </w:p>
+    <w:p>
+      <w:pPr>
+        <w:rPr>
+          <w:rFonts w:hint="eastAsia"/>
+          <w:lang w:val="en-US" w:eastAsia="zh-CN"/>
+        </w:rPr>
+      </w:pPr>
+    </w:p>
+    <w:p>
+      <w:pPr>
+        <w:pStyle w:val="7"/>
+        <w:rPr>
+          <w:rFonts w:hint="eastAsia"/>
+          <w:lang w:val="en-US" w:eastAsia="zh-CN"/>
+        </w:rPr>
+      </w:pPr>
+      <w:r>
+        <w:rPr>
+          <w:rFonts w:hint="eastAsia"/>
+          <w:lang w:val="en-US" w:eastAsia="zh-CN"/>
+        </w:rPr>
+        <w:t>3.2.3.调度过程</w:t>
+      </w:r>
+    </w:p>
+    <w:p>
+      <w:pPr>
+        <w:rPr>
+          <w:rFonts w:hint="eastAsia"/>
+          <w:lang w:val="en-US" w:eastAsia="zh-CN"/>
+        </w:rPr>
+      </w:pPr>
+      <w:r>
+        <w:rPr>
+          <w:rFonts w:hint="eastAsia"/>
+          <w:lang w:val="en-US" w:eastAsia="zh-CN"/>
+        </w:rPr>
+        <w:t>SingleStep的实现，在类BasicTaskScheduler中。</w:t>
+      </w:r>
+    </w:p>
+    <w:p>
+      <w:pPr>
+        <w:rPr>
+          <w:rFonts w:hint="eastAsia"/>
+          <w:lang w:val="en-US" w:eastAsia="zh-CN"/>
+        </w:rPr>
+      </w:pPr>
     </w:p>
     <w:p>
       <w:pPr>
@@ -3375,6 +4233,206 @@
 
 <file path=word/numbering.xml><?xml version="1.0" encoding="utf-8"?>
 <w:numbering xmlns:wpc="http://schemas.microsoft.com/office/word/2010/wordprocessingCanvas" xmlns:mc="http://schemas.openxmlformats.org/markup-compatibility/2006" xmlns:o="urn:schemas-microsoft-com:office:office" xmlns:r="http://schemas.openxmlformats.org/officeDocument/2006/relationships" xmlns:m="http://schemas.openxmlformats.org/officeDocument/2006/math" xmlns:v="urn:schemas-microsoft-com:vml" xmlns:wp14="http://schemas.microsoft.com/office/word/2010/wordprocessingDrawing" xmlns:wp="http://schemas.openxmlformats.org/drawingml/2006/wordprocessingDrawing" xmlns:w10="urn:schemas-microsoft-com:office:word" xmlns:w="http://schemas.openxmlformats.org/wordprocessingml/2006/main" xmlns:w14="http://schemas.microsoft.com/office/word/2010/wordml" xmlns:wpg="http://schemas.microsoft.com/office/word/2010/wordprocessingGroup" xmlns:wpi="http://schemas.microsoft.com/office/word/2010/wordprocessingInk" xmlns:wne="http://schemas.microsoft.com/office/word/2006/wordml" xmlns:wps="http://schemas.microsoft.com/office/word/2010/wordprocessingShape" mc:Ignorable="w14 wp14">
+  <w:abstractNum w:abstractNumId="0">
+    <w:nsid w:val="00000000"/>
+    <w:multiLevelType w:val="singleLevel"/>
+    <w:tmpl w:val="00000000"/>
+    <w:lvl w:ilvl="0" w:tentative="1">
+      <w:start w:val="1"/>
+      <w:numFmt w:val="bullet"/>
+      <w:lvlText w:val=""/>
+      <w:lvlJc w:val="left"/>
+      <w:pPr>
+        <w:tabs>
+          <w:tab w:val="left" w:pos="840"/>
+        </w:tabs>
+        <w:ind w:left="420" w:leftChars="0" w:hanging="420" w:firstLineChars="0"/>
+      </w:pPr>
+      <w:rPr>
+        <w:rFonts w:hint="default" w:ascii="Wingdings" w:hAnsi="Wingdings"/>
+      </w:rPr>
+    </w:lvl>
+  </w:abstractNum>
+  <w:abstractNum w:abstractNumId="3">
+    <w:nsid w:val="00000003"/>
+    <w:multiLevelType w:val="multilevel"/>
+    <w:tmpl w:val="00000003"/>
+    <w:lvl w:ilvl="0" w:tentative="1">
+      <w:start w:val="1"/>
+      <w:numFmt w:val="decimal"/>
+      <w:lvlText w:val="%1."/>
+      <w:lvlJc w:val="left"/>
+      <w:pPr>
+        <w:tabs>
+          <w:tab w:val="left" w:pos="845"/>
+        </w:tabs>
+        <w:ind w:left="425" w:leftChars="0" w:hanging="425" w:firstLineChars="0"/>
+      </w:pPr>
+      <w:rPr>
+        <w:rFonts w:hint="default"/>
+      </w:rPr>
+    </w:lvl>
+    <w:lvl w:ilvl="1" w:tentative="1">
+      <w:start w:val="1"/>
+      <w:numFmt w:val="lowerLetter"/>
+      <w:lvlText w:val="%2)"/>
+      <w:lvlJc w:val="left"/>
+      <w:pPr>
+        <w:tabs>
+          <w:tab w:val="left" w:pos="840"/>
+        </w:tabs>
+        <w:ind w:left="840" w:leftChars="0" w:hanging="420" w:firstLineChars="0"/>
+      </w:pPr>
+      <w:rPr>
+        <w:rFonts w:hint="default"/>
+      </w:rPr>
+    </w:lvl>
+    <w:lvl w:ilvl="2" w:tentative="1">
+      <w:start w:val="1"/>
+      <w:numFmt w:val="lowerRoman"/>
+      <w:lvlText w:val="%3."/>
+      <w:lvlJc w:val="left"/>
+      <w:pPr>
+        <w:tabs>
+          <w:tab w:val="left" w:pos="1260"/>
+        </w:tabs>
+        <w:ind w:left="1260" w:leftChars="0" w:hanging="420" w:firstLineChars="0"/>
+      </w:pPr>
+      <w:rPr>
+        <w:rFonts w:hint="default"/>
+      </w:rPr>
+    </w:lvl>
+    <w:lvl w:ilvl="3" w:tentative="1">
+      <w:start w:val="1"/>
+      <w:numFmt w:val="decimal"/>
+      <w:lvlText w:val="%4."/>
+      <w:lvlJc w:val="left"/>
+      <w:pPr>
+        <w:tabs>
+          <w:tab w:val="left" w:pos="1680"/>
+        </w:tabs>
+        <w:ind w:left="1680" w:leftChars="0" w:hanging="420" w:firstLineChars="0"/>
+      </w:pPr>
+      <w:rPr>
+        <w:rFonts w:hint="default"/>
+      </w:rPr>
+    </w:lvl>
+    <w:lvl w:ilvl="4" w:tentative="1">
+      <w:start w:val="1"/>
+      <w:numFmt w:val="lowerLetter"/>
+      <w:lvlText w:val="%5)"/>
+      <w:lvlJc w:val="left"/>
+      <w:pPr>
+        <w:tabs>
+          <w:tab w:val="left" w:pos="2100"/>
+        </w:tabs>
+        <w:ind w:left="2100" w:leftChars="0" w:hanging="420" w:firstLineChars="0"/>
+      </w:pPr>
+      <w:rPr>
+        <w:rFonts w:hint="default"/>
+      </w:rPr>
+    </w:lvl>
+    <w:lvl w:ilvl="5" w:tentative="1">
+      <w:start w:val="1"/>
+      <w:numFmt w:val="lowerRoman"/>
+      <w:lvlText w:val="%6."/>
+      <w:lvlJc w:val="left"/>
+      <w:pPr>
+        <w:tabs>
+          <w:tab w:val="left" w:pos="2520"/>
+        </w:tabs>
+        <w:ind w:left="2520" w:leftChars="0" w:hanging="420" w:firstLineChars="0"/>
+      </w:pPr>
+      <w:rPr>
+        <w:rFonts w:hint="default"/>
+      </w:rPr>
+    </w:lvl>
+    <w:lvl w:ilvl="6" w:tentative="1">
+      <w:start w:val="1"/>
+      <w:numFmt w:val="decimal"/>
+      <w:lvlText w:val="%7."/>
+      <w:lvlJc w:val="left"/>
+      <w:pPr>
+        <w:tabs>
+          <w:tab w:val="left" w:pos="2940"/>
+        </w:tabs>
+        <w:ind w:left="2940" w:leftChars="0" w:hanging="420" w:firstLineChars="0"/>
+      </w:pPr>
+      <w:rPr>
+        <w:rFonts w:hint="default"/>
+      </w:rPr>
+    </w:lvl>
+    <w:lvl w:ilvl="7" w:tentative="1">
+      <w:start w:val="1"/>
+      <w:numFmt w:val="lowerLetter"/>
+      <w:lvlText w:val="%8)"/>
+      <w:lvlJc w:val="left"/>
+      <w:pPr>
+        <w:tabs>
+          <w:tab w:val="left" w:pos="3360"/>
+        </w:tabs>
+        <w:ind w:left="3360" w:leftChars="0" w:hanging="420" w:firstLineChars="0"/>
+      </w:pPr>
+      <w:rPr>
+        <w:rFonts w:hint="default"/>
+      </w:rPr>
+    </w:lvl>
+    <w:lvl w:ilvl="8" w:tentative="1">
+      <w:start w:val="1"/>
+      <w:numFmt w:val="lowerRoman"/>
+      <w:lvlText w:val="%9."/>
+      <w:lvlJc w:val="left"/>
+      <w:pPr>
+        <w:tabs>
+          <w:tab w:val="left" w:pos="3780"/>
+        </w:tabs>
+        <w:ind w:left="3780" w:leftChars="0" w:hanging="420" w:firstLineChars="0"/>
+      </w:pPr>
+      <w:rPr>
+        <w:rFonts w:hint="default"/>
+      </w:rPr>
+    </w:lvl>
+  </w:abstractNum>
+  <w:abstractNum w:abstractNumId="7">
+    <w:nsid w:val="00000007"/>
+    <w:multiLevelType w:val="singleLevel"/>
+    <w:tmpl w:val="00000007"/>
+    <w:lvl w:ilvl="0" w:tentative="1">
+      <w:start w:val="1"/>
+      <w:numFmt w:val="bullet"/>
+      <w:lvlText w:val=""/>
+      <w:lvlJc w:val="left"/>
+      <w:pPr>
+        <w:tabs>
+          <w:tab w:val="left" w:pos="840"/>
+        </w:tabs>
+        <w:ind w:left="420" w:leftChars="0" w:hanging="420" w:firstLineChars="0"/>
+      </w:pPr>
+      <w:rPr>
+        <w:rFonts w:hint="default" w:ascii="Wingdings" w:hAnsi="Wingdings"/>
+      </w:rPr>
+    </w:lvl>
+  </w:abstractNum>
+  <w:abstractNum w:abstractNumId="8">
+    <w:nsid w:val="00000008"/>
+    <w:multiLevelType w:val="singleLevel"/>
+    <w:tmpl w:val="00000008"/>
+    <w:lvl w:ilvl="0" w:tentative="1">
+      <w:start w:val="1"/>
+      <w:numFmt w:val="bullet"/>
+      <w:lvlText w:val=""/>
+      <w:lvlJc w:val="left"/>
+      <w:pPr>
+        <w:tabs>
+          <w:tab w:val="left" w:pos="840"/>
+        </w:tabs>
+        <w:ind w:left="420" w:leftChars="0" w:hanging="420" w:firstLineChars="0"/>
+      </w:pPr>
+      <w:rPr>
+        <w:rFonts w:hint="default" w:ascii="Wingdings" w:hAnsi="Wingdings"/>
+      </w:rPr>
+    </w:lvl>
+  </w:abstractNum>
   <w:abstractNum w:abstractNumId="10">
     <w:nsid w:val="0000000A"/>
     <w:multiLevelType w:val="singleLevel"/>
@@ -3402,46 +4460,6 @@
     <w:lvl w:ilvl="0" w:tentative="1">
       <w:start w:val="1"/>
       <w:numFmt w:val="bullet"/>
-      <w:lvlText w:val=""/>
-      <w:lvlJc w:val="left"/>
-      <w:pPr>
-        <w:tabs>
-          <w:tab w:val="left" w:pos="840"/>
-        </w:tabs>
-        <w:ind w:left="420" w:leftChars="0" w:hanging="420" w:firstLineChars="0"/>
-      </w:pPr>
-      <w:rPr>
-        <w:rFonts w:hint="default" w:ascii="Wingdings" w:hAnsi="Wingdings"/>
-      </w:rPr>
-    </w:lvl>
-  </w:abstractNum>
-  <w:abstractNum w:abstractNumId="12">
-    <w:nsid w:val="0000000C"/>
-    <w:multiLevelType w:val="singleLevel"/>
-    <w:tmpl w:val="0000000C"/>
-    <w:lvl w:ilvl="0" w:tentative="1">
-      <w:start w:val="1"/>
-      <w:numFmt w:val="bullet"/>
-      <w:lvlText w:val=""/>
-      <w:lvlJc w:val="left"/>
-      <w:pPr>
-        <w:tabs>
-          <w:tab w:val="left" w:pos="840"/>
-        </w:tabs>
-        <w:ind w:left="420" w:leftChars="0" w:hanging="420" w:firstLineChars="0"/>
-      </w:pPr>
-      <w:rPr>
-        <w:rFonts w:hint="default" w:ascii="Wingdings" w:hAnsi="Wingdings"/>
-      </w:rPr>
-    </w:lvl>
-  </w:abstractNum>
-  <w:abstractNum w:abstractNumId="13">
-    <w:nsid w:val="0000000D"/>
-    <w:multiLevelType w:val="singleLevel"/>
-    <w:tmpl w:val="0000000D"/>
-    <w:lvl w:ilvl="0" w:tentative="1">
-      <w:start w:val="1"/>
-      <w:numFmt w:val="bullet"/>
       <w:lvlText w:val=""/>
       <w:lvlJc w:val="left"/>
       <w:pPr>
@@ -3452,166 +4470,6 @@
       </w:pPr>
       <w:rPr>
         <w:rFonts w:hint="default" w:ascii="Wingdings" w:hAnsi="Wingdings"/>
-      </w:rPr>
-    </w:lvl>
-  </w:abstractNum>
-  <w:abstractNum w:abstractNumId="14">
-    <w:nsid w:val="0000000E"/>
-    <w:multiLevelType w:val="singleLevel"/>
-    <w:tmpl w:val="0000000E"/>
-    <w:lvl w:ilvl="0" w:tentative="1">
-      <w:start w:val="1"/>
-      <w:numFmt w:val="bullet"/>
-      <w:lvlText w:val=""/>
-      <w:lvlJc w:val="left"/>
-      <w:pPr>
-        <w:tabs>
-          <w:tab w:val="left" w:pos="840"/>
-        </w:tabs>
-        <w:ind w:left="420" w:leftChars="0" w:hanging="420" w:firstLineChars="0"/>
-      </w:pPr>
-      <w:rPr>
-        <w:rFonts w:hint="default" w:ascii="Wingdings" w:hAnsi="Wingdings"/>
-      </w:rPr>
-    </w:lvl>
-  </w:abstractNum>
-  <w:abstractNum w:abstractNumId="15">
-    <w:nsid w:val="0000000F"/>
-    <w:multiLevelType w:val="multilevel"/>
-    <w:tmpl w:val="0000000F"/>
-    <w:lvl w:ilvl="0" w:tentative="1">
-      <w:start w:val="1"/>
-      <w:numFmt w:val="decimal"/>
-      <w:lvlText w:val="%1."/>
-      <w:lvlJc w:val="left"/>
-      <w:pPr>
-        <w:tabs>
-          <w:tab w:val="left" w:pos="845"/>
-        </w:tabs>
-        <w:ind w:left="425" w:leftChars="0" w:hanging="425" w:firstLineChars="0"/>
-      </w:pPr>
-      <w:rPr>
-        <w:rFonts w:hint="default"/>
-      </w:rPr>
-    </w:lvl>
-    <w:lvl w:ilvl="1" w:tentative="1">
-      <w:start w:val="1"/>
-      <w:numFmt w:val="lowerLetter"/>
-      <w:lvlText w:val="%2)"/>
-      <w:lvlJc w:val="left"/>
-      <w:pPr>
-        <w:tabs>
-          <w:tab w:val="left" w:pos="840"/>
-        </w:tabs>
-        <w:ind w:left="840" w:leftChars="0" w:hanging="420" w:firstLineChars="0"/>
-      </w:pPr>
-      <w:rPr>
-        <w:rFonts w:hint="default"/>
-      </w:rPr>
-    </w:lvl>
-    <w:lvl w:ilvl="2" w:tentative="1">
-      <w:start w:val="1"/>
-      <w:numFmt w:val="lowerRoman"/>
-      <w:lvlText w:val="%3."/>
-      <w:lvlJc w:val="left"/>
-      <w:pPr>
-        <w:tabs>
-          <w:tab w:val="left" w:pos="1260"/>
-        </w:tabs>
-        <w:ind w:left="1260" w:leftChars="0" w:hanging="420" w:firstLineChars="0"/>
-      </w:pPr>
-      <w:rPr>
-        <w:rFonts w:hint="default"/>
-      </w:rPr>
-    </w:lvl>
-    <w:lvl w:ilvl="3" w:tentative="1">
-      <w:start w:val="1"/>
-      <w:numFmt w:val="decimal"/>
-      <w:lvlText w:val="%4."/>
-      <w:lvlJc w:val="left"/>
-      <w:pPr>
-        <w:tabs>
-          <w:tab w:val="left" w:pos="1680"/>
-        </w:tabs>
-        <w:ind w:left="1680" w:leftChars="0" w:hanging="420" w:firstLineChars="0"/>
-      </w:pPr>
-      <w:rPr>
-        <w:rFonts w:hint="default"/>
-      </w:rPr>
-    </w:lvl>
-    <w:lvl w:ilvl="4" w:tentative="1">
-      <w:start w:val="1"/>
-      <w:numFmt w:val="lowerLetter"/>
-      <w:lvlText w:val="%5)"/>
-      <w:lvlJc w:val="left"/>
-      <w:pPr>
-        <w:tabs>
-          <w:tab w:val="left" w:pos="2100"/>
-        </w:tabs>
-        <w:ind w:left="2100" w:leftChars="0" w:hanging="420" w:firstLineChars="0"/>
-      </w:pPr>
-      <w:rPr>
-        <w:rFonts w:hint="default"/>
-      </w:rPr>
-    </w:lvl>
-    <w:lvl w:ilvl="5" w:tentative="1">
-      <w:start w:val="1"/>
-      <w:numFmt w:val="lowerRoman"/>
-      <w:lvlText w:val="%6."/>
-      <w:lvlJc w:val="left"/>
-      <w:pPr>
-        <w:tabs>
-          <w:tab w:val="left" w:pos="2520"/>
-        </w:tabs>
-        <w:ind w:left="2520" w:leftChars="0" w:hanging="420" w:firstLineChars="0"/>
-      </w:pPr>
-      <w:rPr>
-        <w:rFonts w:hint="default"/>
-      </w:rPr>
-    </w:lvl>
-    <w:lvl w:ilvl="6" w:tentative="1">
-      <w:start w:val="1"/>
-      <w:numFmt w:val="decimal"/>
-      <w:lvlText w:val="%7."/>
-      <w:lvlJc w:val="left"/>
-      <w:pPr>
-        <w:tabs>
-          <w:tab w:val="left" w:pos="2940"/>
-        </w:tabs>
-        <w:ind w:left="2940" w:leftChars="0" w:hanging="420" w:firstLineChars="0"/>
-      </w:pPr>
-      <w:rPr>
-        <w:rFonts w:hint="default"/>
-      </w:rPr>
-    </w:lvl>
-    <w:lvl w:ilvl="7" w:tentative="1">
-      <w:start w:val="1"/>
-      <w:numFmt w:val="lowerLetter"/>
-      <w:lvlText w:val="%8)"/>
-      <w:lvlJc w:val="left"/>
-      <w:pPr>
-        <w:tabs>
-          <w:tab w:val="left" w:pos="3360"/>
-        </w:tabs>
-        <w:ind w:left="3360" w:leftChars="0" w:hanging="420" w:firstLineChars="0"/>
-      </w:pPr>
-      <w:rPr>
-        <w:rFonts w:hint="default"/>
-      </w:rPr>
-    </w:lvl>
-    <w:lvl w:ilvl="8" w:tentative="1">
-      <w:start w:val="1"/>
-      <w:numFmt w:val="lowerRoman"/>
-      <w:lvlText w:val="%9."/>
-      <w:lvlJc w:val="left"/>
-      <w:pPr>
-        <w:tabs>
-          <w:tab w:val="left" w:pos="3780"/>
-        </w:tabs>
-        <w:ind w:left="3780" w:leftChars="0" w:hanging="420" w:firstLineChars="0"/>
-      </w:pPr>
-      <w:rPr>
-        <w:rFonts w:hint="default"/>
       </w:rPr>
     </w:lvl>
   </w:abstractNum>
@@ -3655,29 +4513,75 @@
       </w:rPr>
     </w:lvl>
   </w:abstractNum>
+  <w:abstractNum w:abstractNumId="18">
+    <w:nsid w:val="00000012"/>
+    <w:multiLevelType w:val="singleLevel"/>
+    <w:tmpl w:val="00000012"/>
+    <w:lvl w:ilvl="0" w:tentative="1">
+      <w:start w:val="1"/>
+      <w:numFmt w:val="bullet"/>
+      <w:lvlText w:val=""/>
+      <w:lvlJc w:val="left"/>
+      <w:pPr>
+        <w:tabs>
+          <w:tab w:val="left" w:pos="840"/>
+        </w:tabs>
+        <w:ind w:left="420" w:leftChars="0" w:hanging="420" w:firstLineChars="0"/>
+      </w:pPr>
+      <w:rPr>
+        <w:rFonts w:hint="default" w:ascii="Wingdings" w:hAnsi="Wingdings"/>
+      </w:rPr>
+    </w:lvl>
+  </w:abstractNum>
+  <w:abstractNum w:abstractNumId="19">
+    <w:nsid w:val="00000013"/>
+    <w:multiLevelType w:val="singleLevel"/>
+    <w:tmpl w:val="00000013"/>
+    <w:lvl w:ilvl="0" w:tentative="1">
+      <w:start w:val="1"/>
+      <w:numFmt w:val="bullet"/>
+      <w:lvlText w:val=""/>
+      <w:lvlJc w:val="left"/>
+      <w:pPr>
+        <w:tabs>
+          <w:tab w:val="left" w:pos="840"/>
+        </w:tabs>
+        <w:ind w:left="420" w:hanging="420"/>
+      </w:pPr>
+      <w:rPr>
+        <w:rFonts w:hint="default" w:ascii="Wingdings" w:hAnsi="Wingdings"/>
+      </w:rPr>
+    </w:lvl>
+  </w:abstractNum>
   <w:num w:numId="1">
-    <w:abstractNumId w:val="12"/>
+    <w:abstractNumId w:val="10"/>
   </w:num>
   <w:num w:numId="2">
-    <w:abstractNumId w:val="13"/>
+    <w:abstractNumId w:val="11"/>
   </w:num>
   <w:num w:numId="3">
     <w:abstractNumId w:val="17"/>
   </w:num>
   <w:num w:numId="4">
-    <w:abstractNumId w:val="14"/>
+    <w:abstractNumId w:val="0"/>
   </w:num>
   <w:num w:numId="5">
-    <w:abstractNumId w:val="15"/>
+    <w:abstractNumId w:val="3"/>
   </w:num>
   <w:num w:numId="6">
     <w:abstractNumId w:val="16"/>
   </w:num>
   <w:num w:numId="7">
-    <w:abstractNumId w:val="10"/>
+    <w:abstractNumId w:val="7"/>
   </w:num>
   <w:num w:numId="8">
-    <w:abstractNumId w:val="11"/>
+    <w:abstractNumId w:val="8"/>
+  </w:num>
+  <w:num w:numId="9">
+    <w:abstractNumId w:val="19"/>
+  </w:num>
+  <w:num w:numId="10">
+    <w:abstractNumId w:val="18"/>
   </w:num>
 </w:numbering>
 </file>

</xml_diff>

<commit_message>
delete ffmpeg demo which exec in cpp codes to c codes;
</commit_message>
<xml_diff>
--- a/moDoc/OpenSourceCodesRead.docx
+++ b/moDoc/OpenSourceCodesRead.docx
@@ -4035,6 +4035,2625 @@
         <w:t>也可以看到，任务调度器的单线程属性，就是在这里定义的。</w:t>
       </w:r>
       <w:bookmarkEnd w:id="4"/>
+    </w:p>
+    <w:p>
+      <w:pPr>
+        <w:rPr>
+          <w:rFonts w:hint="eastAsia"/>
+          <w:lang w:val="en-US" w:eastAsia="zh-CN"/>
+        </w:rPr>
+      </w:pPr>
+    </w:p>
+    <w:p>
+      <w:pPr>
+        <w:pStyle w:val="7"/>
+        <w:rPr>
+          <w:rFonts w:hint="eastAsia"/>
+          <w:lang w:val="en-US" w:eastAsia="zh-CN"/>
+        </w:rPr>
+      </w:pPr>
+      <w:r>
+        <w:rPr>
+          <w:rFonts w:hint="eastAsia"/>
+          <w:lang w:val="en-US" w:eastAsia="zh-CN"/>
+        </w:rPr>
+        <w:t>3.2.3.调度过程</w:t>
+      </w:r>
+    </w:p>
+    <w:p>
+      <w:pPr>
+        <w:rPr>
+          <w:rFonts w:hint="eastAsia"/>
+          <w:lang w:val="en-US" w:eastAsia="zh-CN"/>
+        </w:rPr>
+      </w:pPr>
+      <w:r>
+        <w:rPr>
+          <w:rFonts w:hint="eastAsia"/>
+          <w:lang w:val="en-US" w:eastAsia="zh-CN"/>
+        </w:rPr>
+        <w:t>SingleStep的实现，在类BasicTaskScheduler中。</w:t>
+      </w:r>
+    </w:p>
+    <w:p>
+      <w:pPr>
+        <w:rPr>
+          <w:rFonts w:hint="eastAsia"/>
+          <w:lang w:val="en-US" w:eastAsia="zh-CN"/>
+        </w:rPr>
+      </w:pPr>
+      <w:r>
+        <w:rPr>
+          <w:rFonts w:hint="eastAsia"/>
+          <w:lang w:val="en-US" w:eastAsia="zh-CN"/>
+        </w:rPr>
+        <w:t>任务调度流程图示如下：</w:t>
+      </w:r>
+    </w:p>
+    <w:p>
+      <w:pPr>
+        <w:widowControl w:val="0"/>
+        <w:wordWrap/>
+        <w:adjustRightInd/>
+        <w:snapToGrid/>
+        <w:spacing w:before="0" w:after="0" w:line="240" w:lineRule="auto"/>
+        <w:ind w:left="0" w:leftChars="0" w:right="0" w:firstLine="420" w:firstLineChars="200"/>
+        <w:jc w:val="center"/>
+        <w:textAlignment w:val="auto"/>
+        <w:outlineLvl w:val="9"/>
+        <w:rPr>
+          <w:rFonts w:hint="eastAsia"/>
+          <w:lang w:val="en-US" w:eastAsia="zh-CN"/>
+        </w:rPr>
+      </w:pPr>
+      <w:r>
+        <w:rPr>
+          <w:rFonts w:hint="eastAsia" w:ascii="Calibri" w:hAnsi="Calibri" w:eastAsia="宋体" w:cs="黑体"/>
+          <w:kern w:val="2"/>
+          <w:sz w:val="21"/>
+          <w:szCs w:val="21"/>
+          <w:lang w:val="en-US" w:eastAsia="zh-CN" w:bidi="ar-SA"/>
+        </w:rPr>
+        <w:pict>
+          <v:shape id="图片框 7" o:spid="_x0000_s1031" type="#_x0000_t75" style="height:325.55pt;width:251.3pt;rotation:0f;" o:ole="f" fillcolor="#FFFFFF" filled="f" o:preferrelative="t" stroked="f" coordorigin="0,0" coordsize="21600,21600">
+            <v:fill on="f" color2="#FFFFFF" focus="0%"/>
+            <v:imagedata gain="65536f" blacklevel="0f" gamma="0" o:title="1555417059(1)" r:id="rId17"/>
+            <o:lock v:ext="edit" position="f" selection="f" grouping="f" rotation="f" cropping="f" text="f" aspectratio="t"/>
+            <w10:wrap type="none"/>
+            <w10:anchorlock/>
+          </v:shape>
+        </w:pict>
+      </w:r>
+    </w:p>
+    <w:p>
+      <w:pPr>
+        <w:pStyle w:val="9"/>
+        <w:rPr>
+          <w:rFonts w:hint="eastAsia"/>
+          <w:lang w:val="en-US" w:eastAsia="zh-CN"/>
+        </w:rPr>
+      </w:pPr>
+      <w:r>
+        <w:rPr>
+          <w:rFonts w:hint="eastAsia"/>
+          <w:lang w:val="en-US" w:eastAsia="zh-CN"/>
+        </w:rPr>
+        <w:t>获取select的超时时间</w:t>
+      </w:r>
+    </w:p>
+    <w:p>
+      <w:pPr>
+        <w:rPr>
+          <w:rFonts w:hint="eastAsia"/>
+          <w:lang w:val="en-US" w:eastAsia="zh-CN"/>
+        </w:rPr>
+      </w:pPr>
+      <w:r>
+        <w:rPr>
+          <w:rFonts w:hint="eastAsia"/>
+          <w:lang w:val="en-US" w:eastAsia="zh-CN"/>
+        </w:rPr>
+        <w:t>SingleStep首先处理的是socket任务，socket任务是通过select函数、监听各个socket句柄来调度的，select函数的超时时间，决定了本轮需要等待的时间，如果等待时间过长，很有可能造成socket任务一直没有请求、阻塞时间过长，导致后续的triggerEvent和delayQueue中的任务得不到执行的情况。获取超时时间的策略如下：</w:t>
+      </w:r>
+    </w:p>
+    <w:p>
+      <w:pPr>
+        <w:numPr>
+          <w:ilvl w:val="0"/>
+          <w:numId w:val="11"/>
+        </w:numPr>
+        <w:ind w:left="0" w:leftChars="0" w:firstLine="420" w:firstLineChars="200"/>
+        <w:rPr>
+          <w:rFonts w:hint="eastAsia"/>
+          <w:lang w:val="en-US" w:eastAsia="zh-CN"/>
+        </w:rPr>
+      </w:pPr>
+      <w:r>
+        <w:rPr>
+          <w:rFonts w:hint="eastAsia"/>
+          <w:lang w:val="en-US" w:eastAsia="zh-CN"/>
+        </w:rPr>
+        <w:t>读取fDelayQueue中将要执行的、下一个任务相对于当前的延时时间；</w:t>
+      </w:r>
+    </w:p>
+    <w:p>
+      <w:pPr>
+        <w:numPr>
+          <w:ilvl w:val="0"/>
+          <w:numId w:val="11"/>
+        </w:numPr>
+        <w:ind w:left="0" w:leftChars="0" w:firstLine="420" w:firstLineChars="200"/>
+        <w:rPr>
+          <w:rFonts w:hint="eastAsia"/>
+          <w:lang w:val="en-US" w:eastAsia="zh-CN"/>
+        </w:rPr>
+      </w:pPr>
+      <w:r>
+        <w:rPr>
+          <w:rFonts w:hint="eastAsia"/>
+          <w:lang w:val="en-US" w:eastAsia="zh-CN"/>
+        </w:rPr>
+        <w:t>如果延时时间过大(大于11.5days)，那么延时时间更新到11.5days；这是为了避免修改系统时间导致的任务永远不被执行；</w:t>
+      </w:r>
+    </w:p>
+    <w:p>
+      <w:pPr>
+        <w:numPr>
+          <w:ilvl w:val="0"/>
+          <w:numId w:val="11"/>
+        </w:numPr>
+        <w:ind w:left="0" w:leftChars="0" w:firstLine="420" w:firstLineChars="200"/>
+        <w:rPr>
+          <w:rFonts w:hint="eastAsia"/>
+          <w:lang w:val="en-US" w:eastAsia="zh-CN"/>
+        </w:rPr>
+      </w:pPr>
+      <w:r>
+        <w:rPr>
+          <w:rFonts w:hint="eastAsia"/>
+          <w:lang w:val="en-US" w:eastAsia="zh-CN"/>
+        </w:rPr>
+        <w:t>如果延时时间大于用户指定的maxDelayTime(通过参数传递到SingleStep中)，那么更新为maxDelayTime指定的时间；</w:t>
+      </w:r>
+    </w:p>
+    <w:p>
+      <w:pPr>
+        <w:rPr>
+          <w:rFonts w:hint="eastAsia"/>
+          <w:lang w:val="en-US" w:eastAsia="zh-CN"/>
+        </w:rPr>
+      </w:pPr>
+      <w:r>
+        <w:rPr>
+          <w:rFonts w:hint="eastAsia"/>
+          <w:lang w:val="en-US" w:eastAsia="zh-CN"/>
+        </w:rPr>
+        <w:t>此时得到的结果就是select的时间，这样最少可以保证，不影响fDelayQuque中任务的按时执行。</w:t>
+      </w:r>
+    </w:p>
+    <w:p>
+      <w:pPr>
+        <w:rPr>
+          <w:rFonts w:hint="eastAsia"/>
+          <w:lang w:val="en-US" w:eastAsia="zh-CN"/>
+        </w:rPr>
+      </w:pPr>
+    </w:p>
+    <w:p>
+      <w:pPr>
+        <w:pStyle w:val="9"/>
+        <w:rPr>
+          <w:rFonts w:hint="eastAsia"/>
+          <w:lang w:val="en-US" w:eastAsia="zh-CN"/>
+        </w:rPr>
+      </w:pPr>
+      <w:r>
+        <w:rPr>
+          <w:rFonts w:hint="eastAsia"/>
+          <w:lang w:val="en-US" w:eastAsia="zh-CN"/>
+        </w:rPr>
+        <w:t>处理fHandlers中的socket任务</w:t>
+      </w:r>
+    </w:p>
+    <w:p>
+      <w:pPr>
+        <w:rPr>
+          <w:rFonts w:hint="eastAsia"/>
+          <w:lang w:val="en-US" w:eastAsia="zh-CN"/>
+        </w:rPr>
+      </w:pPr>
+      <w:r>
+        <w:rPr>
+          <w:rFonts w:hint="eastAsia"/>
+          <w:lang w:val="en-US" w:eastAsia="zh-CN"/>
+        </w:rPr>
+        <w:t>对于fHandlers的处理，核心其实就是根据select的结果，从fHandlers中选择一个socket任务处理。</w:t>
+      </w:r>
+    </w:p>
+    <w:p>
+      <w:pPr>
+        <w:rPr>
+          <w:rFonts w:hint="eastAsia"/>
+          <w:lang w:val="en-US" w:eastAsia="zh-CN"/>
+        </w:rPr>
+      </w:pPr>
+      <w:r>
+        <w:rPr>
+          <w:rFonts w:hint="eastAsia"/>
+          <w:lang w:val="en-US" w:eastAsia="zh-CN"/>
+        </w:rPr>
+        <w:t>但是这部分代码看起来很复杂，主要是因为引入了一个</w:t>
+      </w:r>
+      <w:r>
+        <w:rPr>
+          <w:rFonts w:hint="eastAsia"/>
+        </w:rPr>
+        <w:t>fLastHandledSocketNum</w:t>
+      </w:r>
+      <w:r>
+        <w:rPr>
+          <w:rFonts w:hint="eastAsia"/>
+          <w:lang w:val="en-US" w:eastAsia="zh-CN"/>
+        </w:rPr>
+        <w:t>变量的缘故。逻辑概述如下：</w:t>
+      </w:r>
+    </w:p>
+    <w:p>
+      <w:pPr>
+        <w:numPr>
+          <w:ilvl w:val="0"/>
+          <w:numId w:val="12"/>
+        </w:numPr>
+        <w:ind w:left="845" w:leftChars="0" w:hanging="425" w:firstLineChars="0"/>
+        <w:rPr>
+          <w:rFonts w:hint="eastAsia"/>
+          <w:lang w:val="en-US" w:eastAsia="zh-CN"/>
+        </w:rPr>
+      </w:pPr>
+      <w:r>
+        <w:rPr>
+          <w:rFonts w:hint="eastAsia"/>
+          <w:lang w:val="en-US" w:eastAsia="zh-CN"/>
+        </w:rPr>
+        <w:t>如果</w:t>
+      </w:r>
+      <w:r>
+        <w:rPr>
+          <w:rFonts w:hint="eastAsia"/>
+        </w:rPr>
+        <w:t>fLastHandledSocketNum</w:t>
+      </w:r>
+      <w:r>
+        <w:rPr>
+          <w:rFonts w:hint="eastAsia"/>
+          <w:lang w:val="en-US" w:eastAsia="zh-CN"/>
+        </w:rPr>
+        <w:t>有效，说明上次有一个socket任务正在执行，那么找到这个任务的位置；如果</w:t>
+      </w:r>
+      <w:r>
+        <w:rPr>
+          <w:rFonts w:hint="eastAsia"/>
+        </w:rPr>
+        <w:t>fLastHandledSocketNum</w:t>
+      </w:r>
+      <w:r>
+        <w:rPr>
+          <w:rFonts w:hint="eastAsia"/>
+          <w:lang w:val="en-US" w:eastAsia="zh-CN"/>
+        </w:rPr>
+        <w:t>无效，那么默认step2中从头开始寻找；</w:t>
+      </w:r>
+    </w:p>
+    <w:p>
+      <w:pPr>
+        <w:numPr>
+          <w:ilvl w:val="0"/>
+          <w:numId w:val="12"/>
+        </w:numPr>
+        <w:ind w:left="845" w:leftChars="0" w:hanging="425" w:firstLineChars="0"/>
+        <w:rPr>
+          <w:rFonts w:hint="eastAsia"/>
+          <w:lang w:val="en-US" w:eastAsia="zh-CN"/>
+        </w:rPr>
+      </w:pPr>
+      <w:r>
+        <w:rPr>
+          <w:rFonts w:hint="eastAsia"/>
+          <w:lang w:val="en-US" w:eastAsia="zh-CN"/>
+        </w:rPr>
+        <w:t>从step1中定位的位置，开始向后寻找一个有效的socket任务，并执行；</w:t>
+      </w:r>
+    </w:p>
+    <w:p>
+      <w:pPr>
+        <w:numPr>
+          <w:ilvl w:val="0"/>
+          <w:numId w:val="12"/>
+        </w:numPr>
+        <w:ind w:left="845" w:leftChars="0" w:hanging="425" w:firstLineChars="0"/>
+        <w:rPr>
+          <w:rFonts w:hint="eastAsia"/>
+          <w:lang w:val="en-US" w:eastAsia="zh-CN"/>
+        </w:rPr>
+      </w:pPr>
+      <w:r>
+        <w:rPr>
+          <w:rFonts w:hint="eastAsia"/>
+          <w:lang w:val="en-US" w:eastAsia="zh-CN"/>
+        </w:rPr>
+        <w:t>如果step2中没有找到有效任务，就从头开始向后寻找，直到找到step1中定位的位置作为结束，找到一个有效的socket任务执行；</w:t>
+      </w:r>
+    </w:p>
+    <w:p>
+      <w:pPr>
+        <w:rPr>
+          <w:rFonts w:hint="eastAsia"/>
+          <w:lang w:val="en-US" w:eastAsia="zh-CN"/>
+        </w:rPr>
+      </w:pPr>
+      <w:r>
+        <w:rPr>
+          <w:rFonts w:hint="eastAsia"/>
+          <w:lang w:val="en-US" w:eastAsia="zh-CN"/>
+        </w:rPr>
+        <w:t>找到socket任务并执行时，会将</w:t>
+      </w:r>
+      <w:r>
+        <w:rPr>
+          <w:rFonts w:hint="eastAsia"/>
+        </w:rPr>
+        <w:t>fLastHandledSocketNum</w:t>
+      </w:r>
+      <w:r>
+        <w:rPr>
+          <w:rFonts w:hint="eastAsia"/>
+          <w:lang w:val="en-US" w:eastAsia="zh-CN"/>
+        </w:rPr>
+        <w:t>更新为这个socket任务。</w:t>
+      </w:r>
+    </w:p>
+    <w:p>
+      <w:pPr>
+        <w:rPr>
+          <w:rFonts w:hint="eastAsia"/>
+          <w:lang w:val="en-US" w:eastAsia="zh-CN"/>
+        </w:rPr>
+      </w:pPr>
+    </w:p>
+    <w:p>
+      <w:pPr>
+        <w:pStyle w:val="9"/>
+        <w:rPr>
+          <w:rFonts w:hint="eastAsia"/>
+          <w:lang w:val="en-US" w:eastAsia="zh-CN"/>
+        </w:rPr>
+      </w:pPr>
+      <w:r>
+        <w:rPr>
+          <w:rFonts w:hint="eastAsia"/>
+          <w:lang w:val="en-US" w:eastAsia="zh-CN"/>
+        </w:rPr>
+        <w:t>处理fTrigger中的事件任务</w:t>
+      </w:r>
+    </w:p>
+    <w:p>
+      <w:pPr>
+        <w:rPr>
+          <w:rFonts w:hint="eastAsia"/>
+          <w:lang w:val="en-US" w:eastAsia="zh-CN"/>
+        </w:rPr>
+      </w:pPr>
+      <w:r>
+        <w:rPr>
+          <w:rFonts w:hint="eastAsia"/>
+          <w:lang w:val="en-US" w:eastAsia="zh-CN"/>
+        </w:rPr>
+        <w:t>live555可以处理的事件，最多是32个，由宏MAX_NUM_EVENT_TRIGGERS定义。</w:t>
+      </w:r>
+    </w:p>
+    <w:p>
+      <w:pPr>
+        <w:rPr>
+          <w:rFonts w:hint="eastAsia"/>
+          <w:lang w:val="en-US" w:eastAsia="zh-CN"/>
+        </w:rPr>
+      </w:pPr>
+      <w:r>
+        <w:rPr>
+          <w:rFonts w:hint="eastAsia"/>
+          <w:lang w:val="en-US" w:eastAsia="zh-CN"/>
+        </w:rPr>
+        <w:t>这里有几个变量，说明如下：</w:t>
+      </w:r>
+    </w:p>
+    <w:p>
+      <w:pPr>
+        <w:numPr>
+          <w:ilvl w:val="0"/>
+          <w:numId w:val="13"/>
+        </w:numPr>
+        <w:ind w:left="840" w:leftChars="0" w:hanging="420" w:firstLineChars="0"/>
+        <w:rPr>
+          <w:rFonts w:hint="eastAsia"/>
+          <w:lang w:val="en-US" w:eastAsia="zh-CN"/>
+        </w:rPr>
+      </w:pPr>
+      <w:r>
+        <w:rPr>
+          <w:rFonts w:hint="eastAsia"/>
+          <w:lang w:val="en-US" w:eastAsia="zh-CN"/>
+        </w:rPr>
+        <w:t>fTriggersAwaitingHandling，bitmap，用来标记MAX_NUM_EVENT_TRIGGERS个任务节点中，有哪些是有效的任务节点，要被执行。通过triggerEvent方法，新增一个事件任务时会更新该值；</w:t>
+      </w:r>
+    </w:p>
+    <w:p>
+      <w:pPr>
+        <w:numPr>
+          <w:ilvl w:val="0"/>
+          <w:numId w:val="13"/>
+        </w:numPr>
+        <w:ind w:left="840" w:leftChars="0" w:hanging="420" w:firstLineChars="0"/>
+        <w:rPr>
+          <w:rFonts w:hint="eastAsia"/>
+          <w:lang w:val="en-US" w:eastAsia="zh-CN"/>
+        </w:rPr>
+      </w:pPr>
+      <w:r>
+        <w:rPr>
+          <w:rFonts w:hint="eastAsia"/>
+          <w:lang w:val="en-US" w:eastAsia="zh-CN"/>
+        </w:rPr>
+        <w:t>fLastUsedTriggerMask，bitmap，用来记录上次被执行的任务节点是哪个，只有一个bit是1，与fLastUsedTriggerNum对应；</w:t>
+      </w:r>
+    </w:p>
+    <w:p>
+      <w:pPr>
+        <w:numPr>
+          <w:ilvl w:val="0"/>
+          <w:numId w:val="13"/>
+        </w:numPr>
+        <w:ind w:left="840" w:leftChars="0" w:hanging="420" w:firstLineChars="0"/>
+        <w:rPr>
+          <w:rFonts w:hint="eastAsia"/>
+          <w:lang w:val="en-US" w:eastAsia="zh-CN"/>
+        </w:rPr>
+      </w:pPr>
+      <w:r>
+        <w:rPr>
+          <w:rFonts w:hint="eastAsia"/>
+          <w:lang w:val="en-US" w:eastAsia="zh-CN"/>
+        </w:rPr>
+        <w:t>fLastUsedTriggerNum，整数值，与fLastUsedTriggerMask对应，表示上次被执行的任务节点的下标；</w:t>
+      </w:r>
+    </w:p>
+    <w:p>
+      <w:pPr>
+        <w:numPr>
+          <w:ilvl w:val="0"/>
+          <w:numId w:val="13"/>
+        </w:numPr>
+        <w:ind w:left="840" w:leftChars="0" w:hanging="420" w:firstLineChars="0"/>
+        <w:rPr>
+          <w:rFonts w:hint="eastAsia"/>
+          <w:lang w:val="en-US" w:eastAsia="zh-CN"/>
+        </w:rPr>
+      </w:pPr>
+      <w:r>
+        <w:rPr>
+          <w:rFonts w:hint="eastAsia"/>
+          <w:lang w:val="en-US" w:eastAsia="zh-CN"/>
+        </w:rPr>
+        <w:t>fTriggerdEventHandlers[]，任务节点数组，大小是MAX_NUM_EVENT_TRIGGERS，fLastUsedTriggerNum下标使用处；</w:t>
+      </w:r>
+    </w:p>
+    <w:p>
+      <w:pPr>
+        <w:numPr>
+          <w:ilvl w:val="0"/>
+          <w:numId w:val="13"/>
+        </w:numPr>
+        <w:ind w:left="840" w:leftChars="0" w:hanging="420" w:firstLineChars="0"/>
+        <w:rPr>
+          <w:rFonts w:hint="eastAsia"/>
+          <w:lang w:val="en-US" w:eastAsia="zh-CN"/>
+        </w:rPr>
+      </w:pPr>
+      <w:r>
+        <w:rPr>
+          <w:rFonts w:hint="eastAsia"/>
+          <w:lang w:val="en-US" w:eastAsia="zh-CN"/>
+        </w:rPr>
+        <w:t>fTriggerdEventClientDatas[]，任务参数数组，大小是MAX_NUM_EVENT_TRIGGERS, fLastUsedTriggerNum下标使用处；</w:t>
+      </w:r>
+    </w:p>
+    <w:p>
+      <w:pPr>
+        <w:rPr>
+          <w:rFonts w:hint="eastAsia"/>
+          <w:lang w:val="en-US" w:eastAsia="zh-CN"/>
+        </w:rPr>
+      </w:pPr>
+      <w:r>
+        <w:rPr>
+          <w:rFonts w:hint="eastAsia"/>
+          <w:lang w:val="en-US" w:eastAsia="zh-CN"/>
+        </w:rPr>
+        <w:t>这一部分代码其实说白了就是从上次执行到的任务下标开始，循环的在32个任务节点中，寻找到下一个有效的事件节点并执行。</w:t>
+      </w:r>
+    </w:p>
+    <w:p>
+      <w:pPr>
+        <w:rPr>
+          <w:rFonts w:hint="eastAsia"/>
+          <w:lang w:val="en-US" w:eastAsia="zh-CN"/>
+        </w:rPr>
+      </w:pPr>
+      <w:r>
+        <w:rPr>
+          <w:rFonts w:hint="eastAsia"/>
+          <w:lang w:val="en-US" w:eastAsia="zh-CN"/>
+        </w:rPr>
+        <w:t>但这里做了一个小优化，就是这段代码：</w:t>
+      </w:r>
+    </w:p>
+    <w:p>
+      <w:pPr>
+        <w:rPr>
+          <w:rFonts w:hint="eastAsia"/>
+        </w:rPr>
+      </w:pPr>
+      <w:r>
+        <w:rPr>
+          <w:rFonts w:hint="eastAsia"/>
+        </w:rPr>
+        <w:t>if (fTriggersAwaitingHandling == fLastUsedTriggerMask) {</w:t>
+      </w:r>
+    </w:p>
+    <w:p>
+      <w:pPr>
+        <w:rPr>
+          <w:rFonts w:hint="eastAsia"/>
+        </w:rPr>
+      </w:pPr>
+      <w:r>
+        <w:rPr>
+          <w:rFonts w:hint="eastAsia"/>
+        </w:rPr>
+        <w:t xml:space="preserve">      // Common-case optimization for a single event trigger:</w:t>
+      </w:r>
+    </w:p>
+    <w:p>
+      <w:pPr>
+        <w:rPr>
+          <w:rFonts w:hint="eastAsia"/>
+        </w:rPr>
+      </w:pPr>
+      <w:r>
+        <w:rPr>
+          <w:rFonts w:hint="eastAsia"/>
+        </w:rPr>
+        <w:t xml:space="preserve">      fTriggersAwaitingHandling &amp;=~ fLastUsedTriggerMask;</w:t>
+      </w:r>
+    </w:p>
+    <w:p>
+      <w:pPr>
+        <w:rPr>
+          <w:rFonts w:hint="eastAsia"/>
+          <w:lang w:val="en-US" w:eastAsia="zh-CN"/>
+        </w:rPr>
+      </w:pPr>
+      <w:r>
+        <w:rPr>
+          <w:rFonts w:hint="eastAsia"/>
+        </w:rPr>
+        <w:t xml:space="preserve">      if (fTriggeredEventHandlers[fLastUsedTriggerNum] != NULL) </w:t>
+      </w:r>
+      <w:r>
+        <w:rPr>
+          <w:rFonts w:hint="eastAsia"/>
+          <w:lang w:val="en-US" w:eastAsia="zh-CN"/>
+        </w:rPr>
+        <w:t xml:space="preserve"> </w:t>
+      </w:r>
+      <w:r>
+        <w:rPr>
+          <w:rFonts w:hint="eastAsia"/>
+        </w:rPr>
+        <w:t>{ (*fTriggeredEventHandlers[fLastUsedTriggerNum])(fTriggeredEventClientDatas[fLastUsedTriggerNum]);}</w:t>
+      </w:r>
+    </w:p>
+    <w:p>
+      <w:pPr>
+        <w:rPr>
+          <w:rFonts w:hint="eastAsia"/>
+          <w:lang w:val="en-US" w:eastAsia="zh-CN"/>
+        </w:rPr>
+      </w:pPr>
+      <w:r>
+        <w:rPr>
+          <w:rFonts w:hint="eastAsia"/>
+          <w:lang w:val="en-US" w:eastAsia="zh-CN"/>
+        </w:rPr>
+        <w:t>这部分代码，其实是借用了fLastUsedTriggerMask只有一个有效bit的前提。</w:t>
+      </w:r>
+    </w:p>
+    <w:p>
+      <w:pPr>
+        <w:rPr>
+          <w:rFonts w:hint="eastAsia"/>
+          <w:lang w:val="en-US" w:eastAsia="zh-CN"/>
+        </w:rPr>
+      </w:pPr>
+      <w:r>
+        <w:rPr>
+          <w:rFonts w:hint="eastAsia"/>
+          <w:lang w:val="en-US" w:eastAsia="zh-CN"/>
+        </w:rPr>
+        <w:t>如果</w:t>
+      </w:r>
+      <w:r>
+        <w:rPr>
+          <w:rFonts w:hint="eastAsia"/>
+        </w:rPr>
+        <w:t>fTriggersAwaitingHandling == fLastUsedTriggerMask</w:t>
+      </w:r>
+      <w:r>
+        <w:rPr>
+          <w:rFonts w:hint="eastAsia"/>
+          <w:lang w:eastAsia="zh-CN"/>
+        </w:rPr>
+        <w:t>，</w:t>
+      </w:r>
+      <w:r>
+        <w:rPr>
+          <w:rFonts w:hint="eastAsia"/>
+          <w:lang w:val="en-US" w:eastAsia="zh-CN"/>
+        </w:rPr>
+        <w:t>说明只有一个有效任务节点存在，那么直接执行该任务节点就可以，无需循环遍历，可以算是一个小的性能优化。</w:t>
+      </w:r>
+    </w:p>
+    <w:p>
+      <w:pPr>
+        <w:rPr>
+          <w:rFonts w:hint="eastAsia"/>
+          <w:lang w:val="en-US" w:eastAsia="zh-CN"/>
+        </w:rPr>
+      </w:pPr>
+    </w:p>
+    <w:p>
+      <w:pPr>
+        <w:pStyle w:val="9"/>
+        <w:rPr>
+          <w:rFonts w:hint="eastAsia"/>
+          <w:lang w:val="en-US" w:eastAsia="zh-CN"/>
+        </w:rPr>
+      </w:pPr>
+      <w:r>
+        <w:rPr>
+          <w:rFonts w:hint="eastAsia"/>
+          <w:lang w:val="en-US" w:eastAsia="zh-CN"/>
+        </w:rPr>
+        <w:t>处理fDelayQueue中的延时任务</w:t>
+      </w:r>
+    </w:p>
+    <w:p>
+      <w:pPr>
+        <w:rPr>
+          <w:rFonts w:hint="eastAsia"/>
+          <w:lang w:val="en-US" w:eastAsia="zh-CN"/>
+        </w:rPr>
+      </w:pPr>
+      <w:r>
+        <w:rPr>
+          <w:rFonts w:hint="eastAsia"/>
+          <w:lang w:val="en-US" w:eastAsia="zh-CN"/>
+        </w:rPr>
+        <w:t>fDelayQueue的处理相对简单，使用的是delayQueue中定义的handleAlarm来执行的。参见DelayQueue的介绍。</w:t>
+      </w:r>
+    </w:p>
+    <w:p>
+      <w:pPr>
+        <w:rPr>
+          <w:rFonts w:hint="eastAsia"/>
+          <w:lang w:val="en-US" w:eastAsia="zh-CN"/>
+        </w:rPr>
+      </w:pPr>
+    </w:p>
+    <w:p>
+      <w:pPr>
+        <w:pStyle w:val="2"/>
+        <w:rPr>
+          <w:rFonts w:hint="eastAsia"/>
+          <w:lang w:val="en-US" w:eastAsia="zh-CN"/>
+        </w:rPr>
+      </w:pPr>
+      <w:r>
+        <w:rPr>
+          <w:rFonts w:hint="eastAsia"/>
+          <w:lang w:val="en-US" w:eastAsia="zh-CN"/>
+        </w:rPr>
+        <w:t>4.组播协议实现</w:t>
+      </w:r>
+    </w:p>
+    <w:p>
+      <w:pPr>
+        <w:rPr>
+          <w:rFonts w:hint="eastAsia"/>
+          <w:lang w:val="en-US" w:eastAsia="zh-CN"/>
+        </w:rPr>
+      </w:pPr>
+      <w:r>
+        <w:rPr>
+          <w:rFonts w:hint="eastAsia"/>
+          <w:lang w:val="en-US" w:eastAsia="zh-CN"/>
+        </w:rPr>
+        <w:t>组播协议的实现，位于groupsock目录。</w:t>
+      </w:r>
+    </w:p>
+    <w:p>
+      <w:pPr>
+        <w:rPr>
+          <w:rFonts w:hint="eastAsia"/>
+          <w:lang w:val="en-US" w:eastAsia="zh-CN"/>
+        </w:rPr>
+      </w:pPr>
+      <w:r>
+        <w:rPr>
+          <w:rFonts w:hint="eastAsia"/>
+          <w:lang w:val="en-US" w:eastAsia="zh-CN"/>
+        </w:rPr>
+        <w:t>其实该目录中，还实现了一些基本socket操作也可以用到的基础函数。</w:t>
+      </w:r>
+    </w:p>
+    <w:p>
+      <w:pPr>
+        <w:rPr>
+          <w:rFonts w:hint="eastAsia"/>
+          <w:lang w:val="en-US" w:eastAsia="zh-CN"/>
+        </w:rPr>
+      </w:pPr>
+      <w:r>
+        <w:rPr>
+          <w:rFonts w:hint="eastAsia"/>
+          <w:lang w:val="en-US" w:eastAsia="zh-CN"/>
+        </w:rPr>
+        <w:t>目录结构如下：</w:t>
+      </w:r>
+    </w:p>
+    <w:p>
+      <w:pPr>
+        <w:rPr>
+          <w:rFonts w:hint="eastAsia"/>
+        </w:rPr>
+      </w:pPr>
+      <w:r>
+        <w:rPr>
+          <w:rFonts w:hint="eastAsia"/>
+        </w:rPr>
+        <w:t>groupsock</w:t>
+      </w:r>
+    </w:p>
+    <w:p>
+      <w:pPr>
+        <w:rPr>
+          <w:rFonts w:hint="eastAsia"/>
+        </w:rPr>
+      </w:pPr>
+      <w:r>
+        <w:rPr>
+          <w:rFonts w:hint="eastAsia"/>
+        </w:rPr>
+        <w:t>├── groupsock/GroupEId.cpp</w:t>
+      </w:r>
+    </w:p>
+    <w:p>
+      <w:pPr>
+        <w:rPr>
+          <w:rFonts w:hint="eastAsia"/>
+        </w:rPr>
+      </w:pPr>
+      <w:r>
+        <w:rPr>
+          <w:rFonts w:hint="eastAsia"/>
+        </w:rPr>
+        <w:t>├── groupsock/Groupsock.cpp</w:t>
+      </w:r>
+    </w:p>
+    <w:p>
+      <w:pPr>
+        <w:rPr>
+          <w:rFonts w:hint="eastAsia"/>
+        </w:rPr>
+      </w:pPr>
+      <w:r>
+        <w:rPr>
+          <w:rFonts w:hint="eastAsia"/>
+        </w:rPr>
+        <w:t>├── groupsock/GroupsockHelper.cpp</w:t>
+      </w:r>
+    </w:p>
+    <w:p>
+      <w:pPr>
+        <w:rPr>
+          <w:rFonts w:hint="eastAsia"/>
+        </w:rPr>
+      </w:pPr>
+      <w:r>
+        <w:rPr>
+          <w:rFonts w:hint="eastAsia"/>
+        </w:rPr>
+        <w:t>├── groupsock/include</w:t>
+      </w:r>
+    </w:p>
+    <w:p>
+      <w:pPr>
+        <w:rPr>
+          <w:rFonts w:hint="eastAsia"/>
+        </w:rPr>
+      </w:pPr>
+      <w:r>
+        <w:rPr>
+          <w:rFonts w:hint="eastAsia"/>
+        </w:rPr>
+        <w:t>│   ├── groupsock/include/GroupEId.hh</w:t>
+      </w:r>
+    </w:p>
+    <w:p>
+      <w:pPr>
+        <w:rPr>
+          <w:rFonts w:hint="eastAsia"/>
+        </w:rPr>
+      </w:pPr>
+      <w:r>
+        <w:rPr>
+          <w:rFonts w:hint="eastAsia"/>
+        </w:rPr>
+        <w:t>│   ├── groupsock/include/GroupsockHelper.hh</w:t>
+      </w:r>
+    </w:p>
+    <w:p>
+      <w:pPr>
+        <w:rPr>
+          <w:rFonts w:hint="eastAsia"/>
+        </w:rPr>
+      </w:pPr>
+      <w:r>
+        <w:rPr>
+          <w:rFonts w:hint="eastAsia"/>
+        </w:rPr>
+        <w:t>│   ├── groupsock/include/Groupsock.hh</w:t>
+      </w:r>
+    </w:p>
+    <w:p>
+      <w:pPr>
+        <w:rPr>
+          <w:rFonts w:hint="eastAsia"/>
+        </w:rPr>
+      </w:pPr>
+      <w:r>
+        <w:rPr>
+          <w:rFonts w:hint="eastAsia"/>
+        </w:rPr>
+        <w:t>│   ├── groupsock/include/groupsock_version.hh</w:t>
+      </w:r>
+    </w:p>
+    <w:p>
+      <w:pPr>
+        <w:rPr>
+          <w:rFonts w:hint="eastAsia"/>
+        </w:rPr>
+      </w:pPr>
+      <w:r>
+        <w:rPr>
+          <w:rFonts w:hint="eastAsia"/>
+        </w:rPr>
+        <w:t>│   ├── groupsock/include/IOHandlers.hh</w:t>
+      </w:r>
+    </w:p>
+    <w:p>
+      <w:pPr>
+        <w:rPr>
+          <w:rFonts w:hint="eastAsia"/>
+        </w:rPr>
+      </w:pPr>
+      <w:r>
+        <w:rPr>
+          <w:rFonts w:hint="eastAsia"/>
+        </w:rPr>
+        <w:t>│   ├── groupsock/include/NetAddress.hh</w:t>
+      </w:r>
+    </w:p>
+    <w:p>
+      <w:pPr>
+        <w:rPr>
+          <w:rFonts w:hint="eastAsia"/>
+        </w:rPr>
+      </w:pPr>
+      <w:r>
+        <w:rPr>
+          <w:rFonts w:hint="eastAsia"/>
+        </w:rPr>
+        <w:t>│   ├── groupsock/include/NetCommon.h</w:t>
+      </w:r>
+    </w:p>
+    <w:p>
+      <w:pPr>
+        <w:rPr>
+          <w:rFonts w:hint="eastAsia"/>
+        </w:rPr>
+      </w:pPr>
+      <w:r>
+        <w:rPr>
+          <w:rFonts w:hint="eastAsia"/>
+        </w:rPr>
+        <w:t>│   ├── groupsock/include/NetInterface.hh</w:t>
+      </w:r>
+    </w:p>
+    <w:p>
+      <w:pPr>
+        <w:rPr>
+          <w:rFonts w:hint="eastAsia"/>
+        </w:rPr>
+      </w:pPr>
+      <w:r>
+        <w:rPr>
+          <w:rFonts w:hint="eastAsia"/>
+        </w:rPr>
+        <w:t>│   └── groupsock/include/TunnelEncaps.hh</w:t>
+      </w:r>
+    </w:p>
+    <w:p>
+      <w:pPr>
+        <w:rPr>
+          <w:rFonts w:hint="eastAsia"/>
+        </w:rPr>
+      </w:pPr>
+      <w:r>
+        <w:rPr>
+          <w:rFonts w:hint="eastAsia"/>
+        </w:rPr>
+        <w:t>├── groupsock/inet.c</w:t>
+      </w:r>
+    </w:p>
+    <w:p>
+      <w:pPr>
+        <w:rPr>
+          <w:rFonts w:hint="eastAsia"/>
+        </w:rPr>
+      </w:pPr>
+      <w:r>
+        <w:rPr>
+          <w:rFonts w:hint="eastAsia"/>
+        </w:rPr>
+        <w:t>├── groupsock/IOHandlers.cpp</w:t>
+      </w:r>
+    </w:p>
+    <w:p>
+      <w:pPr>
+        <w:rPr>
+          <w:rFonts w:hint="eastAsia"/>
+        </w:rPr>
+      </w:pPr>
+      <w:r>
+        <w:rPr>
+          <w:rFonts w:hint="eastAsia"/>
+        </w:rPr>
+        <w:t>├── groupsock/Makefile.head</w:t>
+      </w:r>
+    </w:p>
+    <w:p>
+      <w:pPr>
+        <w:rPr>
+          <w:rFonts w:hint="eastAsia"/>
+        </w:rPr>
+      </w:pPr>
+      <w:r>
+        <w:rPr>
+          <w:rFonts w:hint="eastAsia"/>
+        </w:rPr>
+        <w:t>├── groupsock/Makefile.tail</w:t>
+      </w:r>
+    </w:p>
+    <w:p>
+      <w:pPr>
+        <w:rPr>
+          <w:rFonts w:hint="eastAsia"/>
+        </w:rPr>
+      </w:pPr>
+      <w:r>
+        <w:rPr>
+          <w:rFonts w:hint="eastAsia"/>
+        </w:rPr>
+        <w:t>├── groupsock/NetAddress.cpp</w:t>
+      </w:r>
+    </w:p>
+    <w:p>
+      <w:pPr>
+        <w:rPr>
+          <w:rFonts w:hint="eastAsia"/>
+          <w:lang w:val="en-US" w:eastAsia="zh-CN"/>
+        </w:rPr>
+      </w:pPr>
+      <w:r>
+        <w:rPr>
+          <w:rFonts w:hint="eastAsia"/>
+        </w:rPr>
+        <w:t>└── groupsock/NetInterface.cpp</w:t>
+      </w:r>
+    </w:p>
+    <w:p>
+      <w:pPr>
+        <w:rPr>
+          <w:rFonts w:hint="eastAsia"/>
+          <w:lang w:val="en-US" w:eastAsia="zh-CN"/>
+        </w:rPr>
+      </w:pPr>
+    </w:p>
+    <w:p>
+      <w:pPr>
+        <w:pStyle w:val="5"/>
+        <w:rPr>
+          <w:rFonts w:hint="eastAsia"/>
+          <w:lang w:val="en-US" w:eastAsia="zh-CN"/>
+        </w:rPr>
+      </w:pPr>
+      <w:r>
+        <w:rPr>
+          <w:rFonts w:hint="eastAsia"/>
+          <w:lang w:val="en-US" w:eastAsia="zh-CN"/>
+        </w:rPr>
+        <w:t>4.1.TunnelEncaps.hh</w:t>
+      </w:r>
+    </w:p>
+    <w:p>
+      <w:pPr>
+        <w:rPr>
+          <w:rFonts w:hint="eastAsia"/>
+          <w:lang w:val="en-US" w:eastAsia="zh-CN"/>
+        </w:rPr>
+      </w:pPr>
+      <w:r>
+        <w:rPr>
+          <w:rFonts w:hint="eastAsia"/>
+          <w:lang w:val="en-US" w:eastAsia="zh-CN"/>
+        </w:rPr>
+        <w:t>该头文件定义了一个挂载头部结构，分块传输协议中会用到的一种挂载结构，这里主要为rtsp等协议使用。</w:t>
+      </w:r>
+    </w:p>
+    <w:p>
+      <w:pPr>
+        <w:rPr>
+          <w:rFonts w:hint="eastAsia"/>
+          <w:lang w:val="en-US" w:eastAsia="zh-CN"/>
+        </w:rPr>
+      </w:pPr>
+      <w:r>
+        <w:rPr>
+          <w:rFonts w:hint="eastAsia"/>
+          <w:lang w:val="en-US" w:eastAsia="zh-CN"/>
+        </w:rPr>
+        <w:t>tunner：隧道；</w:t>
+      </w:r>
+    </w:p>
+    <w:p>
+      <w:pPr>
+        <w:rPr>
+          <w:rFonts w:hint="eastAsia"/>
+          <w:lang w:val="en-US" w:eastAsia="zh-CN"/>
+        </w:rPr>
+      </w:pPr>
+      <w:r>
+        <w:rPr>
+          <w:rFonts w:hint="eastAsia"/>
+          <w:lang w:val="en-US" w:eastAsia="zh-CN"/>
+        </w:rPr>
+        <w:t>encapsulation：封装，包装；</w:t>
+      </w:r>
+    </w:p>
+    <w:p>
+      <w:pPr>
+        <w:rPr>
+          <w:rFonts w:hint="eastAsia"/>
+          <w:lang w:val="en-US" w:eastAsia="zh-CN"/>
+        </w:rPr>
+      </w:pPr>
+      <w:r>
+        <w:rPr>
+          <w:rFonts w:hint="eastAsia"/>
+          <w:lang w:val="en-US" w:eastAsia="zh-CN"/>
+        </w:rPr>
+        <w:t>trailer：挂载信息；</w:t>
+      </w:r>
+    </w:p>
+    <w:p>
+      <w:pPr>
+        <w:widowControl w:val="0"/>
+        <w:wordWrap/>
+        <w:adjustRightInd/>
+        <w:snapToGrid/>
+        <w:spacing w:before="0" w:after="0" w:line="240" w:lineRule="auto"/>
+        <w:ind w:left="0" w:leftChars="0" w:right="0" w:firstLine="420" w:firstLineChars="200"/>
+        <w:jc w:val="center"/>
+        <w:textAlignment w:val="auto"/>
+        <w:outlineLvl w:val="9"/>
+        <w:rPr>
+          <w:rFonts w:hint="eastAsia"/>
+          <w:lang w:val="en-US" w:eastAsia="zh-CN"/>
+        </w:rPr>
+      </w:pPr>
+      <w:r>
+        <w:rPr>
+          <w:rFonts w:hint="eastAsia" w:ascii="Calibri" w:hAnsi="Calibri" w:eastAsia="宋体" w:cs="黑体"/>
+          <w:kern w:val="2"/>
+          <w:sz w:val="21"/>
+          <w:szCs w:val="21"/>
+          <w:lang w:val="en-US" w:eastAsia="zh-CN" w:bidi="ar-SA"/>
+        </w:rPr>
+        <w:pict>
+          <v:shape id="图片框 8" o:spid="_x0000_s1032" type="#_x0000_t75" style="height:172.5pt;width:197.3pt;rotation:0f;" o:ole="f" fillcolor="#FFFFFF" filled="f" o:preferrelative="t" stroked="f" coordorigin="0,0" coordsize="21600,21600">
+            <v:fill on="f" color2="#FFFFFF" focus="0%"/>
+            <v:imagedata gain="65536f" blacklevel="0f" gamma="0" o:title="1555588205(1)" r:id="rId18"/>
+            <o:lock v:ext="edit" position="f" selection="f" grouping="f" rotation="f" cropping="f" text="f" aspectratio="t"/>
+            <w10:wrap type="none"/>
+            <w10:anchorlock/>
+          </v:shape>
+        </w:pict>
+      </w:r>
+    </w:p>
+    <w:p>
+      <w:pPr>
+        <w:rPr>
+          <w:rFonts w:hint="eastAsia"/>
+          <w:lang w:val="en-US" w:eastAsia="zh-CN"/>
+        </w:rPr>
+      </w:pPr>
+      <w:r>
+        <w:rPr>
+          <w:rFonts w:hint="eastAsia"/>
+          <w:lang w:val="en-US" w:eastAsia="zh-CN"/>
+        </w:rPr>
+        <w:t>这个类只定义了一些类似于getValues的方法，用来根据数据组织规则，返回特定的值。使用时，是将指针强行指向一个内存区域，然后将内存区域中的值按照规则读出来的。下面主要描述一下它的数据组织规则：</w:t>
+      </w:r>
+    </w:p>
+    <w:p>
+      <w:pPr>
+        <w:rPr>
+          <w:rFonts w:hint="eastAsia"/>
+          <w:lang w:val="en-US" w:eastAsia="zh-CN"/>
+        </w:rPr>
+      </w:pPr>
+      <w:r>
+        <w:rPr>
+          <w:rFonts w:hint="eastAsia"/>
+          <w:lang w:val="en-US" w:eastAsia="zh-CN"/>
+        </w:rPr>
+        <w:t>默认包含12个字节：</w:t>
+      </w:r>
+    </w:p>
+    <w:p>
+      <w:pPr>
+        <w:numPr>
+          <w:ilvl w:val="0"/>
+          <w:numId w:val="14"/>
+        </w:numPr>
+        <w:ind w:left="840" w:leftChars="0" w:hanging="420" w:firstLineChars="0"/>
+        <w:rPr>
+          <w:rFonts w:hint="eastAsia"/>
+          <w:lang w:val="en-US" w:eastAsia="zh-CN"/>
+        </w:rPr>
+      </w:pPr>
+      <w:r>
+        <w:rPr>
+          <w:rFonts w:hint="eastAsia"/>
+          <w:lang w:val="en-US" w:eastAsia="zh-CN"/>
+        </w:rPr>
+        <w:t>0和1字节，表示source cookie；</w:t>
+      </w:r>
+    </w:p>
+    <w:p>
+      <w:pPr>
+        <w:numPr>
+          <w:ilvl w:val="0"/>
+          <w:numId w:val="14"/>
+        </w:numPr>
+        <w:ind w:left="840" w:leftChars="0" w:hanging="420" w:firstLineChars="0"/>
+        <w:rPr>
+          <w:rFonts w:hint="eastAsia"/>
+          <w:lang w:val="en-US" w:eastAsia="zh-CN"/>
+        </w:rPr>
+      </w:pPr>
+      <w:r>
+        <w:rPr>
+          <w:rFonts w:hint="eastAsia"/>
+          <w:lang w:val="en-US" w:eastAsia="zh-CN"/>
+        </w:rPr>
+        <w:t>2和3字节，表示dest cookie；</w:t>
+      </w:r>
+    </w:p>
+    <w:p>
+      <w:pPr>
+        <w:numPr>
+          <w:ilvl w:val="0"/>
+          <w:numId w:val="14"/>
+        </w:numPr>
+        <w:ind w:left="840" w:leftChars="0" w:hanging="420" w:firstLineChars="0"/>
+        <w:rPr>
+          <w:rFonts w:hint="eastAsia"/>
+          <w:lang w:val="en-US" w:eastAsia="zh-CN"/>
+        </w:rPr>
+      </w:pPr>
+      <w:r>
+        <w:rPr>
+          <w:rFonts w:hint="eastAsia"/>
+          <w:lang w:val="en-US" w:eastAsia="zh-CN"/>
+        </w:rPr>
+        <w:t>4--7字节，表示address；</w:t>
+      </w:r>
+    </w:p>
+    <w:p>
+      <w:pPr>
+        <w:numPr>
+          <w:ilvl w:val="0"/>
+          <w:numId w:val="14"/>
+        </w:numPr>
+        <w:ind w:left="840" w:leftChars="0" w:hanging="420" w:firstLineChars="0"/>
+        <w:rPr>
+          <w:rFonts w:hint="eastAsia"/>
+          <w:lang w:val="en-US" w:eastAsia="zh-CN"/>
+        </w:rPr>
+      </w:pPr>
+      <w:r>
+        <w:rPr>
+          <w:rFonts w:hint="eastAsia"/>
+          <w:lang w:val="en-US" w:eastAsia="zh-CN"/>
+        </w:rPr>
+        <w:t>8和9字节，表示port；</w:t>
+      </w:r>
+    </w:p>
+    <w:p>
+      <w:pPr>
+        <w:numPr>
+          <w:ilvl w:val="0"/>
+          <w:numId w:val="14"/>
+        </w:numPr>
+        <w:ind w:left="840" w:leftChars="0" w:hanging="420" w:firstLineChars="0"/>
+        <w:rPr>
+          <w:rFonts w:hint="eastAsia"/>
+          <w:lang w:val="en-US" w:eastAsia="zh-CN"/>
+        </w:rPr>
+      </w:pPr>
+      <w:r>
+        <w:rPr>
+          <w:rFonts w:hint="eastAsia"/>
+          <w:lang w:val="en-US" w:eastAsia="zh-CN"/>
+        </w:rPr>
+        <w:t>10字节表示ttl；</w:t>
+      </w:r>
+    </w:p>
+    <w:p>
+      <w:pPr>
+        <w:numPr>
+          <w:ilvl w:val="0"/>
+          <w:numId w:val="14"/>
+        </w:numPr>
+        <w:ind w:left="840" w:leftChars="0" w:hanging="420" w:firstLineChars="0"/>
+        <w:rPr>
+          <w:rFonts w:hint="eastAsia"/>
+          <w:lang w:val="en-US" w:eastAsia="zh-CN"/>
+        </w:rPr>
+      </w:pPr>
+      <w:r>
+        <w:rPr>
+          <w:rFonts w:hint="eastAsia"/>
+          <w:lang w:val="en-US" w:eastAsia="zh-CN"/>
+        </w:rPr>
+        <w:t>11字节表示command值；</w:t>
+      </w:r>
+    </w:p>
+    <w:p>
+      <w:pPr>
+        <w:rPr>
+          <w:rFonts w:hint="eastAsia"/>
+          <w:lang w:val="en-US" w:eastAsia="zh-CN"/>
+        </w:rPr>
+      </w:pPr>
+      <w:r>
+        <w:rPr>
+          <w:rFonts w:hint="eastAsia"/>
+          <w:lang w:val="en-US" w:eastAsia="zh-CN"/>
+        </w:rPr>
+        <w:t>除去这12个字节外，还可以包含4个字节的辅助内容，也就是说，这个trailer的长度是12或16.</w:t>
+      </w:r>
+    </w:p>
+    <w:p>
+      <w:pPr>
+        <w:rPr>
+          <w:rFonts w:hint="eastAsia"/>
+          <w:lang w:val="en-US" w:eastAsia="zh-CN"/>
+        </w:rPr>
+      </w:pPr>
+      <w:r>
+        <w:rPr>
+          <w:rFonts w:hint="eastAsia"/>
+          <w:lang w:val="en-US" w:eastAsia="zh-CN"/>
+        </w:rPr>
+        <w:t>对于command的值，做如下说明：</w:t>
+      </w:r>
+    </w:p>
+    <w:tbl>
+      <w:tblPr>
+        <w:tblW w:w="8522" w:type="dxa"/>
+        <w:tblBorders>
+          <w:top w:val="single" w:color="auto" w:sz="4" w:space="0"/>
+          <w:left w:val="single" w:color="auto" w:sz="4" w:space="0"/>
+          <w:bottom w:val="single" w:color="auto" w:sz="4" w:space="0"/>
+          <w:right w:val="single" w:color="auto" w:sz="4" w:space="0"/>
+          <w:insideH w:val="single" w:color="auto" w:sz="4" w:space="0"/>
+          <w:insideV w:val="single" w:color="auto" w:sz="4" w:space="0"/>
+        </w:tblBorders>
+        <w:tblLayout w:type="fixed"/>
+        <w:tblCellMar>
+          <w:left w:w="108" w:type="dxa"/>
+          <w:right w:w="108" w:type="dxa"/>
+        </w:tblCellMar>
+      </w:tblPr>
+      <w:tblGrid>
+        <w:gridCol w:w="1634"/>
+        <w:gridCol w:w="6888"/>
+      </w:tblGrid>
+      <w:tr>
+        <w:tc>
+          <w:tcPr>
+            <w:tcW w:w="1634" w:type="dxa"/>
+            <w:vAlign w:val="top"/>
+          </w:tcPr>
+          <w:p>
+            <w:pPr>
+              <w:ind w:left="0" w:leftChars="0" w:firstLine="0" w:firstLineChars="0"/>
+              <w:rPr>
+                <w:rFonts w:hint="eastAsia"/>
+                <w:lang w:val="en-US" w:eastAsia="zh-CN"/>
+              </w:rPr>
+            </w:pPr>
+            <w:r>
+              <w:rPr>
+                <w:rFonts w:hint="eastAsia"/>
+                <w:lang w:val="en-US" w:eastAsia="zh-CN"/>
+              </w:rPr>
+              <w:t>command值</w:t>
+            </w:r>
+          </w:p>
+        </w:tc>
+        <w:tc>
+          <w:tcPr>
+            <w:tcW w:w="6888" w:type="dxa"/>
+            <w:vAlign w:val="top"/>
+          </w:tcPr>
+          <w:p>
+            <w:pPr>
+              <w:ind w:left="0" w:leftChars="0" w:firstLine="0" w:firstLineChars="0"/>
+              <w:rPr>
+                <w:rFonts w:hint="eastAsia"/>
+                <w:lang w:val="en-US" w:eastAsia="zh-CN"/>
+              </w:rPr>
+            </w:pPr>
+            <w:r>
+              <w:rPr>
+                <w:rFonts w:hint="eastAsia"/>
+                <w:lang w:val="en-US" w:eastAsia="zh-CN"/>
+              </w:rPr>
+              <w:t>含义</w:t>
+            </w:r>
+          </w:p>
+        </w:tc>
+      </w:tr>
+      <w:tr>
+        <w:tc>
+          <w:tcPr>
+            <w:tcW w:w="1634" w:type="dxa"/>
+            <w:vAlign w:val="top"/>
+          </w:tcPr>
+          <w:p>
+            <w:pPr>
+              <w:ind w:left="0" w:leftChars="0" w:firstLine="0" w:firstLineChars="0"/>
+              <w:rPr>
+                <w:rFonts w:hint="eastAsia"/>
+                <w:lang w:val="en-US" w:eastAsia="zh-CN"/>
+              </w:rPr>
+            </w:pPr>
+            <w:r>
+              <w:rPr>
+                <w:rFonts w:hint="eastAsia"/>
+                <w:lang w:val="en-US" w:eastAsia="zh-CN"/>
+              </w:rPr>
+              <w:t>0x1</w:t>
+            </w:r>
+          </w:p>
+        </w:tc>
+        <w:tc>
+          <w:tcPr>
+            <w:tcW w:w="6888" w:type="dxa"/>
+            <w:vAlign w:val="top"/>
+          </w:tcPr>
+          <w:p>
+            <w:pPr>
+              <w:ind w:left="0" w:leftChars="0" w:firstLine="0" w:firstLineChars="0"/>
+              <w:rPr>
+                <w:rFonts w:hint="eastAsia"/>
+                <w:lang w:val="en-US" w:eastAsia="zh-CN"/>
+              </w:rPr>
+            </w:pPr>
+            <w:r>
+              <w:rPr>
+                <w:rFonts w:hint="eastAsia"/>
+                <w:lang w:val="en-US" w:eastAsia="zh-CN"/>
+              </w:rPr>
+              <w:t>TunnelDataCmd</w:t>
+            </w:r>
+          </w:p>
+        </w:tc>
+      </w:tr>
+      <w:tr>
+        <w:tc>
+          <w:tcPr>
+            <w:tcW w:w="1634" w:type="dxa"/>
+            <w:vAlign w:val="top"/>
+          </w:tcPr>
+          <w:p>
+            <w:pPr>
+              <w:ind w:left="0" w:leftChars="0" w:firstLine="0" w:firstLineChars="0"/>
+              <w:rPr>
+                <w:rFonts w:hint="eastAsia"/>
+                <w:lang w:val="en-US" w:eastAsia="zh-CN"/>
+              </w:rPr>
+            </w:pPr>
+            <w:r>
+              <w:rPr>
+                <w:rFonts w:hint="eastAsia"/>
+                <w:lang w:val="en-US" w:eastAsia="zh-CN"/>
+              </w:rPr>
+              <w:t>0x2</w:t>
+            </w:r>
+          </w:p>
+        </w:tc>
+        <w:tc>
+          <w:tcPr>
+            <w:tcW w:w="6888" w:type="dxa"/>
+            <w:vAlign w:val="top"/>
+          </w:tcPr>
+          <w:p>
+            <w:pPr>
+              <w:ind w:left="0" w:leftChars="0" w:firstLine="0" w:firstLineChars="0"/>
+              <w:rPr>
+                <w:rFonts w:hint="eastAsia"/>
+                <w:lang w:val="en-US" w:eastAsia="zh-CN"/>
+              </w:rPr>
+            </w:pPr>
+            <w:r>
+              <w:rPr>
+                <w:rFonts w:hint="eastAsia"/>
+                <w:lang w:val="en-US" w:eastAsia="zh-CN"/>
+              </w:rPr>
+              <w:t>TunnelJoinGroupCmd</w:t>
+            </w:r>
+          </w:p>
+        </w:tc>
+      </w:tr>
+      <w:tr>
+        <w:tc>
+          <w:tcPr>
+            <w:tcW w:w="1634" w:type="dxa"/>
+            <w:vAlign w:val="top"/>
+          </w:tcPr>
+          <w:p>
+            <w:pPr>
+              <w:ind w:left="0" w:leftChars="0" w:firstLine="0" w:firstLineChars="0"/>
+              <w:rPr>
+                <w:rFonts w:hint="eastAsia"/>
+                <w:lang w:val="en-US" w:eastAsia="zh-CN"/>
+              </w:rPr>
+            </w:pPr>
+            <w:r>
+              <w:rPr>
+                <w:rFonts w:hint="eastAsia"/>
+                <w:lang w:val="en-US" w:eastAsia="zh-CN"/>
+              </w:rPr>
+              <w:t>0x3</w:t>
+            </w:r>
+          </w:p>
+        </w:tc>
+        <w:tc>
+          <w:tcPr>
+            <w:tcW w:w="6888" w:type="dxa"/>
+            <w:vAlign w:val="top"/>
+          </w:tcPr>
+          <w:p>
+            <w:pPr>
+              <w:ind w:left="0" w:leftChars="0" w:firstLine="0" w:firstLineChars="0"/>
+              <w:rPr>
+                <w:rFonts w:hint="eastAsia"/>
+                <w:lang w:val="en-US" w:eastAsia="zh-CN"/>
+              </w:rPr>
+            </w:pPr>
+            <w:r>
+              <w:rPr>
+                <w:rFonts w:hint="eastAsia"/>
+                <w:lang w:val="en-US" w:eastAsia="zh-CN"/>
+              </w:rPr>
+              <w:t>TunnelLeaveGroupCmd</w:t>
+            </w:r>
+          </w:p>
+        </w:tc>
+      </w:tr>
+      <w:tr>
+        <w:tc>
+          <w:tcPr>
+            <w:tcW w:w="1634" w:type="dxa"/>
+            <w:vAlign w:val="top"/>
+          </w:tcPr>
+          <w:p>
+            <w:pPr>
+              <w:ind w:left="0" w:leftChars="0" w:firstLine="0" w:firstLineChars="0"/>
+              <w:rPr>
+                <w:rFonts w:hint="eastAsia"/>
+                <w:lang w:val="en-US" w:eastAsia="zh-CN"/>
+              </w:rPr>
+            </w:pPr>
+            <w:r>
+              <w:rPr>
+                <w:rFonts w:hint="eastAsia"/>
+                <w:lang w:val="en-US" w:eastAsia="zh-CN"/>
+              </w:rPr>
+              <w:t>0x4</w:t>
+            </w:r>
+          </w:p>
+        </w:tc>
+        <w:tc>
+          <w:tcPr>
+            <w:tcW w:w="6888" w:type="dxa"/>
+            <w:vAlign w:val="top"/>
+          </w:tcPr>
+          <w:p>
+            <w:pPr>
+              <w:ind w:left="0" w:leftChars="0" w:firstLine="0" w:firstLineChars="0"/>
+              <w:rPr>
+                <w:rFonts w:hint="eastAsia"/>
+                <w:lang w:val="en-US" w:eastAsia="zh-CN"/>
+              </w:rPr>
+            </w:pPr>
+            <w:r>
+              <w:rPr>
+                <w:rFonts w:hint="eastAsia"/>
+                <w:lang w:val="en-US" w:eastAsia="zh-CN"/>
+              </w:rPr>
+              <w:t>TunnelTearDownCmd</w:t>
+            </w:r>
+          </w:p>
+        </w:tc>
+      </w:tr>
+      <w:tr>
+        <w:tc>
+          <w:tcPr>
+            <w:tcW w:w="1634" w:type="dxa"/>
+            <w:vAlign w:val="top"/>
+          </w:tcPr>
+          <w:p>
+            <w:pPr>
+              <w:ind w:left="0" w:leftChars="0" w:firstLine="0" w:firstLineChars="0"/>
+              <w:rPr>
+                <w:rFonts w:hint="eastAsia"/>
+                <w:lang w:val="en-US" w:eastAsia="zh-CN"/>
+              </w:rPr>
+            </w:pPr>
+            <w:r>
+              <w:rPr>
+                <w:rFonts w:hint="eastAsia"/>
+                <w:lang w:val="en-US" w:eastAsia="zh-CN"/>
+              </w:rPr>
+              <w:t>0x5</w:t>
+            </w:r>
+          </w:p>
+        </w:tc>
+        <w:tc>
+          <w:tcPr>
+            <w:tcW w:w="6888" w:type="dxa"/>
+            <w:vAlign w:val="top"/>
+          </w:tcPr>
+          <w:p>
+            <w:pPr>
+              <w:ind w:left="0" w:leftChars="0" w:firstLine="0" w:firstLineChars="0"/>
+              <w:rPr>
+                <w:rFonts w:hint="eastAsia"/>
+                <w:lang w:val="en-US" w:eastAsia="zh-CN"/>
+              </w:rPr>
+            </w:pPr>
+            <w:r>
+              <w:rPr>
+                <w:rFonts w:hint="eastAsia"/>
+                <w:lang w:val="en-US" w:eastAsia="zh-CN"/>
+              </w:rPr>
+              <w:t>TunnelProbeCmd</w:t>
+            </w:r>
+          </w:p>
+        </w:tc>
+      </w:tr>
+      <w:tr>
+        <w:tc>
+          <w:tcPr>
+            <w:tcW w:w="1634" w:type="dxa"/>
+            <w:vAlign w:val="top"/>
+          </w:tcPr>
+          <w:p>
+            <w:pPr>
+              <w:ind w:left="0" w:leftChars="0" w:firstLine="0" w:firstLineChars="0"/>
+              <w:rPr>
+                <w:rFonts w:hint="eastAsia"/>
+                <w:lang w:val="en-US" w:eastAsia="zh-CN"/>
+              </w:rPr>
+            </w:pPr>
+            <w:r>
+              <w:rPr>
+                <w:rFonts w:hint="eastAsia"/>
+                <w:lang w:val="en-US" w:eastAsia="zh-CN"/>
+              </w:rPr>
+              <w:t>0x6</w:t>
+            </w:r>
+          </w:p>
+        </w:tc>
+        <w:tc>
+          <w:tcPr>
+            <w:tcW w:w="6888" w:type="dxa"/>
+            <w:vAlign w:val="top"/>
+          </w:tcPr>
+          <w:p>
+            <w:pPr>
+              <w:ind w:left="0" w:leftChars="0" w:firstLine="0" w:firstLineChars="0"/>
+              <w:rPr>
+                <w:rFonts w:hint="eastAsia"/>
+                <w:lang w:val="en-US" w:eastAsia="zh-CN"/>
+              </w:rPr>
+            </w:pPr>
+            <w:r>
+              <w:rPr>
+                <w:rFonts w:hint="eastAsia"/>
+                <w:lang w:val="en-US" w:eastAsia="zh-CN"/>
+              </w:rPr>
+              <w:t>TunnelProbeAckCmd</w:t>
+            </w:r>
+          </w:p>
+        </w:tc>
+      </w:tr>
+      <w:tr>
+        <w:tc>
+          <w:tcPr>
+            <w:tcW w:w="1634" w:type="dxa"/>
+            <w:vAlign w:val="top"/>
+          </w:tcPr>
+          <w:p>
+            <w:pPr>
+              <w:ind w:left="0" w:leftChars="0" w:firstLine="0" w:firstLineChars="0"/>
+              <w:rPr>
+                <w:rFonts w:hint="eastAsia"/>
+                <w:lang w:val="en-US" w:eastAsia="zh-CN"/>
+              </w:rPr>
+            </w:pPr>
+            <w:r>
+              <w:rPr>
+                <w:rFonts w:hint="eastAsia"/>
+                <w:lang w:val="en-US" w:eastAsia="zh-CN"/>
+              </w:rPr>
+              <w:t>0x7</w:t>
+            </w:r>
+          </w:p>
+        </w:tc>
+        <w:tc>
+          <w:tcPr>
+            <w:tcW w:w="6888" w:type="dxa"/>
+            <w:vAlign w:val="top"/>
+          </w:tcPr>
+          <w:p>
+            <w:pPr>
+              <w:ind w:left="0" w:leftChars="0" w:firstLine="0" w:firstLineChars="0"/>
+              <w:rPr>
+                <w:rFonts w:hint="eastAsia"/>
+                <w:lang w:val="en-US" w:eastAsia="zh-CN"/>
+              </w:rPr>
+            </w:pPr>
+            <w:r>
+              <w:rPr>
+                <w:rFonts w:hint="eastAsia"/>
+                <w:lang w:val="en-US" w:eastAsia="zh-CN"/>
+              </w:rPr>
+              <w:t>TunnelProbeNackCmd</w:t>
+            </w:r>
+          </w:p>
+        </w:tc>
+      </w:tr>
+      <w:tr>
+        <w:tc>
+          <w:tcPr>
+            <w:tcW w:w="1634" w:type="dxa"/>
+            <w:vAlign w:val="top"/>
+          </w:tcPr>
+          <w:p>
+            <w:pPr>
+              <w:ind w:left="0" w:leftChars="0" w:firstLine="0" w:firstLineChars="0"/>
+              <w:rPr>
+                <w:rFonts w:hint="eastAsia"/>
+                <w:lang w:val="en-US" w:eastAsia="zh-CN"/>
+              </w:rPr>
+            </w:pPr>
+            <w:r>
+              <w:rPr>
+                <w:rFonts w:hint="eastAsia"/>
+                <w:lang w:val="en-US" w:eastAsia="zh-CN"/>
+              </w:rPr>
+              <w:t>0x8</w:t>
+            </w:r>
+          </w:p>
+        </w:tc>
+        <w:tc>
+          <w:tcPr>
+            <w:tcW w:w="6888" w:type="dxa"/>
+            <w:vAlign w:val="top"/>
+          </w:tcPr>
+          <w:p>
+            <w:pPr>
+              <w:ind w:left="0" w:leftChars="0" w:firstLine="0" w:firstLineChars="0"/>
+              <w:rPr>
+                <w:rFonts w:hint="eastAsia"/>
+                <w:lang w:val="en-US" w:eastAsia="zh-CN"/>
+              </w:rPr>
+            </w:pPr>
+            <w:r>
+              <w:rPr>
+                <w:rFonts w:hint="eastAsia"/>
+                <w:lang w:val="en-US" w:eastAsia="zh-CN"/>
+              </w:rPr>
+              <w:t>TunnelJoinRTPGroupCmd</w:t>
+            </w:r>
+          </w:p>
+        </w:tc>
+      </w:tr>
+      <w:tr>
+        <w:tc>
+          <w:tcPr>
+            <w:tcW w:w="1634" w:type="dxa"/>
+            <w:vAlign w:val="top"/>
+          </w:tcPr>
+          <w:p>
+            <w:pPr>
+              <w:ind w:left="0" w:leftChars="0" w:firstLine="0" w:firstLineChars="0"/>
+              <w:rPr>
+                <w:rFonts w:hint="eastAsia"/>
+                <w:lang w:val="en-US" w:eastAsia="zh-CN"/>
+              </w:rPr>
+            </w:pPr>
+            <w:r>
+              <w:rPr>
+                <w:rFonts w:hint="eastAsia"/>
+                <w:lang w:val="en-US" w:eastAsia="zh-CN"/>
+              </w:rPr>
+              <w:t>0x9</w:t>
+            </w:r>
+          </w:p>
+        </w:tc>
+        <w:tc>
+          <w:tcPr>
+            <w:tcW w:w="6888" w:type="dxa"/>
+            <w:vAlign w:val="top"/>
+          </w:tcPr>
+          <w:p>
+            <w:pPr>
+              <w:ind w:left="0" w:leftChars="0" w:firstLine="0" w:firstLineChars="0"/>
+              <w:rPr>
+                <w:rFonts w:hint="eastAsia"/>
+                <w:lang w:val="en-US" w:eastAsia="zh-CN"/>
+              </w:rPr>
+            </w:pPr>
+            <w:r>
+              <w:rPr>
+                <w:rFonts w:hint="eastAsia"/>
+                <w:lang w:val="en-US" w:eastAsia="zh-CN"/>
+              </w:rPr>
+              <w:t>TunnelLeaveRTPGroupCmd</w:t>
+            </w:r>
+          </w:p>
+        </w:tc>
+      </w:tr>
+      <w:tr>
+        <w:tc>
+          <w:tcPr>
+            <w:tcW w:w="1634" w:type="dxa"/>
+            <w:vAlign w:val="top"/>
+          </w:tcPr>
+          <w:p>
+            <w:pPr>
+              <w:ind w:left="0" w:leftChars="0" w:firstLine="0" w:firstLineChars="0"/>
+              <w:rPr>
+                <w:rFonts w:hint="eastAsia"/>
+                <w:lang w:val="en-US" w:eastAsia="zh-CN"/>
+              </w:rPr>
+            </w:pPr>
+            <w:r>
+              <w:rPr>
+                <w:rFonts w:hint="eastAsia"/>
+                <w:lang w:val="en-US" w:eastAsia="zh-CN"/>
+              </w:rPr>
+              <w:t>0x80</w:t>
+            </w:r>
+          </w:p>
+        </w:tc>
+        <w:tc>
+          <w:tcPr>
+            <w:tcW w:w="6888" w:type="dxa"/>
+            <w:vAlign w:val="top"/>
+          </w:tcPr>
+          <w:p>
+            <w:pPr>
+              <w:ind w:left="0" w:leftChars="0" w:firstLine="0" w:firstLineChars="0"/>
+              <w:rPr>
+                <w:rFonts w:hint="eastAsia"/>
+                <w:lang w:val="en-US" w:eastAsia="zh-CN"/>
+              </w:rPr>
+            </w:pPr>
+            <w:r>
+              <w:rPr>
+                <w:rFonts w:hint="eastAsia"/>
+                <w:lang w:val="en-US" w:eastAsia="zh-CN"/>
+              </w:rPr>
+              <w:t>TunnelExtensionFlag，辅助标记，例如0x01是TunnelDataCmd，那么与该flag或操作之后得到的0x81，代表的就是TunnelDataAuxCmd；</w:t>
+            </w:r>
+          </w:p>
+        </w:tc>
+      </w:tr>
+      <w:tr>
+        <w:tc>
+          <w:tcPr>
+            <w:tcW w:w="1634" w:type="dxa"/>
+            <w:vAlign w:val="top"/>
+          </w:tcPr>
+          <w:p>
+            <w:pPr>
+              <w:ind w:left="0" w:leftChars="0" w:firstLine="0" w:firstLineChars="0"/>
+              <w:rPr>
+                <w:rFonts w:hint="eastAsia"/>
+                <w:lang w:val="en-US" w:eastAsia="zh-CN"/>
+              </w:rPr>
+            </w:pPr>
+            <w:r>
+              <w:rPr>
+                <w:rFonts w:hint="eastAsia"/>
+                <w:lang w:val="en-US" w:eastAsia="zh-CN"/>
+              </w:rPr>
+              <w:t>0x81</w:t>
+            </w:r>
+          </w:p>
+        </w:tc>
+        <w:tc>
+          <w:tcPr>
+            <w:tcW w:w="6888" w:type="dxa"/>
+            <w:vAlign w:val="top"/>
+          </w:tcPr>
+          <w:p>
+            <w:pPr>
+              <w:ind w:left="0" w:leftChars="0" w:firstLine="0" w:firstLineChars="0"/>
+              <w:rPr>
+                <w:rFonts w:hint="eastAsia"/>
+                <w:lang w:val="en-US" w:eastAsia="zh-CN"/>
+              </w:rPr>
+            </w:pPr>
+            <w:r>
+              <w:rPr>
+                <w:rFonts w:hint="eastAsia"/>
+                <w:lang w:val="en-US" w:eastAsia="zh-CN"/>
+              </w:rPr>
+              <w:t>TunnelDataAuxCmd</w:t>
+            </w:r>
+          </w:p>
+        </w:tc>
+      </w:tr>
+      <w:tr>
+        <w:tc>
+          <w:tcPr>
+            <w:tcW w:w="1634" w:type="dxa"/>
+            <w:vAlign w:val="top"/>
+          </w:tcPr>
+          <w:p>
+            <w:pPr>
+              <w:ind w:left="0" w:leftChars="0" w:firstLine="0" w:firstLineChars="0"/>
+              <w:rPr>
+                <w:rFonts w:hint="eastAsia"/>
+                <w:lang w:val="en-US" w:eastAsia="zh-CN"/>
+              </w:rPr>
+            </w:pPr>
+            <w:r>
+              <w:rPr>
+                <w:rFonts w:hint="eastAsia"/>
+                <w:lang w:val="en-US" w:eastAsia="zh-CN"/>
+              </w:rPr>
+              <w:t>0x82</w:t>
+            </w:r>
+          </w:p>
+        </w:tc>
+        <w:tc>
+          <w:tcPr>
+            <w:tcW w:w="6888" w:type="dxa"/>
+            <w:vAlign w:val="top"/>
+          </w:tcPr>
+          <w:p>
+            <w:pPr>
+              <w:ind w:left="0" w:leftChars="0" w:firstLine="0" w:firstLineChars="0"/>
+              <w:rPr>
+                <w:rFonts w:hint="eastAsia"/>
+                <w:lang w:val="en-US" w:eastAsia="zh-CN"/>
+              </w:rPr>
+            </w:pPr>
+            <w:r>
+              <w:rPr>
+                <w:rFonts w:hint="eastAsia"/>
+                <w:lang w:val="en-US" w:eastAsia="zh-CN"/>
+              </w:rPr>
+              <w:t>TunnelJoinGroupAuxCmd</w:t>
+            </w:r>
+          </w:p>
+        </w:tc>
+      </w:tr>
+      <w:tr>
+        <w:tc>
+          <w:tcPr>
+            <w:tcW w:w="1634" w:type="dxa"/>
+            <w:vAlign w:val="top"/>
+          </w:tcPr>
+          <w:p>
+            <w:pPr>
+              <w:ind w:left="0" w:leftChars="0" w:firstLine="0" w:firstLineChars="0"/>
+              <w:rPr>
+                <w:rFonts w:hint="eastAsia"/>
+                <w:lang w:val="en-US" w:eastAsia="zh-CN"/>
+              </w:rPr>
+            </w:pPr>
+            <w:r>
+              <w:rPr>
+                <w:rFonts w:hint="eastAsia"/>
+                <w:lang w:val="en-US" w:eastAsia="zh-CN"/>
+              </w:rPr>
+              <w:t>0x83</w:t>
+            </w:r>
+          </w:p>
+        </w:tc>
+        <w:tc>
+          <w:tcPr>
+            <w:tcW w:w="6888" w:type="dxa"/>
+            <w:vAlign w:val="top"/>
+          </w:tcPr>
+          <w:p>
+            <w:pPr>
+              <w:ind w:left="0" w:leftChars="0" w:firstLine="0" w:firstLineChars="0"/>
+              <w:rPr>
+                <w:rFonts w:hint="eastAsia"/>
+                <w:lang w:val="en-US" w:eastAsia="zh-CN"/>
+              </w:rPr>
+            </w:pPr>
+            <w:r>
+              <w:rPr>
+                <w:rFonts w:hint="eastAsia"/>
+                <w:lang w:val="en-US" w:eastAsia="zh-CN"/>
+              </w:rPr>
+              <w:t>TunnelLeaveGroupAuxCmd</w:t>
+            </w:r>
+          </w:p>
+        </w:tc>
+      </w:tr>
+      <w:tr>
+        <w:tc>
+          <w:tcPr>
+            <w:tcW w:w="1634" w:type="dxa"/>
+            <w:vAlign w:val="top"/>
+          </w:tcPr>
+          <w:p>
+            <w:pPr>
+              <w:ind w:left="0" w:leftChars="0" w:firstLine="0" w:firstLineChars="0"/>
+              <w:rPr>
+                <w:rFonts w:hint="eastAsia"/>
+                <w:lang w:val="en-US" w:eastAsia="zh-CN"/>
+              </w:rPr>
+            </w:pPr>
+            <w:r>
+              <w:rPr>
+                <w:rFonts w:hint="eastAsia"/>
+                <w:lang w:val="en-US" w:eastAsia="zh-CN"/>
+              </w:rPr>
+              <w:t>0x88</w:t>
+            </w:r>
+          </w:p>
+        </w:tc>
+        <w:tc>
+          <w:tcPr>
+            <w:tcW w:w="6888" w:type="dxa"/>
+            <w:vAlign w:val="top"/>
+          </w:tcPr>
+          <w:p>
+            <w:pPr>
+              <w:ind w:left="0" w:leftChars="0" w:firstLine="0" w:firstLineChars="0"/>
+              <w:rPr>
+                <w:rFonts w:hint="eastAsia"/>
+                <w:lang w:val="en-US" w:eastAsia="zh-CN"/>
+              </w:rPr>
+            </w:pPr>
+            <w:r>
+              <w:rPr>
+                <w:rFonts w:hint="eastAsia"/>
+                <w:lang w:val="en-US" w:eastAsia="zh-CN"/>
+              </w:rPr>
+              <w:t>TunnelJoinRTPGroupAuxCmd</w:t>
+            </w:r>
+          </w:p>
+        </w:tc>
+      </w:tr>
+      <w:tr>
+        <w:tc>
+          <w:tcPr>
+            <w:tcW w:w="1634" w:type="dxa"/>
+            <w:vAlign w:val="top"/>
+          </w:tcPr>
+          <w:p>
+            <w:pPr>
+              <w:ind w:left="0" w:leftChars="0" w:firstLine="0" w:firstLineChars="0"/>
+              <w:rPr>
+                <w:rFonts w:hint="eastAsia"/>
+                <w:lang w:val="en-US" w:eastAsia="zh-CN"/>
+              </w:rPr>
+            </w:pPr>
+            <w:r>
+              <w:rPr>
+                <w:rFonts w:hint="eastAsia"/>
+                <w:lang w:val="en-US" w:eastAsia="zh-CN"/>
+              </w:rPr>
+              <w:t>0x89</w:t>
+            </w:r>
+          </w:p>
+        </w:tc>
+        <w:tc>
+          <w:tcPr>
+            <w:tcW w:w="6888" w:type="dxa"/>
+            <w:vAlign w:val="top"/>
+          </w:tcPr>
+          <w:p>
+            <w:pPr>
+              <w:ind w:left="0" w:leftChars="0" w:firstLine="0" w:firstLineChars="0"/>
+              <w:rPr>
+                <w:rFonts w:hint="eastAsia"/>
+                <w:lang w:val="en-US" w:eastAsia="zh-CN"/>
+              </w:rPr>
+            </w:pPr>
+            <w:r>
+              <w:rPr>
+                <w:rFonts w:hint="eastAsia"/>
+                <w:lang w:val="en-US" w:eastAsia="zh-CN"/>
+              </w:rPr>
+              <w:t>TunnelLeaveRTPGroupAuxCmd</w:t>
+            </w:r>
+          </w:p>
+        </w:tc>
+      </w:tr>
+    </w:tbl>
+    <w:p>
+      <w:pPr>
+        <w:rPr>
+          <w:rFonts w:hint="eastAsia"/>
+          <w:lang w:val="en-US" w:eastAsia="zh-CN"/>
+        </w:rPr>
+      </w:pPr>
+    </w:p>
+    <w:p>
+      <w:pPr>
+        <w:pStyle w:val="5"/>
+        <w:rPr>
+          <w:rFonts w:hint="eastAsia"/>
+          <w:lang w:val="en-US" w:eastAsia="zh-CN"/>
+        </w:rPr>
+      </w:pPr>
+      <w:r>
+        <w:rPr>
+          <w:rFonts w:hint="eastAsia"/>
+          <w:lang w:val="en-US" w:eastAsia="zh-CN"/>
+        </w:rPr>
+        <w:t>4.2.NetInterface</w:t>
+      </w:r>
+    </w:p>
+    <w:p>
+      <w:pPr>
+        <w:rPr>
+          <w:rFonts w:hint="eastAsia"/>
+          <w:lang w:val="en-US" w:eastAsia="zh-CN"/>
+        </w:rPr>
+      </w:pPr>
+      <w:r>
+        <w:rPr>
+          <w:rFonts w:hint="eastAsia"/>
+          <w:lang w:val="en-US" w:eastAsia="zh-CN"/>
+        </w:rPr>
+        <w:t>类图如下：</w:t>
+      </w:r>
+    </w:p>
+    <w:p>
+      <w:pPr>
+        <w:widowControl w:val="0"/>
+        <w:wordWrap/>
+        <w:adjustRightInd/>
+        <w:snapToGrid/>
+        <w:spacing w:before="0" w:after="0" w:line="240" w:lineRule="auto"/>
+        <w:ind w:left="0" w:leftChars="0" w:right="0" w:firstLine="420" w:firstLineChars="200"/>
+        <w:jc w:val="both"/>
+        <w:textAlignment w:val="auto"/>
+        <w:outlineLvl w:val="9"/>
+        <w:rPr>
+          <w:rFonts w:hint="eastAsia"/>
+          <w:lang w:val="en-US" w:eastAsia="zh-CN"/>
+        </w:rPr>
+      </w:pPr>
+      <w:r>
+        <w:rPr>
+          <w:rFonts w:hint="eastAsia" w:ascii="Calibri" w:hAnsi="Calibri" w:eastAsia="宋体" w:cs="黑体"/>
+          <w:kern w:val="2"/>
+          <w:sz w:val="21"/>
+          <w:szCs w:val="21"/>
+          <w:lang w:val="en-US" w:eastAsia="zh-CN" w:bidi="ar-SA"/>
+        </w:rPr>
+        <w:pict>
+          <v:shape id="图片框 9" o:spid="_x0000_s1033" type="#_x0000_t75" style="height:161.65pt;width:414.65pt;rotation:0f;" o:ole="f" fillcolor="#FFFFFF" filled="f" o:preferrelative="t" stroked="f" coordorigin="0,0" coordsize="21600,21600">
+            <v:fill on="f" color2="#FFFFFF" focus="0%"/>
+            <v:imagedata gain="65536f" blacklevel="0f" gamma="0" o:title="1555590593(1)" r:id="rId19"/>
+            <o:lock v:ext="edit" position="f" selection="f" grouping="f" rotation="f" cropping="f" text="f" aspectratio="t"/>
+            <w10:wrap type="none"/>
+            <w10:anchorlock/>
+          </v:shape>
+        </w:pict>
+      </w:r>
+    </w:p>
+    <w:p>
+      <w:pPr>
+        <w:rPr>
+          <w:rFonts w:hint="eastAsia"/>
+          <w:lang w:val="en-US" w:eastAsia="zh-CN"/>
+        </w:rPr>
+      </w:pPr>
+    </w:p>
+    <w:p>
+      <w:pPr>
+        <w:pStyle w:val="2"/>
+        <w:rPr>
+          <w:rFonts w:hint="eastAsia"/>
+          <w:lang w:val="en-US" w:eastAsia="zh-CN"/>
+        </w:rPr>
+      </w:pPr>
+      <w:r>
+        <w:rPr>
+          <w:rFonts w:hint="eastAsia"/>
+          <w:lang w:val="en-US" w:eastAsia="zh-CN"/>
+        </w:rPr>
+        <w:t>5.RTSP Client</w:t>
+      </w:r>
+    </w:p>
+    <w:p>
+      <w:pPr>
+        <w:rPr>
+          <w:rFonts w:hint="eastAsia"/>
+          <w:lang w:val="en-US" w:eastAsia="zh-CN"/>
+        </w:rPr>
+      </w:pPr>
+    </w:p>
+    <w:p>
+      <w:pPr>
+        <w:pStyle w:val="2"/>
+        <w:rPr>
+          <w:rFonts w:hint="eastAsia"/>
+          <w:lang w:val="en-US" w:eastAsia="zh-CN"/>
+        </w:rPr>
+      </w:pPr>
+      <w:r>
+        <w:rPr>
+          <w:rFonts w:hint="eastAsia"/>
+          <w:lang w:val="en-US" w:eastAsia="zh-CN"/>
+        </w:rPr>
+        <w:t>6.RTSP Server</w:t>
+      </w:r>
+    </w:p>
+    <w:p>
+      <w:pPr>
+        <w:rPr>
+          <w:rFonts w:hint="eastAsia"/>
+          <w:lang w:val="en-US" w:eastAsia="zh-CN"/>
+        </w:rPr>
+      </w:pPr>
+    </w:p>
+    <w:p>
+      <w:pPr>
+        <w:pStyle w:val="2"/>
+        <w:rPr>
+          <w:rFonts w:hint="eastAsia"/>
+          <w:lang w:val="en-US" w:eastAsia="zh-CN"/>
+        </w:rPr>
+      </w:pPr>
+      <w:r>
+        <w:rPr>
+          <w:rFonts w:hint="eastAsia"/>
+          <w:lang w:val="en-US" w:eastAsia="zh-CN"/>
+        </w:rPr>
+        <w:t>feature1.读内存数据作为RTSP server的数据来源</w:t>
+      </w:r>
+    </w:p>
+    <w:p>
+      <w:pPr>
+        <w:pStyle w:val="5"/>
+        <w:rPr>
+          <w:rFonts w:hint="eastAsia"/>
+          <w:lang w:val="en-US" w:eastAsia="zh-CN"/>
+        </w:rPr>
+      </w:pPr>
+      <w:r>
+        <w:rPr>
+          <w:rFonts w:hint="eastAsia"/>
+          <w:lang w:val="en-US" w:eastAsia="zh-CN"/>
+        </w:rPr>
+        <w:t>1.1.原始库文件编译</w:t>
+      </w:r>
+    </w:p>
+    <w:p>
+      <w:pPr>
+        <w:rPr>
+          <w:rFonts w:hint="eastAsia"/>
+        </w:rPr>
+      </w:pPr>
+      <w:r>
+        <w:rPr>
+          <w:rFonts w:hint="eastAsia"/>
+        </w:rPr>
+        <w:t>./genMakefiles linux</w:t>
+      </w:r>
+    </w:p>
+    <w:p>
+      <w:pPr>
+        <w:rPr>
+          <w:rFonts w:hint="eastAsia"/>
+          <w:lang w:val="en-US" w:eastAsia="zh-CN"/>
+        </w:rPr>
+      </w:pPr>
+      <w:r>
+        <w:rPr>
+          <w:rFonts w:hint="eastAsia"/>
+          <w:lang w:val="en-US" w:eastAsia="zh-CN"/>
+        </w:rPr>
+        <w:t>make</w:t>
+      </w:r>
+    </w:p>
+    <w:p>
+      <w:pPr>
+        <w:rPr>
+          <w:rFonts w:hint="eastAsia"/>
+          <w:lang w:val="en-US" w:eastAsia="zh-CN"/>
+        </w:rPr>
+      </w:pPr>
+      <w:r>
+        <w:rPr>
+          <w:rFonts w:hint="eastAsia"/>
+          <w:lang w:val="en-US" w:eastAsia="zh-CN"/>
+        </w:rPr>
+        <w:t>这样默认编译出来的是4个静态库：</w:t>
+      </w:r>
+      <w:r>
+        <w:rPr>
+          <w:rFonts w:hint="eastAsia"/>
+        </w:rPr>
+        <w:t>libBasicUsageEnvironment.a  libgroupsock.a  libliveMedia.a  libUsageEnvironment.a</w:t>
+      </w:r>
+    </w:p>
+    <w:p>
+      <w:pPr>
+        <w:rPr>
+          <w:rFonts w:hint="eastAsia"/>
+          <w:lang w:val="en-US" w:eastAsia="zh-CN"/>
+        </w:rPr>
+      </w:pPr>
+    </w:p>
+    <w:p>
+      <w:pPr>
+        <w:rPr>
+          <w:rFonts w:hint="eastAsia"/>
+          <w:lang w:val="en-US" w:eastAsia="zh-CN"/>
+        </w:rPr>
+      </w:pPr>
+      <w:r>
+        <w:rPr>
+          <w:rFonts w:hint="eastAsia"/>
+          <w:lang w:val="en-US" w:eastAsia="zh-CN"/>
+        </w:rPr>
+        <w:t>可以如下方式编译得到动态库：</w:t>
+      </w:r>
+    </w:p>
+    <w:p>
+      <w:pPr>
+        <w:rPr>
+          <w:rFonts w:hint="eastAsia"/>
+        </w:rPr>
+      </w:pPr>
+      <w:r>
+        <w:rPr>
+          <w:rFonts w:hint="eastAsia"/>
+        </w:rPr>
+        <w:t>./genMakefiles linux-with-shared-libraries</w:t>
+      </w:r>
+    </w:p>
+    <w:p>
+      <w:pPr>
+        <w:rPr>
+          <w:rFonts w:hint="eastAsia"/>
+          <w:lang w:val="en-US" w:eastAsia="zh-CN"/>
+        </w:rPr>
+      </w:pPr>
+      <w:r>
+        <w:rPr>
+          <w:rFonts w:hint="eastAsia"/>
+          <w:lang w:val="en-US" w:eastAsia="zh-CN"/>
+        </w:rPr>
+        <w:t>make</w:t>
+      </w:r>
+    </w:p>
+    <w:p>
+      <w:pPr>
+        <w:rPr>
+          <w:rFonts w:hint="eastAsia"/>
+          <w:lang w:val="en-US" w:eastAsia="zh-CN"/>
+        </w:rPr>
+      </w:pPr>
+      <w:r>
+        <w:rPr>
+          <w:rFonts w:hint="eastAsia"/>
+          <w:lang w:val="en-US" w:eastAsia="zh-CN"/>
+        </w:rPr>
+        <w:t>产出物是:</w:t>
+      </w:r>
+      <w:r>
+        <w:rPr>
+          <w:rFonts w:hint="eastAsia"/>
+        </w:rPr>
+        <w:t>ibBasicUsageEnvironment.so.1.0.1  libgroupsock.so.8.2.0  libliveMedia.so.62.1.0  libUsageEnvironment.so.3.1.0</w:t>
+      </w:r>
+    </w:p>
+    <w:p>
+      <w:pPr>
+        <w:rPr>
+          <w:rFonts w:hint="eastAsia"/>
+          <w:lang w:val="en-US" w:eastAsia="zh-CN"/>
+        </w:rPr>
+      </w:pPr>
+    </w:p>
+    <w:p>
+      <w:pPr>
+        <w:pStyle w:val="5"/>
+        <w:rPr>
+          <w:rFonts w:hint="eastAsia"/>
+          <w:lang w:val="en-US" w:eastAsia="zh-CN"/>
+        </w:rPr>
+      </w:pPr>
+      <w:r>
+        <w:rPr>
+          <w:rFonts w:hint="eastAsia"/>
+          <w:lang w:val="en-US" w:eastAsia="zh-CN"/>
+        </w:rPr>
+        <w:t>1.2.以读H264本地文件的形式组建RTSP server</w:t>
+      </w:r>
+    </w:p>
+    <w:p>
+      <w:pPr>
+        <w:rPr>
+          <w:rFonts w:hint="eastAsia"/>
+        </w:rPr>
+      </w:pPr>
+      <w:r>
+        <w:rPr>
+          <w:rFonts w:hint="eastAsia"/>
+        </w:rPr>
+        <w:t xml:space="preserve">    char const* h264FileStreamName = "h264ESVideoTest";</w:t>
+      </w:r>
+    </w:p>
+    <w:p>
+      <w:pPr>
+        <w:rPr>
+          <w:rFonts w:hint="eastAsia"/>
+        </w:rPr>
+      </w:pPr>
+      <w:r>
+        <w:rPr>
+          <w:rFonts w:hint="eastAsia"/>
+        </w:rPr>
+        <w:t xml:space="preserve">    char const* h264FileName = "localFiles/testFile.h264";</w:t>
+      </w:r>
+    </w:p>
+    <w:p>
+      <w:pPr>
+        <w:rPr>
+          <w:rFonts w:hint="eastAsia"/>
+        </w:rPr>
+      </w:pPr>
+      <w:r>
+        <w:rPr>
+          <w:rFonts w:hint="eastAsia"/>
+        </w:rPr>
+        <w:t xml:space="preserve">    ServerMediaSession* h264FileSms = ServerMediaSession::createNew(*env, h264FileStreamName, h264FileName, descriptionString);</w:t>
+      </w:r>
+    </w:p>
+    <w:p>
+      <w:pPr>
+        <w:rPr>
+          <w:rFonts w:hint="eastAsia"/>
+        </w:rPr>
+      </w:pPr>
+      <w:r>
+        <w:rPr>
+          <w:rFonts w:hint="eastAsia"/>
+        </w:rPr>
+        <w:t xml:space="preserve">    h264FileSms-&gt;addSubsession(H264VideoFileServerMediaSubsession::createNew(*env, h264FileName, False));</w:t>
+      </w:r>
+    </w:p>
+    <w:p>
+      <w:pPr>
+        <w:rPr>
+          <w:rFonts w:hint="eastAsia"/>
+        </w:rPr>
+      </w:pPr>
+      <w:r>
+        <w:rPr>
+          <w:rFonts w:hint="eastAsia"/>
+        </w:rPr>
+        <w:t xml:space="preserve">    rtspServer-&gt;addServerMediaSession(h264FileSms);</w:t>
+      </w:r>
+    </w:p>
+    <w:p>
+      <w:pPr>
+        <w:rPr>
+          <w:rFonts w:hint="eastAsia"/>
+          <w:lang w:val="en-US" w:eastAsia="zh-CN"/>
+        </w:rPr>
+      </w:pPr>
+      <w:r>
+        <w:rPr>
+          <w:rFonts w:hint="eastAsia"/>
+          <w:lang w:val="en-US" w:eastAsia="zh-CN"/>
+        </w:rPr>
+        <w:t>主要的实现，都在H264VideoFileServerMediaSubSession中；</w:t>
+      </w:r>
+    </w:p>
+    <w:p>
+      <w:pPr>
+        <w:rPr>
+          <w:rFonts w:hint="eastAsia"/>
+          <w:lang w:val="en-US" w:eastAsia="zh-CN"/>
+        </w:rPr>
+      </w:pPr>
+      <w:r>
+        <w:rPr>
+          <w:rFonts w:hint="eastAsia"/>
+          <w:lang w:val="en-US" w:eastAsia="zh-CN"/>
+        </w:rPr>
+        <w:t>这部分我也只是大概看懂了一点脉络，记录一下：</w:t>
+      </w:r>
+    </w:p>
+    <w:p>
+      <w:pPr>
+        <w:pStyle w:val="7"/>
+        <w:rPr>
+          <w:rFonts w:hint="eastAsia"/>
+          <w:lang w:val="en-US" w:eastAsia="zh-CN"/>
+        </w:rPr>
+      </w:pPr>
+      <w:r>
+        <w:rPr>
+          <w:rFonts w:hint="eastAsia"/>
+          <w:lang w:val="en-US" w:eastAsia="zh-CN"/>
+        </w:rPr>
+        <w:t>1.2.1.</w:t>
+      </w:r>
+      <w:r>
+        <w:rPr>
+          <w:rFonts w:hint="eastAsia"/>
+        </w:rPr>
+        <w:t>H264VideoFileServerMediaSubsession</w:t>
+      </w:r>
+      <w:r>
+        <w:rPr>
+          <w:rFonts w:hint="eastAsia"/>
+          <w:lang w:val="en-US" w:eastAsia="zh-CN"/>
+        </w:rPr>
+        <w:t>的关键成员</w:t>
+      </w:r>
+    </w:p>
+    <w:p>
+      <w:pPr>
+        <w:rPr>
+          <w:rFonts w:hint="eastAsia"/>
+          <w:lang w:val="en-US" w:eastAsia="zh-CN"/>
+        </w:rPr>
+      </w:pPr>
+      <w:r>
+        <w:rPr>
+          <w:rFonts w:hint="eastAsia"/>
+          <w:lang w:val="en-US" w:eastAsia="zh-CN"/>
+        </w:rPr>
+        <w:t>几个关键成员罗列如下：fDummyRTPSink;createNewStreamSource(); createNewRTPSink()；</w:t>
+      </w:r>
+    </w:p>
+    <w:p>
+      <w:pPr>
+        <w:rPr>
+          <w:rFonts w:hint="eastAsia"/>
+          <w:lang w:val="en-US" w:eastAsia="zh-CN"/>
+        </w:rPr>
+      </w:pPr>
+      <w:r>
+        <w:rPr>
+          <w:rFonts w:hint="eastAsia"/>
+          <w:lang w:val="en-US" w:eastAsia="zh-CN"/>
+        </w:rPr>
+        <w:t>fDummyRTPSink是一个RTPSink类型的对象指针，在有caller调用</w:t>
+      </w:r>
+      <w:r>
+        <w:rPr>
+          <w:rFonts w:hint="eastAsia"/>
+        </w:rPr>
+        <w:t>getAuxSDPLine</w:t>
+      </w:r>
+      <w:r>
+        <w:rPr>
+          <w:rFonts w:hint="eastAsia"/>
+          <w:lang w:val="en-US" w:eastAsia="zh-CN"/>
+        </w:rPr>
+        <w:t>方法(这是继承自父类并重写的方法)时，对其进行赋值。在该函数中，赋值完成后，会调用startPlaying方法开始播放数据，并将afterPlayingDummy作为回调函数，等待play完成后调用；</w:t>
+      </w:r>
+    </w:p>
+    <w:p>
+      <w:pPr>
+        <w:rPr>
+          <w:rFonts w:hint="eastAsia"/>
+          <w:lang w:val="en-US" w:eastAsia="zh-CN"/>
+        </w:rPr>
+      </w:pPr>
+      <w:r>
+        <w:rPr>
+          <w:rFonts w:hint="eastAsia"/>
+          <w:lang w:val="en-US" w:eastAsia="zh-CN"/>
+        </w:rPr>
+        <w:t>createNewRTPSink会new一个H264VideoRTPSink对象直接返回。由于后续的流传输，实际使用的是RTP协议进行的，因此我猜测这里这个对象肯定承担了很重要的责任。</w:t>
+      </w:r>
+    </w:p>
+    <w:p>
+      <w:pPr>
+        <w:rPr>
+          <w:rFonts w:hint="eastAsia"/>
+          <w:lang w:val="en-US" w:eastAsia="zh-CN"/>
+        </w:rPr>
+      </w:pPr>
+      <w:r>
+        <w:rPr>
+          <w:rFonts w:hint="eastAsia"/>
+          <w:lang w:val="en-US" w:eastAsia="zh-CN"/>
+        </w:rPr>
+        <w:t>createNewStreamSource会new一个</w:t>
+      </w:r>
+      <w:r>
+        <w:rPr>
+          <w:rFonts w:hint="eastAsia"/>
+        </w:rPr>
+        <w:t>H264VideoStreamFramer</w:t>
+      </w:r>
+      <w:r>
+        <w:rPr>
+          <w:rFonts w:hint="eastAsia"/>
+          <w:lang w:val="en-US" w:eastAsia="zh-CN"/>
+        </w:rPr>
+        <w:t>对象返回。这个也很重要，如果说RTPSink负责的是传输相关的内容，那么这里负责的就是流数据相关的内容，包括数据来源，</w:t>
+      </w:r>
       <w:bookmarkStart w:id="5" w:name="_GoBack"/>
       <w:bookmarkEnd w:id="5"/>
     </w:p>
@@ -4059,55 +6678,133 @@
           <w:rFonts w:hint="eastAsia"/>
           <w:lang w:val="en-US" w:eastAsia="zh-CN"/>
         </w:rPr>
-        <w:t>3.2.3.调度过程</w:t>
-      </w:r>
-    </w:p>
-    <w:p>
-      <w:pPr>
-        <w:rPr>
-          <w:rFonts w:hint="eastAsia"/>
-          <w:lang w:val="en-US" w:eastAsia="zh-CN"/>
-        </w:rPr>
-      </w:pPr>
-      <w:r>
-        <w:rPr>
-          <w:rFonts w:hint="eastAsia"/>
-          <w:lang w:val="en-US" w:eastAsia="zh-CN"/>
-        </w:rPr>
-        <w:t>SingleStep的实现，在类BasicTaskScheduler中。</w:t>
-      </w:r>
-    </w:p>
-    <w:p>
-      <w:pPr>
-        <w:rPr>
-          <w:rFonts w:hint="eastAsia"/>
-          <w:lang w:val="en-US" w:eastAsia="zh-CN"/>
-        </w:rPr>
-      </w:pPr>
-    </w:p>
-    <w:p>
-      <w:pPr>
-        <w:rPr>
-          <w:rFonts w:hint="eastAsia"/>
-          <w:lang w:val="en-US" w:eastAsia="zh-CN"/>
-        </w:rPr>
-      </w:pPr>
-    </w:p>
-    <w:p>
-      <w:pPr>
-        <w:pStyle w:val="2"/>
-        <w:rPr>
-          <w:rFonts w:hint="eastAsia"/>
-          <w:lang w:val="en-US" w:eastAsia="zh-CN"/>
-        </w:rPr>
-      </w:pPr>
-      <w:r>
-        <w:rPr>
-          <w:rFonts w:hint="eastAsia"/>
-          <w:lang w:val="en-US" w:eastAsia="zh-CN"/>
-        </w:rPr>
-        <w:t>4.组播协议实现</w:t>
-      </w:r>
+        <w:t>1.2.2.</w:t>
+      </w:r>
+      <w:r>
+        <w:rPr>
+          <w:rFonts w:hint="eastAsia"/>
+        </w:rPr>
+        <w:t>H264VideoFileServerMediaSubsession</w:t>
+      </w:r>
+      <w:r>
+        <w:rPr>
+          <w:rFonts w:hint="eastAsia"/>
+          <w:lang w:val="en-US" w:eastAsia="zh-CN"/>
+        </w:rPr>
+        <w:t>的类继承关系</w:t>
+      </w:r>
+    </w:p>
+    <w:p>
+      <w:pPr>
+        <w:rPr>
+          <w:rFonts w:hint="eastAsia"/>
+          <w:lang w:val="en-US" w:eastAsia="zh-CN"/>
+        </w:rPr>
+      </w:pPr>
+    </w:p>
+    <w:p>
+      <w:pPr>
+        <w:pStyle w:val="7"/>
+        <w:rPr>
+          <w:rFonts w:hint="eastAsia"/>
+          <w:lang w:val="en-US" w:eastAsia="zh-CN"/>
+        </w:rPr>
+      </w:pPr>
+      <w:r>
+        <w:rPr>
+          <w:rFonts w:hint="eastAsia"/>
+          <w:lang w:val="en-US" w:eastAsia="zh-CN"/>
+        </w:rPr>
+        <w:t>1.2.3.RTSP server的数据读取发送流程</w:t>
+      </w:r>
+    </w:p>
+    <w:p>
+      <w:pPr>
+        <w:rPr>
+          <w:rFonts w:hint="eastAsia"/>
+          <w:lang w:val="en-US" w:eastAsia="zh-CN"/>
+        </w:rPr>
+      </w:pPr>
+    </w:p>
+    <w:p>
+      <w:pPr>
+        <w:pStyle w:val="5"/>
+        <w:rPr>
+          <w:rFonts w:hint="eastAsia"/>
+          <w:lang w:val="en-US" w:eastAsia="zh-CN"/>
+        </w:rPr>
+      </w:pPr>
+      <w:r>
+        <w:rPr>
+          <w:rFonts w:hint="eastAsia"/>
+          <w:lang w:val="en-US" w:eastAsia="zh-CN"/>
+        </w:rPr>
+        <w:t>1.3.新增读内存H264数据的形式组建RTSP Server</w:t>
+      </w:r>
+    </w:p>
+    <w:p>
+      <w:pPr>
+        <w:rPr>
+          <w:rFonts w:hint="eastAsia"/>
+          <w:lang w:val="en-US" w:eastAsia="zh-CN"/>
+        </w:rPr>
+      </w:pPr>
+    </w:p>
+    <w:p>
+      <w:pPr>
+        <w:rPr>
+          <w:rFonts w:hint="eastAsia"/>
+          <w:lang w:val="en-US" w:eastAsia="zh-CN"/>
+        </w:rPr>
+      </w:pPr>
+    </w:p>
+    <w:p>
+      <w:pPr>
+        <w:pStyle w:val="5"/>
+        <w:rPr>
+          <w:rFonts w:hint="eastAsia"/>
+          <w:lang w:val="en-US" w:eastAsia="zh-CN"/>
+        </w:rPr>
+      </w:pPr>
+      <w:r>
+        <w:rPr>
+          <w:rFonts w:hint="eastAsia"/>
+          <w:lang w:val="en-US" w:eastAsia="zh-CN"/>
+        </w:rPr>
+        <w:t>1.4.增加内存策略灵活性</w:t>
+      </w:r>
+    </w:p>
+    <w:p>
+      <w:pPr>
+        <w:rPr>
+          <w:rFonts w:hint="eastAsia"/>
+          <w:lang w:val="en-US" w:eastAsia="zh-CN"/>
+        </w:rPr>
+      </w:pPr>
+    </w:p>
+    <w:p>
+      <w:pPr>
+        <w:pStyle w:val="5"/>
+        <w:rPr>
+          <w:rFonts w:hint="eastAsia"/>
+          <w:lang w:val="en-US" w:eastAsia="zh-CN"/>
+        </w:rPr>
+      </w:pPr>
+      <w:r>
+        <w:rPr>
+          <w:rFonts w:hint="eastAsia"/>
+          <w:lang w:val="en-US" w:eastAsia="zh-CN"/>
+        </w:rPr>
+        <w:t>1.5.其他类型的内存读取方式(H265等)</w:t>
+      </w:r>
+    </w:p>
+    <w:p>
+      <w:pPr>
+        <w:rPr>
+          <w:rFonts w:hint="eastAsia"/>
+          <w:lang w:val="en-US" w:eastAsia="zh-CN"/>
+        </w:rPr>
+      </w:pPr>
     </w:p>
     <w:p>
       <w:pPr>
@@ -4233,206 +6930,6 @@
 
 <file path=word/numbering.xml><?xml version="1.0" encoding="utf-8"?>
 <w:numbering xmlns:wpc="http://schemas.microsoft.com/office/word/2010/wordprocessingCanvas" xmlns:mc="http://schemas.openxmlformats.org/markup-compatibility/2006" xmlns:o="urn:schemas-microsoft-com:office:office" xmlns:r="http://schemas.openxmlformats.org/officeDocument/2006/relationships" xmlns:m="http://schemas.openxmlformats.org/officeDocument/2006/math" xmlns:v="urn:schemas-microsoft-com:vml" xmlns:wp14="http://schemas.microsoft.com/office/word/2010/wordprocessingDrawing" xmlns:wp="http://schemas.openxmlformats.org/drawingml/2006/wordprocessingDrawing" xmlns:w10="urn:schemas-microsoft-com:office:word" xmlns:w="http://schemas.openxmlformats.org/wordprocessingml/2006/main" xmlns:w14="http://schemas.microsoft.com/office/word/2010/wordml" xmlns:wpg="http://schemas.microsoft.com/office/word/2010/wordprocessingGroup" xmlns:wpi="http://schemas.microsoft.com/office/word/2010/wordprocessingInk" xmlns:wne="http://schemas.microsoft.com/office/word/2006/wordml" xmlns:wps="http://schemas.microsoft.com/office/word/2010/wordprocessingShape" mc:Ignorable="w14 wp14">
-  <w:abstractNum w:abstractNumId="0">
-    <w:nsid w:val="00000000"/>
-    <w:multiLevelType w:val="singleLevel"/>
-    <w:tmpl w:val="00000000"/>
-    <w:lvl w:ilvl="0" w:tentative="1">
-      <w:start w:val="1"/>
-      <w:numFmt w:val="bullet"/>
-      <w:lvlText w:val=""/>
-      <w:lvlJc w:val="left"/>
-      <w:pPr>
-        <w:tabs>
-          <w:tab w:val="left" w:pos="840"/>
-        </w:tabs>
-        <w:ind w:left="420" w:leftChars="0" w:hanging="420" w:firstLineChars="0"/>
-      </w:pPr>
-      <w:rPr>
-        <w:rFonts w:hint="default" w:ascii="Wingdings" w:hAnsi="Wingdings"/>
-      </w:rPr>
-    </w:lvl>
-  </w:abstractNum>
-  <w:abstractNum w:abstractNumId="3">
-    <w:nsid w:val="00000003"/>
-    <w:multiLevelType w:val="multilevel"/>
-    <w:tmpl w:val="00000003"/>
-    <w:lvl w:ilvl="0" w:tentative="1">
-      <w:start w:val="1"/>
-      <w:numFmt w:val="decimal"/>
-      <w:lvlText w:val="%1."/>
-      <w:lvlJc w:val="left"/>
-      <w:pPr>
-        <w:tabs>
-          <w:tab w:val="left" w:pos="845"/>
-        </w:tabs>
-        <w:ind w:left="425" w:leftChars="0" w:hanging="425" w:firstLineChars="0"/>
-      </w:pPr>
-      <w:rPr>
-        <w:rFonts w:hint="default"/>
-      </w:rPr>
-    </w:lvl>
-    <w:lvl w:ilvl="1" w:tentative="1">
-      <w:start w:val="1"/>
-      <w:numFmt w:val="lowerLetter"/>
-      <w:lvlText w:val="%2)"/>
-      <w:lvlJc w:val="left"/>
-      <w:pPr>
-        <w:tabs>
-          <w:tab w:val="left" w:pos="840"/>
-        </w:tabs>
-        <w:ind w:left="840" w:leftChars="0" w:hanging="420" w:firstLineChars="0"/>
-      </w:pPr>
-      <w:rPr>
-        <w:rFonts w:hint="default"/>
-      </w:rPr>
-    </w:lvl>
-    <w:lvl w:ilvl="2" w:tentative="1">
-      <w:start w:val="1"/>
-      <w:numFmt w:val="lowerRoman"/>
-      <w:lvlText w:val="%3."/>
-      <w:lvlJc w:val="left"/>
-      <w:pPr>
-        <w:tabs>
-          <w:tab w:val="left" w:pos="1260"/>
-        </w:tabs>
-        <w:ind w:left="1260" w:leftChars="0" w:hanging="420" w:firstLineChars="0"/>
-      </w:pPr>
-      <w:rPr>
-        <w:rFonts w:hint="default"/>
-      </w:rPr>
-    </w:lvl>
-    <w:lvl w:ilvl="3" w:tentative="1">
-      <w:start w:val="1"/>
-      <w:numFmt w:val="decimal"/>
-      <w:lvlText w:val="%4."/>
-      <w:lvlJc w:val="left"/>
-      <w:pPr>
-        <w:tabs>
-          <w:tab w:val="left" w:pos="1680"/>
-        </w:tabs>
-        <w:ind w:left="1680" w:leftChars="0" w:hanging="420" w:firstLineChars="0"/>
-      </w:pPr>
-      <w:rPr>
-        <w:rFonts w:hint="default"/>
-      </w:rPr>
-    </w:lvl>
-    <w:lvl w:ilvl="4" w:tentative="1">
-      <w:start w:val="1"/>
-      <w:numFmt w:val="lowerLetter"/>
-      <w:lvlText w:val="%5)"/>
-      <w:lvlJc w:val="left"/>
-      <w:pPr>
-        <w:tabs>
-          <w:tab w:val="left" w:pos="2100"/>
-        </w:tabs>
-        <w:ind w:left="2100" w:leftChars="0" w:hanging="420" w:firstLineChars="0"/>
-      </w:pPr>
-      <w:rPr>
-        <w:rFonts w:hint="default"/>
-      </w:rPr>
-    </w:lvl>
-    <w:lvl w:ilvl="5" w:tentative="1">
-      <w:start w:val="1"/>
-      <w:numFmt w:val="lowerRoman"/>
-      <w:lvlText w:val="%6."/>
-      <w:lvlJc w:val="left"/>
-      <w:pPr>
-        <w:tabs>
-          <w:tab w:val="left" w:pos="2520"/>
-        </w:tabs>
-        <w:ind w:left="2520" w:leftChars="0" w:hanging="420" w:firstLineChars="0"/>
-      </w:pPr>
-      <w:rPr>
-        <w:rFonts w:hint="default"/>
-      </w:rPr>
-    </w:lvl>
-    <w:lvl w:ilvl="6" w:tentative="1">
-      <w:start w:val="1"/>
-      <w:numFmt w:val="decimal"/>
-      <w:lvlText w:val="%7."/>
-      <w:lvlJc w:val="left"/>
-      <w:pPr>
-        <w:tabs>
-          <w:tab w:val="left" w:pos="2940"/>
-        </w:tabs>
-        <w:ind w:left="2940" w:leftChars="0" w:hanging="420" w:firstLineChars="0"/>
-      </w:pPr>
-      <w:rPr>
-        <w:rFonts w:hint="default"/>
-      </w:rPr>
-    </w:lvl>
-    <w:lvl w:ilvl="7" w:tentative="1">
-      <w:start w:val="1"/>
-      <w:numFmt w:val="lowerLetter"/>
-      <w:lvlText w:val="%8)"/>
-      <w:lvlJc w:val="left"/>
-      <w:pPr>
-        <w:tabs>
-          <w:tab w:val="left" w:pos="3360"/>
-        </w:tabs>
-        <w:ind w:left="3360" w:leftChars="0" w:hanging="420" w:firstLineChars="0"/>
-      </w:pPr>
-      <w:rPr>
-        <w:rFonts w:hint="default"/>
-      </w:rPr>
-    </w:lvl>
-    <w:lvl w:ilvl="8" w:tentative="1">
-      <w:start w:val="1"/>
-      <w:numFmt w:val="lowerRoman"/>
-      <w:lvlText w:val="%9."/>
-      <w:lvlJc w:val="left"/>
-      <w:pPr>
-        <w:tabs>
-          <w:tab w:val="left" w:pos="3780"/>
-        </w:tabs>
-        <w:ind w:left="3780" w:leftChars="0" w:hanging="420" w:firstLineChars="0"/>
-      </w:pPr>
-      <w:rPr>
-        <w:rFonts w:hint="default"/>
-      </w:rPr>
-    </w:lvl>
-  </w:abstractNum>
-  <w:abstractNum w:abstractNumId="7">
-    <w:nsid w:val="00000007"/>
-    <w:multiLevelType w:val="singleLevel"/>
-    <w:tmpl w:val="00000007"/>
-    <w:lvl w:ilvl="0" w:tentative="1">
-      <w:start w:val="1"/>
-      <w:numFmt w:val="bullet"/>
-      <w:lvlText w:val=""/>
-      <w:lvlJc w:val="left"/>
-      <w:pPr>
-        <w:tabs>
-          <w:tab w:val="left" w:pos="840"/>
-        </w:tabs>
-        <w:ind w:left="420" w:leftChars="0" w:hanging="420" w:firstLineChars="0"/>
-      </w:pPr>
-      <w:rPr>
-        <w:rFonts w:hint="default" w:ascii="Wingdings" w:hAnsi="Wingdings"/>
-      </w:rPr>
-    </w:lvl>
-  </w:abstractNum>
-  <w:abstractNum w:abstractNumId="8">
-    <w:nsid w:val="00000008"/>
-    <w:multiLevelType w:val="singleLevel"/>
-    <w:tmpl w:val="00000008"/>
-    <w:lvl w:ilvl="0" w:tentative="1">
-      <w:start w:val="1"/>
-      <w:numFmt w:val="bullet"/>
-      <w:lvlText w:val=""/>
-      <w:lvlJc w:val="left"/>
-      <w:pPr>
-        <w:tabs>
-          <w:tab w:val="left" w:pos="840"/>
-        </w:tabs>
-        <w:ind w:left="420" w:leftChars="0" w:hanging="420" w:firstLineChars="0"/>
-      </w:pPr>
-      <w:rPr>
-        <w:rFonts w:hint="default" w:ascii="Wingdings" w:hAnsi="Wingdings"/>
-      </w:rPr>
-    </w:lvl>
-  </w:abstractNum>
   <w:abstractNum w:abstractNumId="10">
     <w:nsid w:val="0000000A"/>
     <w:multiLevelType w:val="singleLevel"/>
@@ -4440,7 +6937,7 @@
     <w:lvl w:ilvl="0" w:tentative="1">
       <w:start w:val="1"/>
       <w:numFmt w:val="bullet"/>
-      <w:lvlText w:val=""/>
+      <w:lvlText w:val=""/>
       <w:lvlJc w:val="left"/>
       <w:pPr>
         <w:tabs>
@@ -4460,13 +6957,93 @@
     <w:lvl w:ilvl="0" w:tentative="1">
       <w:start w:val="1"/>
       <w:numFmt w:val="bullet"/>
-      <w:lvlText w:val=""/>
+      <w:lvlText w:val=""/>
       <w:lvlJc w:val="left"/>
       <w:pPr>
         <w:tabs>
           <w:tab w:val="left" w:pos="840"/>
         </w:tabs>
-        <w:ind w:left="420" w:hanging="420"/>
+        <w:ind w:left="420" w:leftChars="0" w:hanging="420" w:firstLineChars="0"/>
+      </w:pPr>
+      <w:rPr>
+        <w:rFonts w:hint="default" w:ascii="Wingdings" w:hAnsi="Wingdings"/>
+      </w:rPr>
+    </w:lvl>
+  </w:abstractNum>
+  <w:abstractNum w:abstractNumId="12">
+    <w:nsid w:val="0000000C"/>
+    <w:multiLevelType w:val="singleLevel"/>
+    <w:tmpl w:val="0000000C"/>
+    <w:lvl w:ilvl="0" w:tentative="1">
+      <w:start w:val="1"/>
+      <w:numFmt w:val="decimal"/>
+      <w:lvlText w:val="%1)"/>
+      <w:lvlJc w:val="left"/>
+      <w:pPr>
+        <w:tabs>
+          <w:tab w:val="left" w:pos="845"/>
+        </w:tabs>
+        <w:ind w:left="425" w:leftChars="0" w:hanging="425" w:firstLineChars="0"/>
+      </w:pPr>
+      <w:rPr>
+        <w:rFonts w:hint="default"/>
+      </w:rPr>
+    </w:lvl>
+  </w:abstractNum>
+  <w:abstractNum w:abstractNumId="13">
+    <w:nsid w:val="0000000D"/>
+    <w:multiLevelType w:val="singleLevel"/>
+    <w:tmpl w:val="0000000D"/>
+    <w:lvl w:ilvl="0" w:tentative="1">
+      <w:start w:val="1"/>
+      <w:numFmt w:val="bullet"/>
+      <w:lvlText w:val=""/>
+      <w:lvlJc w:val="left"/>
+      <w:pPr>
+        <w:tabs>
+          <w:tab w:val="left" w:pos="840"/>
+        </w:tabs>
+        <w:ind w:left="420" w:leftChars="0" w:hanging="420" w:firstLineChars="0"/>
+      </w:pPr>
+      <w:rPr>
+        <w:rFonts w:hint="default" w:ascii="Wingdings" w:hAnsi="Wingdings"/>
+      </w:rPr>
+    </w:lvl>
+  </w:abstractNum>
+  <w:abstractNum w:abstractNumId="14">
+    <w:nsid w:val="0000000E"/>
+    <w:multiLevelType w:val="singleLevel"/>
+    <w:tmpl w:val="0000000E"/>
+    <w:lvl w:ilvl="0" w:tentative="1">
+      <w:start w:val="1"/>
+      <w:numFmt w:val="decimal"/>
+      <w:lvlText w:val="%1)"/>
+      <w:lvlJc w:val="left"/>
+      <w:pPr>
+        <w:tabs>
+          <w:tab w:val="left" w:pos="845"/>
+        </w:tabs>
+        <w:ind w:left="425" w:leftChars="0" w:hanging="425" w:firstLineChars="0"/>
+      </w:pPr>
+      <w:rPr>
+        <w:rFonts w:hint="default"/>
+      </w:rPr>
+    </w:lvl>
+  </w:abstractNum>
+  <w:abstractNum w:abstractNumId="15">
+    <w:nsid w:val="0000000F"/>
+    <w:multiLevelType w:val="singleLevel"/>
+    <w:tmpl w:val="0000000F"/>
+    <w:lvl w:ilvl="0" w:tentative="1">
+      <w:start w:val="1"/>
+      <w:numFmt w:val="bullet"/>
+      <w:lvlText w:val=""/>
+      <w:lvlJc w:val="left"/>
+      <w:pPr>
+        <w:tabs>
+          <w:tab w:val="left" w:pos="840"/>
+        </w:tabs>
+        <w:ind w:left="420" w:leftChars="0" w:hanging="420" w:firstLineChars="0"/>
       </w:pPr>
       <w:rPr>
         <w:rFonts w:hint="default" w:ascii="Wingdings" w:hAnsi="Wingdings"/>
@@ -4479,37 +7056,157 @@
     <w:tmpl w:val="00000010"/>
     <w:lvl w:ilvl="0" w:tentative="1">
       <w:start w:val="1"/>
-      <w:numFmt w:val="decimal"/>
-      <w:lvlText w:val="%1)"/>
+      <w:numFmt w:val="bullet"/>
+      <w:lvlText w:val=""/>
       <w:lvlJc w:val="left"/>
       <w:pPr>
         <w:tabs>
-          <w:tab w:val="left" w:pos="845"/>
+          <w:tab w:val="left" w:pos="840"/>
         </w:tabs>
-        <w:ind w:left="425" w:leftChars="0" w:hanging="425" w:firstLineChars="0"/>
+        <w:ind w:left="420" w:leftChars="0" w:hanging="420" w:firstLineChars="0"/>
       </w:pPr>
       <w:rPr>
-        <w:rFonts w:hint="default"/>
+        <w:rFonts w:hint="default" w:ascii="Wingdings" w:hAnsi="Wingdings"/>
       </w:rPr>
     </w:lvl>
   </w:abstractNum>
   <w:abstractNum w:abstractNumId="17">
     <w:nsid w:val="00000011"/>
-    <w:multiLevelType w:val="singleLevel"/>
+    <w:multiLevelType w:val="multilevel"/>
     <w:tmpl w:val="00000011"/>
     <w:lvl w:ilvl="0" w:tentative="1">
       <w:start w:val="1"/>
-      <w:numFmt w:val="bullet"/>
-      <w:lvlText w:val=""/>
+      <w:numFmt w:val="decimal"/>
+      <w:lvlText w:val="%1."/>
+      <w:lvlJc w:val="left"/>
+      <w:pPr>
+        <w:tabs>
+          <w:tab w:val="left" w:pos="845"/>
+        </w:tabs>
+        <w:ind w:left="425" w:leftChars="0" w:hanging="425" w:firstLineChars="0"/>
+      </w:pPr>
+      <w:rPr>
+        <w:rFonts w:hint="default"/>
+      </w:rPr>
+    </w:lvl>
+    <w:lvl w:ilvl="1" w:tentative="1">
+      <w:start w:val="1"/>
+      <w:numFmt w:val="lowerLetter"/>
+      <w:lvlText w:val="%2)"/>
       <w:lvlJc w:val="left"/>
       <w:pPr>
         <w:tabs>
           <w:tab w:val="left" w:pos="840"/>
         </w:tabs>
-        <w:ind w:left="420" w:leftChars="0" w:hanging="420" w:firstLineChars="0"/>
+        <w:ind w:left="840" w:leftChars="0" w:hanging="420" w:firstLineChars="0"/>
       </w:pPr>
       <w:rPr>
-        <w:rFonts w:hint="default" w:ascii="Wingdings" w:hAnsi="Wingdings"/>
+        <w:rFonts w:hint="default"/>
+      </w:rPr>
+    </w:lvl>
+    <w:lvl w:ilvl="2" w:tentative="1">
+      <w:start w:val="1"/>
+      <w:numFmt w:val="lowerRoman"/>
+      <w:lvlText w:val="%3."/>
+      <w:lvlJc w:val="left"/>
+      <w:pPr>
+        <w:tabs>
+          <w:tab w:val="left" w:pos="1260"/>
+        </w:tabs>
+        <w:ind w:left="1260" w:leftChars="0" w:hanging="420" w:firstLineChars="0"/>
+      </w:pPr>
+      <w:rPr>
+        <w:rFonts w:hint="default"/>
+      </w:rPr>
+    </w:lvl>
+    <w:lvl w:ilvl="3" w:tentative="1">
+      <w:start w:val="1"/>
+      <w:numFmt w:val="decimal"/>
+      <w:lvlText w:val="%4."/>
+      <w:lvlJc w:val="left"/>
+      <w:pPr>
+        <w:tabs>
+          <w:tab w:val="left" w:pos="1680"/>
+        </w:tabs>
+        <w:ind w:left="1680" w:leftChars="0" w:hanging="420" w:firstLineChars="0"/>
+      </w:pPr>
+      <w:rPr>
+        <w:rFonts w:hint="default"/>
+      </w:rPr>
+    </w:lvl>
+    <w:lvl w:ilvl="4" w:tentative="1">
+      <w:start w:val="1"/>
+      <w:numFmt w:val="lowerLetter"/>
+      <w:lvlText w:val="%5)"/>
+      <w:lvlJc w:val="left"/>
+      <w:pPr>
+        <w:tabs>
+          <w:tab w:val="left" w:pos="2100"/>
+        </w:tabs>
+        <w:ind w:left="2100" w:leftChars="0" w:hanging="420" w:firstLineChars="0"/>
+      </w:pPr>
+      <w:rPr>
+        <w:rFonts w:hint="default"/>
+      </w:rPr>
+    </w:lvl>
+    <w:lvl w:ilvl="5" w:tentative="1">
+      <w:start w:val="1"/>
+      <w:numFmt w:val="lowerRoman"/>
+      <w:lvlText w:val="%6."/>
+      <w:lvlJc w:val="left"/>
+      <w:pPr>
+        <w:tabs>
+          <w:tab w:val="left" w:pos="2520"/>
+        </w:tabs>
+        <w:ind w:left="2520" w:leftChars="0" w:hanging="420" w:firstLineChars="0"/>
+      </w:pPr>
+      <w:rPr>
+        <w:rFonts w:hint="default"/>
+      </w:rPr>
+    </w:lvl>
+    <w:lvl w:ilvl="6" w:tentative="1">
+      <w:start w:val="1"/>
+      <w:numFmt w:val="decimal"/>
+      <w:lvlText w:val="%7."/>
+      <w:lvlJc w:val="left"/>
+      <w:pPr>
+        <w:tabs>
+          <w:tab w:val="left" w:pos="2940"/>
+        </w:tabs>
+        <w:ind w:left="2940" w:leftChars="0" w:hanging="420" w:firstLineChars="0"/>
+      </w:pPr>
+      <w:rPr>
+        <w:rFonts w:hint="default"/>
+      </w:rPr>
+    </w:lvl>
+    <w:lvl w:ilvl="7" w:tentative="1">
+      <w:start w:val="1"/>
+      <w:numFmt w:val="lowerLetter"/>
+      <w:lvlText w:val="%8)"/>
+      <w:lvlJc w:val="left"/>
+      <w:pPr>
+        <w:tabs>
+          <w:tab w:val="left" w:pos="3360"/>
+        </w:tabs>
+        <w:ind w:left="3360" w:leftChars="0" w:hanging="420" w:firstLineChars="0"/>
+      </w:pPr>
+      <w:rPr>
+        <w:rFonts w:hint="default"/>
+      </w:rPr>
+    </w:lvl>
+    <w:lvl w:ilvl="8" w:tentative="1">
+      <w:start w:val="1"/>
+      <w:numFmt w:val="lowerRoman"/>
+      <w:lvlText w:val="%9."/>
+      <w:lvlJc w:val="left"/>
+      <w:pPr>
+        <w:tabs>
+          <w:tab w:val="left" w:pos="3780"/>
+        </w:tabs>
+        <w:ind w:left="3780" w:leftChars="0" w:hanging="420" w:firstLineChars="0"/>
+      </w:pPr>
+      <w:rPr>
+        <w:rFonts w:hint="default"/>
       </w:rPr>
     </w:lvl>
   </w:abstractNum>
@@ -4520,7 +7217,7 @@
     <w:lvl w:ilvl="0" w:tentative="1">
       <w:start w:val="1"/>
       <w:numFmt w:val="bullet"/>
-      <w:lvlText w:val=""/>
+      <w:lvlText w:val=""/>
       <w:lvlJc w:val="left"/>
       <w:pPr>
         <w:tabs>
@@ -4553,35 +7250,125 @@
       </w:rPr>
     </w:lvl>
   </w:abstractNum>
+  <w:abstractNum w:abstractNumId="20">
+    <w:nsid w:val="00000014"/>
+    <w:multiLevelType w:val="singleLevel"/>
+    <w:tmpl w:val="00000014"/>
+    <w:lvl w:ilvl="0" w:tentative="1">
+      <w:start w:val="1"/>
+      <w:numFmt w:val="bullet"/>
+      <w:lvlText w:val=""/>
+      <w:lvlJc w:val="left"/>
+      <w:pPr>
+        <w:tabs>
+          <w:tab w:val="left" w:pos="840"/>
+        </w:tabs>
+        <w:ind w:left="420" w:hanging="420"/>
+      </w:pPr>
+      <w:rPr>
+        <w:rFonts w:hint="default" w:ascii="Wingdings" w:hAnsi="Wingdings"/>
+      </w:rPr>
+    </w:lvl>
+  </w:abstractNum>
+  <w:abstractNum w:abstractNumId="21">
+    <w:nsid w:val="00000015"/>
+    <w:multiLevelType w:val="singleLevel"/>
+    <w:tmpl w:val="00000015"/>
+    <w:lvl w:ilvl="0" w:tentative="1">
+      <w:start w:val="1"/>
+      <w:numFmt w:val="bullet"/>
+      <w:lvlText w:val=""/>
+      <w:lvlJc w:val="left"/>
+      <w:pPr>
+        <w:tabs>
+          <w:tab w:val="left" w:pos="840"/>
+        </w:tabs>
+        <w:ind w:left="420" w:leftChars="0" w:hanging="420" w:firstLineChars="0"/>
+      </w:pPr>
+      <w:rPr>
+        <w:rFonts w:hint="default" w:ascii="Wingdings" w:hAnsi="Wingdings"/>
+      </w:rPr>
+    </w:lvl>
+  </w:abstractNum>
+  <w:abstractNum w:abstractNumId="22">
+    <w:nsid w:val="00000016"/>
+    <w:multiLevelType w:val="singleLevel"/>
+    <w:tmpl w:val="00000016"/>
+    <w:lvl w:ilvl="0" w:tentative="1">
+      <w:start w:val="1"/>
+      <w:numFmt w:val="decimalEnclosedCircleChinese"/>
+      <w:suff w:val="nothing"/>
+      <w:lvlText w:val="%1　"/>
+      <w:lvlJc w:val="left"/>
+      <w:pPr>
+        <w:ind w:left="0" w:leftChars="0" w:firstLine="400" w:firstLineChars="0"/>
+      </w:pPr>
+      <w:rPr>
+        <w:rFonts w:hint="eastAsia"/>
+      </w:rPr>
+    </w:lvl>
+  </w:abstractNum>
+  <w:abstractNum w:abstractNumId="23">
+    <w:nsid w:val="00000017"/>
+    <w:multiLevelType w:val="singleLevel"/>
+    <w:tmpl w:val="00000017"/>
+    <w:lvl w:ilvl="0" w:tentative="1">
+      <w:start w:val="1"/>
+      <w:numFmt w:val="bullet"/>
+      <w:lvlText w:val=""/>
+      <w:lvlJc w:val="left"/>
+      <w:pPr>
+        <w:tabs>
+          <w:tab w:val="left" w:pos="840"/>
+        </w:tabs>
+        <w:ind w:left="420" w:leftChars="0" w:hanging="420" w:firstLineChars="0"/>
+      </w:pPr>
+      <w:rPr>
+        <w:rFonts w:hint="default" w:ascii="Wingdings" w:hAnsi="Wingdings"/>
+      </w:rPr>
+    </w:lvl>
+  </w:abstractNum>
   <w:num w:numId="1">
+    <w:abstractNumId w:val="23"/>
+  </w:num>
+  <w:num w:numId="2">
+    <w:abstractNumId w:val="20"/>
+  </w:num>
+  <w:num w:numId="3">
     <w:abstractNumId w:val="10"/>
   </w:num>
-  <w:num w:numId="2">
+  <w:num w:numId="4">
     <w:abstractNumId w:val="11"/>
   </w:num>
-  <w:num w:numId="3">
+  <w:num w:numId="5">
     <w:abstractNumId w:val="17"/>
   </w:num>
-  <w:num w:numId="4">
-    <w:abstractNumId w:val="0"/>
+  <w:num w:numId="6">
+    <w:abstractNumId w:val="12"/>
   </w:num>
-  <w:num w:numId="5">
-    <w:abstractNumId w:val="3"/>
-  </w:num>
-  <w:num w:numId="6">
+  <w:num w:numId="7">
     <w:abstractNumId w:val="16"/>
   </w:num>
-  <w:num w:numId="7">
-    <w:abstractNumId w:val="7"/>
-  </w:num>
   <w:num w:numId="8">
-    <w:abstractNumId w:val="8"/>
+    <w:abstractNumId w:val="18"/>
   </w:num>
   <w:num w:numId="9">
     <w:abstractNumId w:val="19"/>
   </w:num>
   <w:num w:numId="10">
-    <w:abstractNumId w:val="18"/>
+    <w:abstractNumId w:val="21"/>
+  </w:num>
+  <w:num w:numId="11">
+    <w:abstractNumId w:val="22"/>
+  </w:num>
+  <w:num w:numId="12">
+    <w:abstractNumId w:val="14"/>
+  </w:num>
+  <w:num w:numId="13">
+    <w:abstractNumId w:val="15"/>
+  </w:num>
+  <w:num w:numId="14">
+    <w:abstractNumId w:val="13"/>
   </w:num>
 </w:numbering>
 </file>

</xml_diff>